<commit_message>
update of ResNotif form from John
</commit_message>
<xml_diff>
--- a/templates/Jornada_resnotif_form.docx
+++ b/templates/Jornada_resnotif_form.docx
@@ -1,6 +1,6 @@
 
 <file path=word/document.xml><?xml version="1.0" encoding="utf-8"?>
-<w:document xmlns:wpc="http://schemas.microsoft.com/office/word/2010/wordprocessingCanvas" xmlns:cx="http://schemas.microsoft.com/office/drawing/2014/chartex" xmlns:cx1="http://schemas.microsoft.com/office/drawing/2015/9/8/chartex" xmlns:mc="http://schemas.openxmlformats.org/markup-compatibility/2006" xmlns:o="urn:schemas-microsoft-com:office:office" xmlns:r="http://schemas.openxmlformats.org/officeDocument/2006/relationships" xmlns:m="http://schemas.openxmlformats.org/officeDocument/2006/math" xmlns:v="urn:schemas-microsoft-com:vml" xmlns:wp14="http://schemas.microsoft.com/office/word/2010/wordprocessingDrawing" xmlns:wp="http://schemas.openxmlformats.org/drawingml/2006/wordprocessingDrawing" xmlns:w10="urn:schemas-microsoft-com:office:word" xmlns:w="http://schemas.openxmlformats.org/wordprocessingml/2006/main" xmlns:w14="http://schemas.microsoft.com/office/word/2010/wordml" xmlns:w15="http://schemas.microsoft.com/office/word/2012/wordml" xmlns:w16se="http://schemas.microsoft.com/office/word/2015/wordml/symex" xmlns:wpg="http://schemas.microsoft.com/office/word/2010/wordprocessingGroup" xmlns:wpi="http://schemas.microsoft.com/office/word/2010/wordprocessingInk" xmlns:wne="http://schemas.microsoft.com/office/word/2006/wordml" xmlns:wps="http://schemas.microsoft.com/office/word/2010/wordprocessingShape" mc:Ignorable="w14 w15 w16se wp14">
+<w:document xmlns:wpc="http://schemas.microsoft.com/office/word/2010/wordprocessingCanvas" xmlns:cx="http://schemas.microsoft.com/office/drawing/2014/chartex" xmlns:cx1="http://schemas.microsoft.com/office/drawing/2015/9/8/chartex" xmlns:cx2="http://schemas.microsoft.com/office/drawing/2015/10/21/chartex" xmlns:cx3="http://schemas.microsoft.com/office/drawing/2016/5/9/chartex" xmlns:cx4="http://schemas.microsoft.com/office/drawing/2016/5/10/chartex" xmlns:cx5="http://schemas.microsoft.com/office/drawing/2016/5/11/chartex" xmlns:cx6="http://schemas.microsoft.com/office/drawing/2016/5/12/chartex" xmlns:cx7="http://schemas.microsoft.com/office/drawing/2016/5/13/chartex" xmlns:cx8="http://schemas.microsoft.com/office/drawing/2016/5/14/chartex" xmlns:mc="http://schemas.openxmlformats.org/markup-compatibility/2006" xmlns:aink="http://schemas.microsoft.com/office/drawing/2016/ink" xmlns:am3d="http://schemas.microsoft.com/office/drawing/2017/model3d" xmlns:o="urn:schemas-microsoft-com:office:office" xmlns:r="http://schemas.openxmlformats.org/officeDocument/2006/relationships" xmlns:m="http://schemas.openxmlformats.org/officeDocument/2006/math" xmlns:v="urn:schemas-microsoft-com:vml" xmlns:wp14="http://schemas.microsoft.com/office/word/2010/wordprocessingDrawing" xmlns:wp="http://schemas.openxmlformats.org/drawingml/2006/wordprocessingDrawing" xmlns:w10="urn:schemas-microsoft-com:office:word" xmlns:w="http://schemas.openxmlformats.org/wordprocessingml/2006/main" xmlns:w14="http://schemas.microsoft.com/office/word/2010/wordml" xmlns:w15="http://schemas.microsoft.com/office/word/2012/wordml" xmlns:w16cid="http://schemas.microsoft.com/office/word/2016/wordml/cid" xmlns:w16se="http://schemas.microsoft.com/office/word/2015/wordml/symex" xmlns:wpg="http://schemas.microsoft.com/office/word/2010/wordprocessingGroup" xmlns:wpi="http://schemas.microsoft.com/office/word/2010/wordprocessingInk" xmlns:wne="http://schemas.microsoft.com/office/word/2006/wordml" xmlns:wps="http://schemas.microsoft.com/office/word/2010/wordprocessingShape" mc:Ignorable="w14 w15 w16se w16cid wp14">
   <w:body>
     <w:p>
       <w:pPr>
@@ -84,8 +84,8 @@
       <w:pPr>
         <w:tabs>
           <w:tab w:val="left" w:pos="2700"/>
-          <w:tab w:val="left" w:pos="4320"/>
-          <w:tab w:val="left" w:pos="5490"/>
+          <w:tab w:val="left" w:pos="4590"/>
+          <w:tab w:val="left" w:pos="5760"/>
           <w:tab w:val="left" w:pos="7830"/>
           <w:tab w:val="left" w:pos="8640"/>
         </w:tabs>
@@ -202,7 +202,14 @@
           <w:b/>
           <w:bCs/>
         </w:rPr>
-        <w:t xml:space="preserve">  or </w:t>
+        <w:t xml:space="preserve"> or</w:t>
+      </w:r>
+      <w:r>
+        <w:rPr>
+          <w:b/>
+          <w:bCs/>
+        </w:rPr>
+        <w:t xml:space="preserve"> </w:t>
       </w:r>
       <w:r>
         <w:t>USDA/ARS JER</w:t>
@@ -219,8 +226,8 @@
       <w:pPr>
         <w:tabs>
           <w:tab w:val="left" w:pos="1980"/>
-          <w:tab w:val="right" w:pos="7290"/>
-          <w:tab w:val="left" w:pos="7380"/>
+          <w:tab w:val="left" w:pos="4590"/>
+          <w:tab w:val="left" w:pos="7740"/>
         </w:tabs>
         <w:rPr>
           <w:b/>
@@ -249,103 +256,100 @@
         <w:t>Final Approval Date</w:t>
       </w:r>
       <w:r>
-        <w:t xml:space="preserve"> (mm/</w:t>
+        <w:t xml:space="preserve"> (mm/dd/</w:t>
       </w:r>
       <w:proofErr w:type="spellStart"/>
       <w:r>
-        <w:t>dd</w:t>
+        <w:t>yyyy</w:t>
       </w:r>
       <w:proofErr w:type="spellEnd"/>
       <w:r>
-        <w:t>/</w:t>
+        <w:t>)</w:t>
+      </w:r>
+      <w:r>
+        <w:rPr>
+          <w:b/>
+          <w:bCs/>
+        </w:rPr>
+        <w:t>:</w:t>
+      </w:r>
+      <w:r>
+        <w:rPr>
+          <w:b/>
+          <w:bCs/>
+        </w:rPr>
+        <w:tab/>
+      </w:r>
+      <w:r>
+        <w:rPr>
+          <w:b/>
+          <w:bCs/>
+        </w:rPr>
+        <w:t>12/23/2020</w:t>
+      </w:r>
+    </w:p>
+    <w:p>
+      <w:pPr>
+        <w:tabs>
+          <w:tab w:val="left" w:pos="3420"/>
+          <w:tab w:val="left" w:pos="4590"/>
+          <w:tab w:val="left" w:pos="7560"/>
+        </w:tabs>
+      </w:pPr>
+      <w:r>
+        <w:rPr>
+          <w:b/>
+          <w:bCs/>
+        </w:rPr>
+        <w:t xml:space="preserve">GPS mapping completed </w:t>
+      </w:r>
+      <w:r>
+        <w:t>(mm/dd/</w:t>
       </w:r>
       <w:proofErr w:type="spellStart"/>
       <w:r>
-        <w:t>yyyy</w:t>
+        <w:t>yy</w:t>
+      </w:r>
+      <w:r>
+        <w:t>yy</w:t>
       </w:r>
       <w:proofErr w:type="spellEnd"/>
       <w:r>
-        <w:t>)</w:t>
-      </w:r>
-      <w:r>
-        <w:rPr>
-          <w:b/>
-          <w:bCs/>
-        </w:rPr>
-        <w:t>:</w:t>
-      </w:r>
-      <w:r>
-        <w:rPr>
-          <w:b/>
-          <w:bCs/>
-        </w:rPr>
+        <w:t>):</w:t>
+      </w:r>
+      <w:r>
         <w:tab/>
       </w:r>
+      <w:r>
+        <w:tab/>
+      </w:r>
+      <w:r>
+        <w:rPr>
+          <w:b/>
+          <w:bCs/>
+        </w:rPr>
+        <w:t>Person completing GPS mapping:</w:t>
+      </w:r>
+      <w:r>
+        <w:rPr>
+          <w:b/>
+          <w:bCs/>
+        </w:rPr>
+        <w:tab/>
+      </w:r>
+      <w:r>
+        <w:rPr>
+          <w:b/>
+          <w:bCs/>
+        </w:rPr>
+        <w:tab/>
+      </w:r>
     </w:p>
     <w:p>
       <w:pPr>
         <w:tabs>
-          <w:tab w:val="left" w:pos="3240"/>
-          <w:tab w:val="left" w:pos="4320"/>
-          <w:tab w:val="left" w:pos="7380"/>
+          <w:tab w:val="left" w:pos="8640"/>
         </w:tabs>
-      </w:pPr>
-      <w:r>
-        <w:rPr>
-          <w:b/>
-          <w:bCs/>
-        </w:rPr>
-        <w:t xml:space="preserve">GPS mapping completed </w:t>
-      </w:r>
-      <w:r>
-        <w:t>(mm/</w:t>
-      </w:r>
-      <w:proofErr w:type="spellStart"/>
-      <w:r>
-        <w:t>dd</w:t>
-      </w:r>
-      <w:proofErr w:type="spellEnd"/>
-      <w:r>
-        <w:t>/</w:t>
-      </w:r>
-      <w:proofErr w:type="spellStart"/>
-      <w:r>
-        <w:t>yy</w:t>
-      </w:r>
-      <w:proofErr w:type="spellEnd"/>
-      <w:r>
-        <w:t>):</w:t>
-      </w:r>
-      <w:r>
-        <w:tab/>
-      </w:r>
-      <w:r>
-        <w:rPr>
-          <w:b/>
-          <w:bCs/>
-        </w:rPr>
-        <w:tab/>
-      </w:r>
-      <w:r>
-        <w:rPr>
-          <w:b/>
-          <w:bCs/>
-        </w:rPr>
-        <w:t>Person completing GPS mapping:</w:t>
-      </w:r>
-      <w:r>
-        <w:rPr>
-          <w:b/>
-          <w:bCs/>
-        </w:rPr>
-        <w:tab/>
-      </w:r>
-    </w:p>
-    <w:p>
-      <w:pPr>
-        <w:tabs>
-          <w:tab w:val="left" w:pos="8820"/>
-        </w:tabs>
         <w:rPr>
           <w:b/>
           <w:bCs/>
@@ -359,62 +363,132 @@
         <w:t xml:space="preserve">Study status </w:t>
       </w:r>
       <w:r>
+        <w:rPr>
+          <w:sz w:val="16"/>
+          <w:szCs w:val="16"/>
+        </w:rPr>
         <w:t>(</w:t>
       </w:r>
       <w:r>
         <w:rPr>
           <w:b/>
           <w:bCs/>
+          <w:sz w:val="16"/>
+          <w:szCs w:val="16"/>
         </w:rPr>
         <w:t>O</w:t>
       </w:r>
       <w:r>
+        <w:rPr>
+          <w:sz w:val="16"/>
+          <w:szCs w:val="16"/>
+        </w:rPr>
         <w:t xml:space="preserve">=ongoing, </w:t>
       </w:r>
       <w:r>
         <w:rPr>
           <w:b/>
           <w:bCs/>
+          <w:sz w:val="16"/>
+          <w:szCs w:val="16"/>
         </w:rPr>
         <w:t>C</w:t>
       </w:r>
       <w:r>
+        <w:rPr>
+          <w:sz w:val="16"/>
+          <w:szCs w:val="16"/>
+        </w:rPr>
         <w:t xml:space="preserve">=completed, </w:t>
       </w:r>
       <w:r>
         <w:rPr>
           <w:b/>
-          <w:bCs/>
+          <w:sz w:val="16"/>
+          <w:szCs w:val="16"/>
+        </w:rPr>
+        <w:t>D</w:t>
+      </w:r>
+      <w:r>
+        <w:rPr>
+          <w:sz w:val="16"/>
+          <w:szCs w:val="16"/>
+        </w:rPr>
+        <w:t xml:space="preserve">=not </w:t>
+      </w:r>
+      <w:r>
+        <w:rPr>
+          <w:sz w:val="16"/>
+          <w:szCs w:val="16"/>
+        </w:rPr>
+        <w:t>approved,</w:t>
+      </w:r>
+      <w:r>
+        <w:rPr>
+          <w:sz w:val="16"/>
+          <w:szCs w:val="16"/>
+        </w:rPr>
+        <w:t xml:space="preserve"> </w:t>
+      </w:r>
+      <w:r>
+        <w:rPr>
+          <w:b/>
+          <w:bCs/>
+          <w:sz w:val="16"/>
+          <w:szCs w:val="16"/>
         </w:rPr>
         <w:t>N</w:t>
       </w:r>
       <w:r>
-        <w:t xml:space="preserve">=never done, </w:t>
-      </w:r>
-      <w:r>
-        <w:rPr>
-          <w:b/>
-          <w:bCs/>
+        <w:rPr>
+          <w:sz w:val="16"/>
+          <w:szCs w:val="16"/>
+        </w:rPr>
+        <w:t>=</w:t>
+      </w:r>
+      <w:r>
+        <w:rPr>
+          <w:sz w:val="16"/>
+          <w:szCs w:val="16"/>
+        </w:rPr>
+        <w:t>never initiated</w:t>
+      </w:r>
+      <w:r>
+        <w:rPr>
+          <w:sz w:val="16"/>
+          <w:szCs w:val="16"/>
+        </w:rPr>
+        <w:t xml:space="preserve">, </w:t>
+      </w:r>
+      <w:r>
+        <w:rPr>
+          <w:b/>
+          <w:bCs/>
+          <w:sz w:val="16"/>
+          <w:szCs w:val="16"/>
         </w:rPr>
         <w:t>T</w:t>
       </w:r>
       <w:r>
+        <w:rPr>
+          <w:sz w:val="16"/>
+          <w:szCs w:val="16"/>
+        </w:rPr>
         <w:t>=terminated before completion</w:t>
       </w:r>
       <w:r>
+        <w:rPr>
+          <w:sz w:val="16"/>
+          <w:szCs w:val="16"/>
+        </w:rPr>
         <w:t xml:space="preserve">, </w:t>
       </w:r>
       <w:r>
         <w:rPr>
-          <w:b/>
-        </w:rPr>
-        <w:t>R</w:t>
-      </w:r>
-      <w:r>
-        <w:t>=under review</w:t>
-      </w:r>
-      <w:r>
-        <w:t>)</w:t>
+          <w:sz w:val="16"/>
+          <w:szCs w:val="16"/>
+        </w:rPr>
+        <w:t>R=under review)</w:t>
       </w:r>
       <w:r>
         <w:rPr>
@@ -942,6 +1016,8 @@
       <w:r>
         <w:t xml:space="preserve"> status:  </w:t>
       </w:r>
+      <w:bookmarkStart w:id="0" w:name="_GoBack"/>
+      <w:bookmarkEnd w:id="0"/>
     </w:p>
     <w:p>
       <w:pPr>
@@ -1440,22 +1516,15 @@
       <w:r>
         <w:t>_________________________________________</w:t>
       </w:r>
-    </w:p>
-    <w:p>
-      <w:pPr>
-        <w:rPr>
-          <w:b/>
-          <w:bCs/>
-        </w:rPr>
-      </w:pPr>
-    </w:p>
-    <w:p>
-      <w:pPr>
-        <w:pStyle w:val="BodyTextIndent"/>
-        <w:rPr>
-          <w:b/>
-          <w:bCs/>
-          <w:u w:val="single"/>
+      <w:r>
+        <w:t>__</w:t>
+      </w:r>
+    </w:p>
+    <w:p>
+      <w:pPr>
+        <w:rPr>
+          <w:b/>
+          <w:bCs/>
         </w:rPr>
       </w:pPr>
     </w:p>
@@ -1810,7 +1879,15 @@
           <w:i/>
           <w:iCs/>
         </w:rPr>
-        <w:t>(of individual plots, samples, plants, etc.)</w:t>
+        <w:t>(of individual plots, samples, plants, etc.</w:t>
+      </w:r>
+      <w:proofErr w:type="gramStart"/>
+      <w:r>
+        <w:rPr>
+          <w:i/>
+          <w:iCs/>
+        </w:rPr>
+        <w:t>)</w:t>
       </w:r>
       <w:r>
         <w:t xml:space="preserve"> </w:t>
@@ -1820,7 +1897,15 @@
           <w:b/>
           <w:bCs/>
         </w:rPr>
-        <w:t xml:space="preserve">: </w:t>
+        <w:t>:</w:t>
+      </w:r>
+      <w:proofErr w:type="gramEnd"/>
+      <w:r>
+        <w:rPr>
+          <w:b/>
+          <w:bCs/>
+        </w:rPr>
+        <w:t xml:space="preserve"> </w:t>
       </w:r>
     </w:p>
     <w:p>
@@ -2001,7 +2086,23 @@
           <w:i/>
         </w:rPr>
         <w:tab/>
-        <w:t xml:space="preserve"> If you are aware of environmental information relative to your application that is lacking in the SDS, please provide this and the source of the information. See Attachment 3 as an example from a SDS with environmental information that will add substance to your submission if available.</w:t>
+        <w:t xml:space="preserve"> If you are aware of environmental information relative to your application that is lacking in the SDS, please provide this and the source of the information. See Attachment 3 as an example from </w:t>
+      </w:r>
+      <w:proofErr w:type="gramStart"/>
+      <w:r>
+        <w:rPr>
+          <w:bCs/>
+          <w:i/>
+        </w:rPr>
+        <w:t>a</w:t>
+      </w:r>
+      <w:proofErr w:type="gramEnd"/>
+      <w:r>
+        <w:rPr>
+          <w:bCs/>
+          <w:i/>
+        </w:rPr>
+        <w:t xml:space="preserve"> SDS with environmental information that will add substance to your submission if available.</w:t>
       </w:r>
     </w:p>
     <w:p>
@@ -2607,7 +2708,23 @@
           <w:b/>
           <w:bCs/>
         </w:rPr>
-        <w:t>What is the design of your study?  Transect ___ Grid ___ Point  ___ Other _________________________</w:t>
+        <w:t xml:space="preserve">What is the design of your study?  Transect ___ Grid ___ </w:t>
+      </w:r>
+      <w:proofErr w:type="gramStart"/>
+      <w:r>
+        <w:rPr>
+          <w:b/>
+          <w:bCs/>
+        </w:rPr>
+        <w:t>Point  _</w:t>
+      </w:r>
+      <w:proofErr w:type="gramEnd"/>
+      <w:r>
+        <w:rPr>
+          <w:b/>
+          <w:bCs/>
+        </w:rPr>
+        <w:t>__ Other _________________________</w:t>
       </w:r>
     </w:p>
     <w:p>
@@ -2655,8 +2772,7 @@
         <w:tabs>
           <w:tab w:val="clear" w:pos="4320"/>
           <w:tab w:val="clear" w:pos="8640"/>
-          <w:tab w:val="center" w:pos="5850"/>
-          <w:tab w:val="left" w:pos="6480"/>
+          <w:tab w:val="left" w:pos="5940"/>
           <w:tab w:val="left" w:pos="8190"/>
         </w:tabs>
       </w:pPr>
@@ -2668,9 +2784,6 @@
         <w:tab/>
       </w:r>
       <w:r>
-        <w:tab/>
-      </w:r>
-      <w:r>
         <w:t xml:space="preserve">Date </w:t>
       </w:r>
       <w:r>
@@ -2681,15 +2794,12 @@
       <w:pPr>
         <w:pStyle w:val="Heading1"/>
         <w:tabs>
-          <w:tab w:val="clear" w:pos="2250"/>
           <w:tab w:val="clear" w:pos="3600"/>
           <w:tab w:val="clear" w:pos="5400"/>
           <w:tab w:val="clear" w:pos="6570"/>
           <w:tab w:val="clear" w:pos="7920"/>
-          <w:tab w:val="left" w:pos="1800"/>
           <w:tab w:val="left" w:pos="4140"/>
-          <w:tab w:val="center" w:pos="5850"/>
-          <w:tab w:val="left" w:pos="6480"/>
+          <w:tab w:val="left" w:pos="5940"/>
           <w:tab w:val="left" w:pos="8190"/>
         </w:tabs>
       </w:pPr>
@@ -2709,20 +2819,7 @@
       </w:r>
       <w:r>
         <w:tab/>
-      </w:r>
-      <w:r>
-        <w:tab/>
-      </w:r>
-      <w:r>
-        <w:t>(mm/</w:t>
-      </w:r>
-      <w:proofErr w:type="spellStart"/>
-      <w:r>
-        <w:t>dd</w:t>
-      </w:r>
-      <w:proofErr w:type="spellEnd"/>
-      <w:r>
-        <w:t>/</w:t>
+        <w:t>(mm/dd/</w:t>
       </w:r>
       <w:proofErr w:type="spellStart"/>
       <w:r>
@@ -2739,16 +2836,20 @@
         <w:tabs>
           <w:tab w:val="clear" w:pos="4320"/>
           <w:tab w:val="clear" w:pos="8640"/>
-          <w:tab w:val="left" w:pos="1800"/>
-          <w:tab w:val="left" w:pos="4140"/>
-          <w:tab w:val="center" w:pos="5850"/>
-          <w:tab w:val="left" w:pos="6480"/>
+          <w:tab w:val="left" w:pos="2250"/>
+          <w:tab w:val="left" w:pos="5580"/>
+          <w:tab w:val="left" w:pos="5940"/>
           <w:tab w:val="left" w:pos="8190"/>
         </w:tabs>
       </w:pPr>
       <w:r>
-        <w:t>Brandon Bestelmeyer</w:t>
-      </w:r>
+        <w:t xml:space="preserve">Brandon </w:t>
+      </w:r>
+      <w:proofErr w:type="spellStart"/>
+      <w:r>
+        <w:t>Bestelmeyer</w:t>
+      </w:r>
+      <w:proofErr w:type="spellEnd"/>
       <w:r>
         <w:tab/>
       </w:r>
@@ -2785,10 +2886,9 @@
         <w:tabs>
           <w:tab w:val="clear" w:pos="4320"/>
           <w:tab w:val="clear" w:pos="8640"/>
-          <w:tab w:val="left" w:pos="1800"/>
-          <w:tab w:val="left" w:pos="4140"/>
-          <w:tab w:val="center" w:pos="5850"/>
-          <w:tab w:val="left" w:pos="6480"/>
+          <w:tab w:val="left" w:pos="2250"/>
+          <w:tab w:val="left" w:pos="5580"/>
+          <w:tab w:val="left" w:pos="5940"/>
           <w:tab w:val="left" w:pos="8190"/>
         </w:tabs>
       </w:pPr>
@@ -2852,29 +2952,7 @@
           <w:b/>
           <w:bCs/>
         </w:rPr>
-        <w:lastRenderedPageBreak/>
-        <w:t>2</w:t>
-      </w:r>
-      <w:r>
-        <w:rPr>
-          <w:b/>
-          <w:bCs/>
-        </w:rPr>
-        <w:t>1</w:t>
-      </w:r>
-      <w:r>
-        <w:rPr>
-          <w:b/>
-          <w:bCs/>
-        </w:rPr>
-        <w:t xml:space="preserve">. </w:t>
-      </w:r>
-      <w:r>
-        <w:rPr>
-          <w:b/>
-          <w:bCs/>
-        </w:rPr>
-        <w:t>Have principal investigator(s) read and understood policies for conducting research on JER and CDRRC (Attachment 1)?</w:t>
+        <w:t>21. Have principal investigator(s) read and understood policies for conducting research on JER and CDRRC (Attachment 1)?</w:t>
       </w:r>
     </w:p>
     <w:p>
@@ -3963,15 +4041,7 @@
         <w:t>S</w:t>
       </w:r>
       <w:r>
-        <w:t xml:space="preserve">tudies supported by </w:t>
-      </w:r>
-      <w:proofErr w:type="spellStart"/>
-      <w:r>
-        <w:t>Jornada</w:t>
-      </w:r>
-      <w:proofErr w:type="spellEnd"/>
-      <w:r>
-        <w:t xml:space="preserve"> USDA or LTER funds </w:t>
+        <w:t xml:space="preserve">tudies supported by Jornada USDA or LTER funds </w:t>
       </w:r>
       <w:r>
         <w:t xml:space="preserve">are required to </w:t>
@@ -4036,15 +4106,7 @@
         <w:t>Delays to this</w:t>
       </w:r>
       <w:r>
-        <w:t xml:space="preserve"> process </w:t>
-      </w:r>
-      <w:proofErr w:type="gramStart"/>
-      <w:r>
-        <w:t>are only permitted</w:t>
-      </w:r>
-      <w:proofErr w:type="gramEnd"/>
-      <w:r>
-        <w:t xml:space="preserve"> </w:t>
+        <w:t xml:space="preserve"> process are only permitted </w:t>
       </w:r>
       <w:r>
         <w:t>when</w:t>
@@ -4226,15 +4288,7 @@
         <w:rPr>
           <w:bCs/>
         </w:rPr>
-        <w:t>, or unau</w:t>
-      </w:r>
-      <w:bookmarkStart w:id="0" w:name="_GoBack"/>
-      <w:bookmarkEnd w:id="0"/>
-      <w:r>
-        <w:rPr>
-          <w:bCs/>
-        </w:rPr>
-        <w:t>thorized</w:t>
+        <w:t>, or unauthorized</w:t>
       </w:r>
       <w:r>
         <w:rPr>
@@ -4534,7 +4588,15 @@
         <w:t xml:space="preserve">8. Person(s) responsible for carrying out study/sampling:  </w:t>
       </w:r>
       <w:r>
-        <w:t xml:space="preserve">It is the person (or persons) responsible for execution of the study; the person (or persons) who actually conducts the study.  This might be the same as the Principal Investigator.  It might also be the student whose project it is, other collaborating scientist, or staff researcher.  </w:t>
+        <w:t xml:space="preserve">It is the person (or persons) responsible for execution of the study; the person (or persons) who </w:t>
+      </w:r>
+      <w:proofErr w:type="gramStart"/>
+      <w:r>
+        <w:t>actually conducts</w:t>
+      </w:r>
+      <w:proofErr w:type="gramEnd"/>
+      <w:r>
+        <w:t xml:space="preserve"> the study.  This might be the same as the Principal Investigator.  It might also be the student whose project it is, other collaborating scientist, or staff researcher.  </w:t>
       </w:r>
     </w:p>
     <w:p>
@@ -4574,7 +4636,23 @@
           <w:b/>
           <w:bCs/>
         </w:rPr>
-        <w:t xml:space="preserve">__  Other: </w:t>
+        <w:t>_</w:t>
+      </w:r>
+      <w:proofErr w:type="gramStart"/>
+      <w:r>
+        <w:rPr>
+          <w:b/>
+          <w:bCs/>
+        </w:rPr>
+        <w:t>_  Other</w:t>
+      </w:r>
+      <w:proofErr w:type="gramEnd"/>
+      <w:r>
+        <w:rPr>
+          <w:b/>
+          <w:bCs/>
+        </w:rPr>
+        <w:t xml:space="preserve">: </w:t>
       </w:r>
       <w:r>
         <w:t>Give full name. Do not use acronyms.</w:t>
@@ -5097,32 +5175,49 @@
         <w:pStyle w:val="BodyTextIndent"/>
       </w:pPr>
       <w:r>
-        <w:t xml:space="preserve">Benomyl released to water will have a low to moderate tendency to sorb to sediments, suspended sediments and biota and will not tend to bioconcentrate.  No information was found about volatilization from water.  In water, benomyl will hydrolyze.  One study reported that the conversion of </w:t>
+        <w:t>Benomyl released to water will have a low to moderate tendency to sorb to sediments, suspended sediments and biota and will not tend to bioconcentrate.  No information was found about volatilization from water.  In water, benomyl will hydrolyze.  One study reported that the conversion of benomyl (</w:t>
       </w:r>
       <w:proofErr w:type="spellStart"/>
       <w:r>
-        <w:t>benomyl</w:t>
+        <w:t>approx</w:t>
       </w:r>
       <w:proofErr w:type="spellEnd"/>
       <w:r>
-        <w:t xml:space="preserve"> (</w:t>
+        <w:t xml:space="preserve"> 40 ppm) to methyl 2-benzimidazole carbamate (MBC) was complete within one week.</w:t>
+      </w:r>
+    </w:p>
+    <w:p>
+      <w:r>
+        <w:rPr>
+          <w:b/>
+          <w:bCs/>
+        </w:rPr>
+        <w:t>Atmospheric fate:</w:t>
+      </w:r>
+    </w:p>
+    <w:p>
+      <w:pPr>
+        <w:pStyle w:val="BodyTextIndent"/>
+      </w:pPr>
+      <w:r>
+        <w:t xml:space="preserve">Benomyl may enter the atmosphere in the vapor phase or </w:t>
       </w:r>
       <w:proofErr w:type="spellStart"/>
       <w:r>
-        <w:t>approx</w:t>
+        <w:t>sorbed</w:t>
       </w:r>
       <w:proofErr w:type="spellEnd"/>
       <w:r>
-        <w:t xml:space="preserve"> 40 ppm) to methyl 2-benzimidazole carbamate (MBC) was complete within one week.</w:t>
-      </w:r>
-    </w:p>
-    <w:p>
-      <w:r>
-        <w:rPr>
-          <w:b/>
-          <w:bCs/>
-        </w:rPr>
-        <w:t>Atmospheric fate:</w:t>
+        <w:t xml:space="preserve"> to particulate matter.  A computer estimated half-life for benomyl in the vapor phase in the atmosphere is 1.6 hours due to reaction with photochemically generated hydroxyl radicals.</w:t>
+      </w:r>
+    </w:p>
+    <w:p>
+      <w:r>
+        <w:rPr>
+          <w:b/>
+          <w:bCs/>
+        </w:rPr>
+        <w:t>Biodegradation:</w:t>
       </w:r>
     </w:p>
     <w:p>
@@ -5130,31 +5225,6 @@
         <w:pStyle w:val="BodyTextIndent"/>
       </w:pPr>
       <w:r>
-        <w:t xml:space="preserve">Benomyl may enter the atmosphere in the vapor phase or </w:t>
-      </w:r>
-      <w:proofErr w:type="spellStart"/>
-      <w:r>
-        <w:t>sorbed</w:t>
-      </w:r>
-      <w:proofErr w:type="spellEnd"/>
-      <w:r>
-        <w:t xml:space="preserve"> to particulate matter.  A computer estimated half-life for benomyl in the vapor phase in the atmosphere is 1.6 hours due to reaction with photochemically generated hydroxyl radicals.</w:t>
-      </w:r>
-    </w:p>
-    <w:p>
-      <w:r>
-        <w:rPr>
-          <w:b/>
-          <w:bCs/>
-        </w:rPr>
-        <w:t>Biodegradation:</w:t>
-      </w:r>
-    </w:p>
-    <w:p>
-      <w:pPr>
-        <w:pStyle w:val="BodyTextIndent"/>
-      </w:pPr>
-      <w:r>
         <w:t xml:space="preserve">Mixed cultures from soil and water were able to use benomyl as a sole carbon source, but the degradation rate was slow. Decomposition (16-34%) of </w:t>
       </w:r>
       <w:r>
@@ -5164,7 +5234,15 @@
         <w:t>14</w:t>
       </w:r>
       <w:r>
-        <w:t xml:space="preserve">C ring-labeled benomyl, during 6 and 12 months incubation periods, occurred only in </w:t>
+        <w:t xml:space="preserve">C ring-labeled benomyl, during </w:t>
+      </w:r>
+      <w:proofErr w:type="gramStart"/>
+      <w:r>
+        <w:t>6 and 12 months</w:t>
+      </w:r>
+      <w:proofErr w:type="gramEnd"/>
+      <w:r>
+        <w:t xml:space="preserve"> incubation periods, occurred only in </w:t>
       </w:r>
       <w:proofErr w:type="spellStart"/>
       <w:r>
@@ -5646,7 +5724,7 @@
 </file>
 
 <file path=word/endnotes.xml><?xml version="1.0" encoding="utf-8"?>
-<w:endnotes xmlns:wpc="http://schemas.microsoft.com/office/word/2010/wordprocessingCanvas" xmlns:cx="http://schemas.microsoft.com/office/drawing/2014/chartex" xmlns:cx1="http://schemas.microsoft.com/office/drawing/2015/9/8/chartex" xmlns:mc="http://schemas.openxmlformats.org/markup-compatibility/2006" xmlns:o="urn:schemas-microsoft-com:office:office" xmlns:r="http://schemas.openxmlformats.org/officeDocument/2006/relationships" xmlns:m="http://schemas.openxmlformats.org/officeDocument/2006/math" xmlns:v="urn:schemas-microsoft-com:vml" xmlns:wp14="http://schemas.microsoft.com/office/word/2010/wordprocessingDrawing" xmlns:wp="http://schemas.openxmlformats.org/drawingml/2006/wordprocessingDrawing" xmlns:w10="urn:schemas-microsoft-com:office:word" xmlns:w="http://schemas.openxmlformats.org/wordprocessingml/2006/main" xmlns:w14="http://schemas.microsoft.com/office/word/2010/wordml" xmlns:w15="http://schemas.microsoft.com/office/word/2012/wordml" xmlns:w16se="http://schemas.microsoft.com/office/word/2015/wordml/symex" xmlns:wpg="http://schemas.microsoft.com/office/word/2010/wordprocessingGroup" xmlns:wpi="http://schemas.microsoft.com/office/word/2010/wordprocessingInk" xmlns:wne="http://schemas.microsoft.com/office/word/2006/wordml" xmlns:wps="http://schemas.microsoft.com/office/word/2010/wordprocessingShape" mc:Ignorable="w14 w15 w16se wp14">
+<w:endnotes xmlns:wpc="http://schemas.microsoft.com/office/word/2010/wordprocessingCanvas" xmlns:cx="http://schemas.microsoft.com/office/drawing/2014/chartex" xmlns:cx1="http://schemas.microsoft.com/office/drawing/2015/9/8/chartex" xmlns:cx2="http://schemas.microsoft.com/office/drawing/2015/10/21/chartex" xmlns:cx3="http://schemas.microsoft.com/office/drawing/2016/5/9/chartex" xmlns:cx4="http://schemas.microsoft.com/office/drawing/2016/5/10/chartex" xmlns:cx5="http://schemas.microsoft.com/office/drawing/2016/5/11/chartex" xmlns:cx6="http://schemas.microsoft.com/office/drawing/2016/5/12/chartex" xmlns:cx7="http://schemas.microsoft.com/office/drawing/2016/5/13/chartex" xmlns:cx8="http://schemas.microsoft.com/office/drawing/2016/5/14/chartex" xmlns:mc="http://schemas.openxmlformats.org/markup-compatibility/2006" xmlns:aink="http://schemas.microsoft.com/office/drawing/2016/ink" xmlns:am3d="http://schemas.microsoft.com/office/drawing/2017/model3d" xmlns:o="urn:schemas-microsoft-com:office:office" xmlns:r="http://schemas.openxmlformats.org/officeDocument/2006/relationships" xmlns:m="http://schemas.openxmlformats.org/officeDocument/2006/math" xmlns:v="urn:schemas-microsoft-com:vml" xmlns:wp14="http://schemas.microsoft.com/office/word/2010/wordprocessingDrawing" xmlns:wp="http://schemas.openxmlformats.org/drawingml/2006/wordprocessingDrawing" xmlns:w10="urn:schemas-microsoft-com:office:word" xmlns:w="http://schemas.openxmlformats.org/wordprocessingml/2006/main" xmlns:w14="http://schemas.microsoft.com/office/word/2010/wordml" xmlns:w15="http://schemas.microsoft.com/office/word/2012/wordml" xmlns:w16cid="http://schemas.microsoft.com/office/word/2016/wordml/cid" xmlns:w16se="http://schemas.microsoft.com/office/word/2015/wordml/symex" xmlns:wpg="http://schemas.microsoft.com/office/word/2010/wordprocessingGroup" xmlns:wpi="http://schemas.microsoft.com/office/word/2010/wordprocessingInk" xmlns:wne="http://schemas.microsoft.com/office/word/2006/wordml" xmlns:wps="http://schemas.microsoft.com/office/word/2010/wordprocessingShape" mc:Ignorable="w14 w15 w16se w16cid wp14">
   <w:endnote w:type="separator" w:id="-1">
     <w:p>
       <w:r>
@@ -5665,13 +5743,12 @@
 </file>
 
 <file path=word/footer1.xml><?xml version="1.0" encoding="utf-8"?>
-<w:ftr xmlns:wpc="http://schemas.microsoft.com/office/word/2010/wordprocessingCanvas" xmlns:cx="http://schemas.microsoft.com/office/drawing/2014/chartex" xmlns:cx1="http://schemas.microsoft.com/office/drawing/2015/9/8/chartex" xmlns:mc="http://schemas.openxmlformats.org/markup-compatibility/2006" xmlns:o="urn:schemas-microsoft-com:office:office" xmlns:r="http://schemas.openxmlformats.org/officeDocument/2006/relationships" xmlns:m="http://schemas.openxmlformats.org/officeDocument/2006/math" xmlns:v="urn:schemas-microsoft-com:vml" xmlns:wp14="http://schemas.microsoft.com/office/word/2010/wordprocessingDrawing" xmlns:wp="http://schemas.openxmlformats.org/drawingml/2006/wordprocessingDrawing" xmlns:w10="urn:schemas-microsoft-com:office:word" xmlns:w="http://schemas.openxmlformats.org/wordprocessingml/2006/main" xmlns:w14="http://schemas.microsoft.com/office/word/2010/wordml" xmlns:w15="http://schemas.microsoft.com/office/word/2012/wordml" xmlns:w16se="http://schemas.microsoft.com/office/word/2015/wordml/symex" xmlns:wpg="http://schemas.microsoft.com/office/word/2010/wordprocessingGroup" xmlns:wpi="http://schemas.microsoft.com/office/word/2010/wordprocessingInk" xmlns:wne="http://schemas.microsoft.com/office/word/2006/wordml" xmlns:wps="http://schemas.microsoft.com/office/word/2010/wordprocessingShape" mc:Ignorable="w14 w15 w16se wp14">
+<w:ftr xmlns:wpc="http://schemas.microsoft.com/office/word/2010/wordprocessingCanvas" xmlns:cx="http://schemas.microsoft.com/office/drawing/2014/chartex" xmlns:cx1="http://schemas.microsoft.com/office/drawing/2015/9/8/chartex" xmlns:cx2="http://schemas.microsoft.com/office/drawing/2015/10/21/chartex" xmlns:cx3="http://schemas.microsoft.com/office/drawing/2016/5/9/chartex" xmlns:cx4="http://schemas.microsoft.com/office/drawing/2016/5/10/chartex" xmlns:cx5="http://schemas.microsoft.com/office/drawing/2016/5/11/chartex" xmlns:cx6="http://schemas.microsoft.com/office/drawing/2016/5/12/chartex" xmlns:cx7="http://schemas.microsoft.com/office/drawing/2016/5/13/chartex" xmlns:cx8="http://schemas.microsoft.com/office/drawing/2016/5/14/chartex" xmlns:mc="http://schemas.openxmlformats.org/markup-compatibility/2006" xmlns:aink="http://schemas.microsoft.com/office/drawing/2016/ink" xmlns:am3d="http://schemas.microsoft.com/office/drawing/2017/model3d" xmlns:o="urn:schemas-microsoft-com:office:office" xmlns:r="http://schemas.openxmlformats.org/officeDocument/2006/relationships" xmlns:m="http://schemas.openxmlformats.org/officeDocument/2006/math" xmlns:v="urn:schemas-microsoft-com:vml" xmlns:wp14="http://schemas.microsoft.com/office/word/2010/wordprocessingDrawing" xmlns:wp="http://schemas.openxmlformats.org/drawingml/2006/wordprocessingDrawing" xmlns:w10="urn:schemas-microsoft-com:office:word" xmlns:w="http://schemas.openxmlformats.org/wordprocessingml/2006/main" xmlns:w14="http://schemas.microsoft.com/office/word/2010/wordml" xmlns:w15="http://schemas.microsoft.com/office/word/2012/wordml" xmlns:w16cid="http://schemas.microsoft.com/office/word/2016/wordml/cid" xmlns:w16se="http://schemas.microsoft.com/office/word/2015/wordml/symex" xmlns:wpg="http://schemas.microsoft.com/office/word/2010/wordprocessingGroup" xmlns:wpi="http://schemas.microsoft.com/office/word/2010/wordprocessingInk" xmlns:wne="http://schemas.microsoft.com/office/word/2006/wordml" xmlns:wps="http://schemas.microsoft.com/office/word/2010/wordprocessingShape" mc:Ignorable="w14 w15 w16se w16cid wp14">
   <w:p>
     <w:pPr>
       <w:tabs>
         <w:tab w:val="left" w:pos="0"/>
         <w:tab w:val="center" w:pos="6120"/>
-        <w:tab w:val="right" w:pos="7560"/>
         <w:tab w:val="right" w:pos="9360"/>
       </w:tabs>
       <w:rPr>
@@ -5845,7 +5922,7 @@
         <w:sz w:val="16"/>
         <w:szCs w:val="16"/>
       </w:rPr>
-      <w:t>160705</w:t>
+      <w:t>20201013</w:t>
     </w:r>
     <w:r>
       <w:rPr>
@@ -5853,93 +5930,13 @@
         <w:szCs w:val="16"/>
       </w:rPr>
       <w:tab/>
-      <w:t xml:space="preserve">Printed </w:t>
-    </w:r>
-    <w:r>
-      <w:rPr>
-        <w:sz w:val="16"/>
-        <w:szCs w:val="16"/>
-      </w:rPr>
-      <w:fldChar w:fldCharType="begin"/>
-    </w:r>
-    <w:r>
-      <w:rPr>
-        <w:sz w:val="16"/>
-        <w:szCs w:val="16"/>
-      </w:rPr>
-      <w:instrText>DATE \@ "M/d/yy"</w:instrText>
-    </w:r>
-    <w:r>
-      <w:rPr>
-        <w:sz w:val="16"/>
-        <w:szCs w:val="16"/>
-      </w:rPr>
-      <w:fldChar w:fldCharType="separate"/>
-    </w:r>
-    <w:r>
-      <w:rPr>
-        <w:noProof/>
-        <w:sz w:val="16"/>
-        <w:szCs w:val="16"/>
-      </w:rPr>
-      <w:t>5/28/20</w:t>
-    </w:r>
-    <w:r>
-      <w:rPr>
-        <w:sz w:val="16"/>
-        <w:szCs w:val="16"/>
-      </w:rPr>
-      <w:fldChar w:fldCharType="end"/>
-    </w:r>
-    <w:r>
-      <w:rPr>
-        <w:sz w:val="16"/>
-        <w:szCs w:val="16"/>
-      </w:rPr>
-      <w:t xml:space="preserve">  </w:t>
-    </w:r>
-    <w:r>
-      <w:rPr>
-        <w:sz w:val="16"/>
-        <w:szCs w:val="16"/>
-      </w:rPr>
-      <w:fldChar w:fldCharType="begin"/>
-    </w:r>
-    <w:r>
-      <w:rPr>
-        <w:sz w:val="16"/>
-        <w:szCs w:val="16"/>
-      </w:rPr>
-      <w:instrText>TIME \@ "h:mm AM/PM"</w:instrText>
-    </w:r>
-    <w:r>
-      <w:rPr>
-        <w:sz w:val="16"/>
-        <w:szCs w:val="16"/>
-      </w:rPr>
-      <w:fldChar w:fldCharType="separate"/>
-    </w:r>
-    <w:r>
-      <w:rPr>
-        <w:noProof/>
-        <w:sz w:val="16"/>
-        <w:szCs w:val="16"/>
-      </w:rPr>
-      <w:t>8:53 AM</w:t>
-    </w:r>
-    <w:r>
-      <w:rPr>
-        <w:sz w:val="16"/>
-        <w:szCs w:val="16"/>
-      </w:rPr>
-      <w:fldChar w:fldCharType="end"/>
     </w:r>
   </w:p>
 </w:ftr>
 </file>
 
 <file path=word/footnotes.xml><?xml version="1.0" encoding="utf-8"?>
-<w:footnotes xmlns:wpc="http://schemas.microsoft.com/office/word/2010/wordprocessingCanvas" xmlns:cx="http://schemas.microsoft.com/office/drawing/2014/chartex" xmlns:cx1="http://schemas.microsoft.com/office/drawing/2015/9/8/chartex" xmlns:mc="http://schemas.openxmlformats.org/markup-compatibility/2006" xmlns:o="urn:schemas-microsoft-com:office:office" xmlns:r="http://schemas.openxmlformats.org/officeDocument/2006/relationships" xmlns:m="http://schemas.openxmlformats.org/officeDocument/2006/math" xmlns:v="urn:schemas-microsoft-com:vml" xmlns:wp14="http://schemas.microsoft.com/office/word/2010/wordprocessingDrawing" xmlns:wp="http://schemas.openxmlformats.org/drawingml/2006/wordprocessingDrawing" xmlns:w10="urn:schemas-microsoft-com:office:word" xmlns:w="http://schemas.openxmlformats.org/wordprocessingml/2006/main" xmlns:w14="http://schemas.microsoft.com/office/word/2010/wordml" xmlns:w15="http://schemas.microsoft.com/office/word/2012/wordml" xmlns:w16se="http://schemas.microsoft.com/office/word/2015/wordml/symex" xmlns:wpg="http://schemas.microsoft.com/office/word/2010/wordprocessingGroup" xmlns:wpi="http://schemas.microsoft.com/office/word/2010/wordprocessingInk" xmlns:wne="http://schemas.microsoft.com/office/word/2006/wordml" xmlns:wps="http://schemas.microsoft.com/office/word/2010/wordprocessingShape" mc:Ignorable="w14 w15 w16se wp14">
+<w:footnotes xmlns:wpc="http://schemas.microsoft.com/office/word/2010/wordprocessingCanvas" xmlns:cx="http://schemas.microsoft.com/office/drawing/2014/chartex" xmlns:cx1="http://schemas.microsoft.com/office/drawing/2015/9/8/chartex" xmlns:cx2="http://schemas.microsoft.com/office/drawing/2015/10/21/chartex" xmlns:cx3="http://schemas.microsoft.com/office/drawing/2016/5/9/chartex" xmlns:cx4="http://schemas.microsoft.com/office/drawing/2016/5/10/chartex" xmlns:cx5="http://schemas.microsoft.com/office/drawing/2016/5/11/chartex" xmlns:cx6="http://schemas.microsoft.com/office/drawing/2016/5/12/chartex" xmlns:cx7="http://schemas.microsoft.com/office/drawing/2016/5/13/chartex" xmlns:cx8="http://schemas.microsoft.com/office/drawing/2016/5/14/chartex" xmlns:mc="http://schemas.openxmlformats.org/markup-compatibility/2006" xmlns:aink="http://schemas.microsoft.com/office/drawing/2016/ink" xmlns:am3d="http://schemas.microsoft.com/office/drawing/2017/model3d" xmlns:o="urn:schemas-microsoft-com:office:office" xmlns:r="http://schemas.openxmlformats.org/officeDocument/2006/relationships" xmlns:m="http://schemas.openxmlformats.org/officeDocument/2006/math" xmlns:v="urn:schemas-microsoft-com:vml" xmlns:wp14="http://schemas.microsoft.com/office/word/2010/wordprocessingDrawing" xmlns:wp="http://schemas.openxmlformats.org/drawingml/2006/wordprocessingDrawing" xmlns:w10="urn:schemas-microsoft-com:office:word" xmlns:w="http://schemas.openxmlformats.org/wordprocessingml/2006/main" xmlns:w14="http://schemas.microsoft.com/office/word/2010/wordml" xmlns:w15="http://schemas.microsoft.com/office/word/2012/wordml" xmlns:w16cid="http://schemas.microsoft.com/office/word/2016/wordml/cid" xmlns:w16se="http://schemas.microsoft.com/office/word/2015/wordml/symex" xmlns:wpg="http://schemas.microsoft.com/office/word/2010/wordprocessingGroup" xmlns:wpi="http://schemas.microsoft.com/office/word/2010/wordprocessingInk" xmlns:wne="http://schemas.microsoft.com/office/word/2006/wordml" xmlns:wps="http://schemas.microsoft.com/office/word/2010/wordprocessingShape" mc:Ignorable="w14 w15 w16se w16cid wp14">
   <w:footnote w:type="separator" w:id="-1">
     <w:p>
       <w:r>
@@ -5958,7 +5955,7 @@
 </file>
 
 <file path=word/numbering.xml><?xml version="1.0" encoding="utf-8"?>
-<w:numbering xmlns:wpc="http://schemas.microsoft.com/office/word/2010/wordprocessingCanvas" xmlns:cx="http://schemas.microsoft.com/office/drawing/2014/chartex" xmlns:cx1="http://schemas.microsoft.com/office/drawing/2015/9/8/chartex" xmlns:mc="http://schemas.openxmlformats.org/markup-compatibility/2006" xmlns:o="urn:schemas-microsoft-com:office:office" xmlns:r="http://schemas.openxmlformats.org/officeDocument/2006/relationships" xmlns:m="http://schemas.openxmlformats.org/officeDocument/2006/math" xmlns:v="urn:schemas-microsoft-com:vml" xmlns:wp14="http://schemas.microsoft.com/office/word/2010/wordprocessingDrawing" xmlns:wp="http://schemas.openxmlformats.org/drawingml/2006/wordprocessingDrawing" xmlns:w10="urn:schemas-microsoft-com:office:word" xmlns:w="http://schemas.openxmlformats.org/wordprocessingml/2006/main" xmlns:w14="http://schemas.microsoft.com/office/word/2010/wordml" xmlns:w15="http://schemas.microsoft.com/office/word/2012/wordml" xmlns:w16se="http://schemas.microsoft.com/office/word/2015/wordml/symex" xmlns:wpg="http://schemas.microsoft.com/office/word/2010/wordprocessingGroup" xmlns:wpi="http://schemas.microsoft.com/office/word/2010/wordprocessingInk" xmlns:wne="http://schemas.microsoft.com/office/word/2006/wordml" xmlns:wps="http://schemas.microsoft.com/office/word/2010/wordprocessingShape" mc:Ignorable="w14 w15 w16se wp14">
+<w:numbering xmlns:wpc="http://schemas.microsoft.com/office/word/2010/wordprocessingCanvas" xmlns:cx="http://schemas.microsoft.com/office/drawing/2014/chartex" xmlns:cx1="http://schemas.microsoft.com/office/drawing/2015/9/8/chartex" xmlns:cx2="http://schemas.microsoft.com/office/drawing/2015/10/21/chartex" xmlns:cx3="http://schemas.microsoft.com/office/drawing/2016/5/9/chartex" xmlns:cx4="http://schemas.microsoft.com/office/drawing/2016/5/10/chartex" xmlns:cx5="http://schemas.microsoft.com/office/drawing/2016/5/11/chartex" xmlns:cx6="http://schemas.microsoft.com/office/drawing/2016/5/12/chartex" xmlns:cx7="http://schemas.microsoft.com/office/drawing/2016/5/13/chartex" xmlns:cx8="http://schemas.microsoft.com/office/drawing/2016/5/14/chartex" xmlns:mc="http://schemas.openxmlformats.org/markup-compatibility/2006" xmlns:aink="http://schemas.microsoft.com/office/drawing/2016/ink" xmlns:am3d="http://schemas.microsoft.com/office/drawing/2017/model3d" xmlns:o="urn:schemas-microsoft-com:office:office" xmlns:r="http://schemas.openxmlformats.org/officeDocument/2006/relationships" xmlns:m="http://schemas.openxmlformats.org/officeDocument/2006/math" xmlns:v="urn:schemas-microsoft-com:vml" xmlns:wp14="http://schemas.microsoft.com/office/word/2010/wordprocessingDrawing" xmlns:wp="http://schemas.openxmlformats.org/drawingml/2006/wordprocessingDrawing" xmlns:w10="urn:schemas-microsoft-com:office:word" xmlns:w="http://schemas.openxmlformats.org/wordprocessingml/2006/main" xmlns:w14="http://schemas.microsoft.com/office/word/2010/wordml" xmlns:w15="http://schemas.microsoft.com/office/word/2012/wordml" xmlns:w16cid="http://schemas.microsoft.com/office/word/2016/wordml/cid" xmlns:w16se="http://schemas.microsoft.com/office/word/2015/wordml/symex" xmlns:wpg="http://schemas.microsoft.com/office/word/2010/wordprocessingGroup" xmlns:wpi="http://schemas.microsoft.com/office/word/2010/wordprocessingInk" xmlns:wne="http://schemas.microsoft.com/office/word/2006/wordml" xmlns:wps="http://schemas.microsoft.com/office/word/2010/wordprocessingShape" mc:Ignorable="w14 w15 w16se w16cid wp14">
   <w:abstractNum w:abstractNumId="0" w15:restartNumberingAfterBreak="0">
     <w:nsid w:val="070D1B16"/>
     <w:multiLevelType w:val="multilevel"/>
@@ -6486,7 +6483,7 @@
 </file>
 
 <file path=word/styles.xml><?xml version="1.0" encoding="utf-8"?>
-<w:styles xmlns:mc="http://schemas.openxmlformats.org/markup-compatibility/2006" xmlns:r="http://schemas.openxmlformats.org/officeDocument/2006/relationships" xmlns:w="http://schemas.openxmlformats.org/wordprocessingml/2006/main" xmlns:w14="http://schemas.microsoft.com/office/word/2010/wordml" xmlns:w15="http://schemas.microsoft.com/office/word/2012/wordml" xmlns:w16se="http://schemas.microsoft.com/office/word/2015/wordml/symex" mc:Ignorable="w14 w15 w16se">
+<w:styles xmlns:mc="http://schemas.openxmlformats.org/markup-compatibility/2006" xmlns:r="http://schemas.openxmlformats.org/officeDocument/2006/relationships" xmlns:w="http://schemas.openxmlformats.org/wordprocessingml/2006/main" xmlns:w14="http://schemas.microsoft.com/office/word/2010/wordml" xmlns:w15="http://schemas.microsoft.com/office/word/2012/wordml" xmlns:w16cid="http://schemas.microsoft.com/office/word/2016/wordml/cid" xmlns:w16se="http://schemas.microsoft.com/office/word/2015/wordml/symex" mc:Ignorable="w14 w15 w16se w16cid">
   <w:docDefaults>
     <w:rPrDefault>
       <w:rPr>
@@ -6502,7 +6499,7 @@
       </w:pPr>
     </w:pPrDefault>
   </w:docDefaults>
-  <w:latentStyles w:defLockedState="0" w:defUIPriority="99" w:defSemiHidden="0" w:defUnhideWhenUsed="0" w:defQFormat="0" w:count="371">
+  <w:latentStyles w:defLockedState="0" w:defUIPriority="99" w:defSemiHidden="0" w:defUnhideWhenUsed="0" w:defQFormat="0" w:count="376">
     <w:lsdException w:name="Normal" w:uiPriority="0" w:qFormat="1"/>
     <w:lsdException w:name="heading 1" w:uiPriority="9" w:qFormat="1"/>
     <w:lsdException w:name="heading 2" w:semiHidden="1" w:uiPriority="9" w:unhideWhenUsed="1" w:qFormat="1"/>
@@ -6874,6 +6871,11 @@
     <w:lsdException w:name="List Table 5 Dark Accent 6" w:uiPriority="50"/>
     <w:lsdException w:name="List Table 6 Colorful Accent 6" w:uiPriority="51"/>
     <w:lsdException w:name="List Table 7 Colorful Accent 6" w:uiPriority="52"/>
+    <w:lsdException w:name="Mention" w:semiHidden="1" w:unhideWhenUsed="1"/>
+    <w:lsdException w:name="Smart Hyperlink" w:semiHidden="1" w:unhideWhenUsed="1"/>
+    <w:lsdException w:name="Hashtag" w:semiHidden="1" w:unhideWhenUsed="1"/>
+    <w:lsdException w:name="Unresolved Mention" w:semiHidden="1" w:unhideWhenUsed="1"/>
+    <w:lsdException w:name="Smart Link" w:semiHidden="1" w:unhideWhenUsed="1"/>
   </w:latentStyles>
   <w:style w:type="paragraph" w:default="1" w:styleId="Normal">
     <w:name w:val="Normal"/>

</xml_diff>

<commit_message>
Another update to resnotif
</commit_message>
<xml_diff>
--- a/templates/Jornada_resnotif_form.docx
+++ b/templates/Jornada_resnotif_form.docx
@@ -280,13 +280,6 @@
         </w:rPr>
         <w:tab/>
       </w:r>
-      <w:r>
-        <w:rPr>
-          <w:b/>
-          <w:bCs/>
-        </w:rPr>
-        <w:t>12/23/2020</w:t>
-      </w:r>
     </w:p>
     <w:p>
       <w:pPr>
@@ -582,6 +575,8 @@
       <w:r>
         <w:t xml:space="preserve">  </w:t>
       </w:r>
+      <w:bookmarkStart w:id="0" w:name="_GoBack"/>
+      <w:bookmarkEnd w:id="0"/>
     </w:p>
     <w:p>
       <w:pPr>
@@ -1016,8 +1011,6 @@
       <w:r>
         <w:t xml:space="preserve"> status:  </w:t>
       </w:r>
-      <w:bookmarkStart w:id="0" w:name="_GoBack"/>
-      <w:bookmarkEnd w:id="0"/>
     </w:p>
     <w:p>
       <w:pPr>

</xml_diff>

<commit_message>
update resnotif form 2021
</commit_message>
<xml_diff>
--- a/templates/Jornada_resnotif_form.docx
+++ b/templates/Jornada_resnotif_form.docx
@@ -1,6 +1,6 @@
 
 <file path=word/document.xml><?xml version="1.0" encoding="utf-8"?>
-<w:document xmlns:wpc="http://schemas.microsoft.com/office/word/2010/wordprocessingCanvas" xmlns:cx="http://schemas.microsoft.com/office/drawing/2014/chartex" xmlns:cx1="http://schemas.microsoft.com/office/drawing/2015/9/8/chartex" xmlns:cx2="http://schemas.microsoft.com/office/drawing/2015/10/21/chartex" xmlns:cx3="http://schemas.microsoft.com/office/drawing/2016/5/9/chartex" xmlns:cx4="http://schemas.microsoft.com/office/drawing/2016/5/10/chartex" xmlns:cx5="http://schemas.microsoft.com/office/drawing/2016/5/11/chartex" xmlns:cx6="http://schemas.microsoft.com/office/drawing/2016/5/12/chartex" xmlns:cx7="http://schemas.microsoft.com/office/drawing/2016/5/13/chartex" xmlns:cx8="http://schemas.microsoft.com/office/drawing/2016/5/14/chartex" xmlns:mc="http://schemas.openxmlformats.org/markup-compatibility/2006" xmlns:aink="http://schemas.microsoft.com/office/drawing/2016/ink" xmlns:am3d="http://schemas.microsoft.com/office/drawing/2017/model3d" xmlns:o="urn:schemas-microsoft-com:office:office" xmlns:r="http://schemas.openxmlformats.org/officeDocument/2006/relationships" xmlns:m="http://schemas.openxmlformats.org/officeDocument/2006/math" xmlns:v="urn:schemas-microsoft-com:vml" xmlns:wp14="http://schemas.microsoft.com/office/word/2010/wordprocessingDrawing" xmlns:wp="http://schemas.openxmlformats.org/drawingml/2006/wordprocessingDrawing" xmlns:w10="urn:schemas-microsoft-com:office:word" xmlns:w="http://schemas.openxmlformats.org/wordprocessingml/2006/main" xmlns:w14="http://schemas.microsoft.com/office/word/2010/wordml" xmlns:w15="http://schemas.microsoft.com/office/word/2012/wordml" xmlns:w16cid="http://schemas.microsoft.com/office/word/2016/wordml/cid" xmlns:w16se="http://schemas.microsoft.com/office/word/2015/wordml/symex" xmlns:wpg="http://schemas.microsoft.com/office/word/2010/wordprocessingGroup" xmlns:wpi="http://schemas.microsoft.com/office/word/2010/wordprocessingInk" xmlns:wne="http://schemas.microsoft.com/office/word/2006/wordml" xmlns:wps="http://schemas.microsoft.com/office/word/2010/wordprocessingShape" mc:Ignorable="w14 w15 w16se w16cid wp14">
+<w:document xmlns:wpc="http://schemas.microsoft.com/office/word/2010/wordprocessingCanvas" xmlns:cx="http://schemas.microsoft.com/office/drawing/2014/chartex" xmlns:cx1="http://schemas.microsoft.com/office/drawing/2015/9/8/chartex" xmlns:cx2="http://schemas.microsoft.com/office/drawing/2015/10/21/chartex" xmlns:cx3="http://schemas.microsoft.com/office/drawing/2016/5/9/chartex" xmlns:cx4="http://schemas.microsoft.com/office/drawing/2016/5/10/chartex" xmlns:cx5="http://schemas.microsoft.com/office/drawing/2016/5/11/chartex" xmlns:cx6="http://schemas.microsoft.com/office/drawing/2016/5/12/chartex" xmlns:cx7="http://schemas.microsoft.com/office/drawing/2016/5/13/chartex" xmlns:cx8="http://schemas.microsoft.com/office/drawing/2016/5/14/chartex" xmlns:mc="http://schemas.openxmlformats.org/markup-compatibility/2006" xmlns:aink="http://schemas.microsoft.com/office/drawing/2016/ink" xmlns:am3d="http://schemas.microsoft.com/office/drawing/2017/model3d" xmlns:o="urn:schemas-microsoft-com:office:office" xmlns:r="http://schemas.openxmlformats.org/officeDocument/2006/relationships" xmlns:m="http://schemas.openxmlformats.org/officeDocument/2006/math" xmlns:v="urn:schemas-microsoft-com:vml" xmlns:wp14="http://schemas.microsoft.com/office/word/2010/wordprocessingDrawing" xmlns:wp="http://schemas.openxmlformats.org/drawingml/2006/wordprocessingDrawing" xmlns:w10="urn:schemas-microsoft-com:office:word" xmlns:w="http://schemas.openxmlformats.org/wordprocessingml/2006/main" xmlns:w14="http://schemas.microsoft.com/office/word/2010/wordml" xmlns:w15="http://schemas.microsoft.com/office/word/2012/wordml" xmlns:w16cex="http://schemas.microsoft.com/office/word/2018/wordml/cex" xmlns:w16cid="http://schemas.microsoft.com/office/word/2016/wordml/cid" xmlns:w16="http://schemas.microsoft.com/office/word/2018/wordml" xmlns:w16se="http://schemas.microsoft.com/office/word/2015/wordml/symex" xmlns:wpg="http://schemas.microsoft.com/office/word/2010/wordprocessingGroup" xmlns:wpi="http://schemas.microsoft.com/office/word/2010/wordprocessingInk" xmlns:wne="http://schemas.microsoft.com/office/word/2006/wordml" xmlns:wps="http://schemas.microsoft.com/office/word/2010/wordprocessingShape" mc:Ignorable="w14 w15 w16se w16cid w16 w16cex wp14">
   <w:body>
     <w:p>
       <w:pPr>
@@ -575,8 +575,6 @@
       <w:r>
         <w:t xml:space="preserve">  </w:t>
       </w:r>
-      <w:bookmarkStart w:id="0" w:name="_GoBack"/>
-      <w:bookmarkEnd w:id="0"/>
     </w:p>
     <w:p>
       <w:pPr>
@@ -1872,15 +1870,7 @@
           <w:i/>
           <w:iCs/>
         </w:rPr>
-        <w:t>(of individual plots, samples, plants, etc.</w:t>
-      </w:r>
-      <w:proofErr w:type="gramStart"/>
-      <w:r>
-        <w:rPr>
-          <w:i/>
-          <w:iCs/>
-        </w:rPr>
-        <w:t>)</w:t>
+        <w:t>(of individual plots, samples, plants, etc.)</w:t>
       </w:r>
       <w:r>
         <w:t xml:space="preserve"> </w:t>
@@ -1890,15 +1880,7 @@
           <w:b/>
           <w:bCs/>
         </w:rPr>
-        <w:t>:</w:t>
-      </w:r>
-      <w:proofErr w:type="gramEnd"/>
-      <w:r>
-        <w:rPr>
-          <w:b/>
-          <w:bCs/>
-        </w:rPr>
-        <w:t xml:space="preserve"> </w:t>
+        <w:t xml:space="preserve">: </w:t>
       </w:r>
     </w:p>
     <w:p>
@@ -2079,23 +2061,7 @@
           <w:i/>
         </w:rPr>
         <w:tab/>
-        <w:t xml:space="preserve"> If you are aware of environmental information relative to your application that is lacking in the SDS, please provide this and the source of the information. See Attachment 3 as an example from </w:t>
-      </w:r>
-      <w:proofErr w:type="gramStart"/>
-      <w:r>
-        <w:rPr>
-          <w:bCs/>
-          <w:i/>
-        </w:rPr>
-        <w:t>a</w:t>
-      </w:r>
-      <w:proofErr w:type="gramEnd"/>
-      <w:r>
-        <w:rPr>
-          <w:bCs/>
-          <w:i/>
-        </w:rPr>
-        <w:t xml:space="preserve"> SDS with environmental information that will add substance to your submission if available.</w:t>
+        <w:t xml:space="preserve"> If you are aware of environmental information relative to your application that is lacking in the SDS, please provide this and the source of the information. See Attachment 3 as an example from a SDS with environmental information that will add substance to your submission if available.</w:t>
       </w:r>
     </w:p>
     <w:p>
@@ -2701,23 +2667,7 @@
           <w:b/>
           <w:bCs/>
         </w:rPr>
-        <w:t xml:space="preserve">What is the design of your study?  Transect ___ Grid ___ </w:t>
-      </w:r>
-      <w:proofErr w:type="gramStart"/>
-      <w:r>
-        <w:rPr>
-          <w:b/>
-          <w:bCs/>
-        </w:rPr>
-        <w:t>Point  _</w:t>
-      </w:r>
-      <w:proofErr w:type="gramEnd"/>
-      <w:r>
-        <w:rPr>
-          <w:b/>
-          <w:bCs/>
-        </w:rPr>
-        <w:t>__ Other _________________________</w:t>
+        <w:t>What is the design of your study?  Transect ___ Grid ___ Point  ___ Other _________________________</w:t>
       </w:r>
     </w:p>
     <w:p>
@@ -3518,16 +3468,26 @@
           </w:tcPr>
           <w:p>
             <w:r>
-              <w:t xml:space="preserve">“This work was supported by NSF Grant </w:t>
+              <w:t>“This work was supported</w:t>
             </w:r>
             <w:r>
-              <w:t>DEB-</w:t>
+              <w:rPr>
+                <w:i/>
+                <w:iCs/>
+              </w:rPr>
+              <w:t xml:space="preserve"> </w:t>
             </w:r>
             <w:r>
-              <w:t>1832194</w:t>
+              <w:rPr>
+                <w:rStyle w:val="Emphasis"/>
+                <w:rFonts w:eastAsiaTheme="majorEastAsia"/>
+                <w:i w:val="0"/>
+                <w:iCs w:val="0"/>
+              </w:rPr>
+              <w:t>by funding from the National Science Foundation to New Mexico State University for the Jornada Basin Long-Term Ecological Research Program (DEB 2025166)</w:t>
             </w:r>
             <w:r>
-              <w:t>, as a contribution to the Jornada Basin Long-Term Ecological Research (LTER) program.”</w:t>
+              <w:t>.”</w:t>
             </w:r>
           </w:p>
         </w:tc>
@@ -3589,7 +3549,20 @@
         <w:t>acknowledgment statement</w:t>
       </w:r>
       <w:r>
-        <w:t xml:space="preserve"> is to be included in publications </w:t>
+        <w:rPr>
+          <w:b/>
+          <w:bCs/>
+        </w:rPr>
+        <w:t>s</w:t>
+      </w:r>
+      <w:r>
+        <w:t xml:space="preserve"> </w:t>
+      </w:r>
+      <w:r>
+        <w:t>are</w:t>
+      </w:r>
+      <w:r>
+        <w:t xml:space="preserve"> to be included in publications </w:t>
       </w:r>
       <w:r>
         <w:t xml:space="preserve">from studies </w:t>
@@ -3599,6 +3572,9 @@
       </w:r>
       <w:r>
         <w:t>place at JER</w:t>
+      </w:r>
+      <w:r>
+        <w:t xml:space="preserve"> or CDRRC</w:t>
       </w:r>
       <w:r>
         <w:t xml:space="preserve">, </w:t>
@@ -4212,9 +4188,7 @@
     </w:p>
     <w:p>
       <w:pPr>
-        <w:rPr>
-          <w:bCs/>
-        </w:rPr>
+        <w:spacing w:before="100" w:beforeAutospacing="1" w:after="100" w:afterAutospacing="1"/>
       </w:pPr>
       <w:r>
         <w:rPr>
@@ -4229,6 +4203,61 @@
         <w:t xml:space="preserve">. </w:t>
       </w:r>
       <w:r>
+        <w:t>When research findings that include Jornada data appear in a publication (journal article, dissertation, website, etc.), proper citation, with links to the original data, must be provided.</w:t>
+      </w:r>
+      <w:r>
+        <w:t xml:space="preserve"> </w:t>
+      </w:r>
+      <w:r>
+        <w:t>For already-published long-term datasets include a DOI link at a minimum, and if possible, a full citation in the reference section (</w:t>
+      </w:r>
+      <w:proofErr w:type="gramStart"/>
+      <w:r>
+        <w:t>e.g.</w:t>
+      </w:r>
+      <w:proofErr w:type="gramEnd"/>
+      <w:r>
+        <w:t xml:space="preserve"> in a journal article). If the data are new and unpublished, please publish the dataset AND cite it in the publication.</w:t>
+      </w:r>
+    </w:p>
+    <w:p>
+      <w:pPr>
+        <w:spacing w:before="100" w:beforeAutospacing="1" w:after="100" w:afterAutospacing="1"/>
+      </w:pPr>
+      <w:r>
+        <w:t>In either case, researchers are advised to coordinate with the Jornada Information Managers (</w:t>
+      </w:r>
+      <w:hyperlink r:id="rId15" w:history="1">
+        <w:r>
+          <w:rPr>
+            <w:rStyle w:val="Hyperlink"/>
+          </w:rPr>
+          <w:t>datamanager.jrn.lter@gmail.com</w:t>
+        </w:r>
+      </w:hyperlink>
+      <w:r>
+        <w:t>) early in the research and publication process to ensure timely data publication and proper citation in publications. Publication of datasets (and issuance of DOIs) can be timed to coincide with the approval &amp; copyediting phase of a new journal article when needed.</w:t>
+      </w:r>
+    </w:p>
+    <w:p>
+      <w:pPr>
+        <w:rPr>
+          <w:bCs/>
+        </w:rPr>
+      </w:pPr>
+      <w:r>
+        <w:rPr>
+          <w:bCs/>
+        </w:rPr>
+        <w:t>7</w:t>
+      </w:r>
+      <w:r>
+        <w:rPr>
+          <w:bCs/>
+        </w:rPr>
+        <w:t xml:space="preserve">. </w:t>
+      </w:r>
+      <w:r>
         <w:rPr>
           <w:bCs/>
         </w:rPr>
@@ -4362,7 +4391,7 @@
         </w:rPr>
         <w:t xml:space="preserve"> </w:t>
       </w:r>
-      <w:hyperlink r:id="rId15" w:history="1">
+      <w:hyperlink r:id="rId16" w:history="1">
         <w:r>
           <w:rPr>
             <w:rStyle w:val="Hyperlink"/>
@@ -4373,7 +4402,7 @@
       <w:r>
         <w:t xml:space="preserve">; </w:t>
       </w:r>
-      <w:hyperlink r:id="rId16" w:history="1">
+      <w:hyperlink r:id="rId17" w:history="1">
         <w:r>
           <w:rPr>
             <w:rStyle w:val="Hyperlink"/>
@@ -4581,15 +4610,7 @@
         <w:t xml:space="preserve">8. Person(s) responsible for carrying out study/sampling:  </w:t>
       </w:r>
       <w:r>
-        <w:t xml:space="preserve">It is the person (or persons) responsible for execution of the study; the person (or persons) who </w:t>
-      </w:r>
-      <w:proofErr w:type="gramStart"/>
-      <w:r>
-        <w:t>actually conducts</w:t>
-      </w:r>
-      <w:proofErr w:type="gramEnd"/>
-      <w:r>
-        <w:t xml:space="preserve"> the study.  This might be the same as the Principal Investigator.  It might also be the student whose project it is, other collaborating scientist, or staff researcher.  </w:t>
+        <w:t xml:space="preserve">It is the person (or persons) responsible for execution of the study; the person (or persons) who actually conducts the study.  This might be the same as the Principal Investigator.  It might also be the student whose project it is, other collaborating scientist, or staff researcher.  </w:t>
       </w:r>
     </w:p>
     <w:p>
@@ -4629,23 +4650,7 @@
           <w:b/>
           <w:bCs/>
         </w:rPr>
-        <w:t>_</w:t>
-      </w:r>
-      <w:proofErr w:type="gramStart"/>
-      <w:r>
-        <w:rPr>
-          <w:b/>
-          <w:bCs/>
-        </w:rPr>
-        <w:t>_  Other</w:t>
-      </w:r>
-      <w:proofErr w:type="gramEnd"/>
-      <w:r>
-        <w:rPr>
-          <w:b/>
-          <w:bCs/>
-        </w:rPr>
-        <w:t xml:space="preserve">: </w:t>
+        <w:t xml:space="preserve">__  Other: </w:t>
       </w:r>
       <w:r>
         <w:t>Give full name. Do not use acronyms.</w:t>
@@ -5703,7 +5708,7 @@
       </w:r>
     </w:p>
     <w:sectPr>
-      <w:footerReference w:type="default" r:id="rId17"/>
+      <w:footerReference w:type="default" r:id="rId18"/>
       <w:endnotePr>
         <w:numFmt w:val="decimal"/>
       </w:endnotePr>
@@ -5717,7 +5722,7 @@
 </file>
 
 <file path=word/endnotes.xml><?xml version="1.0" encoding="utf-8"?>
-<w:endnotes xmlns:wpc="http://schemas.microsoft.com/office/word/2010/wordprocessingCanvas" xmlns:cx="http://schemas.microsoft.com/office/drawing/2014/chartex" xmlns:cx1="http://schemas.microsoft.com/office/drawing/2015/9/8/chartex" xmlns:cx2="http://schemas.microsoft.com/office/drawing/2015/10/21/chartex" xmlns:cx3="http://schemas.microsoft.com/office/drawing/2016/5/9/chartex" xmlns:cx4="http://schemas.microsoft.com/office/drawing/2016/5/10/chartex" xmlns:cx5="http://schemas.microsoft.com/office/drawing/2016/5/11/chartex" xmlns:cx6="http://schemas.microsoft.com/office/drawing/2016/5/12/chartex" xmlns:cx7="http://schemas.microsoft.com/office/drawing/2016/5/13/chartex" xmlns:cx8="http://schemas.microsoft.com/office/drawing/2016/5/14/chartex" xmlns:mc="http://schemas.openxmlformats.org/markup-compatibility/2006" xmlns:aink="http://schemas.microsoft.com/office/drawing/2016/ink" xmlns:am3d="http://schemas.microsoft.com/office/drawing/2017/model3d" xmlns:o="urn:schemas-microsoft-com:office:office" xmlns:r="http://schemas.openxmlformats.org/officeDocument/2006/relationships" xmlns:m="http://schemas.openxmlformats.org/officeDocument/2006/math" xmlns:v="urn:schemas-microsoft-com:vml" xmlns:wp14="http://schemas.microsoft.com/office/word/2010/wordprocessingDrawing" xmlns:wp="http://schemas.openxmlformats.org/drawingml/2006/wordprocessingDrawing" xmlns:w10="urn:schemas-microsoft-com:office:word" xmlns:w="http://schemas.openxmlformats.org/wordprocessingml/2006/main" xmlns:w14="http://schemas.microsoft.com/office/word/2010/wordml" xmlns:w15="http://schemas.microsoft.com/office/word/2012/wordml" xmlns:w16cid="http://schemas.microsoft.com/office/word/2016/wordml/cid" xmlns:w16se="http://schemas.microsoft.com/office/word/2015/wordml/symex" xmlns:wpg="http://schemas.microsoft.com/office/word/2010/wordprocessingGroup" xmlns:wpi="http://schemas.microsoft.com/office/word/2010/wordprocessingInk" xmlns:wne="http://schemas.microsoft.com/office/word/2006/wordml" xmlns:wps="http://schemas.microsoft.com/office/word/2010/wordprocessingShape" mc:Ignorable="w14 w15 w16se w16cid wp14">
+<w:endnotes xmlns:wpc="http://schemas.microsoft.com/office/word/2010/wordprocessingCanvas" xmlns:cx="http://schemas.microsoft.com/office/drawing/2014/chartex" xmlns:cx1="http://schemas.microsoft.com/office/drawing/2015/9/8/chartex" xmlns:cx2="http://schemas.microsoft.com/office/drawing/2015/10/21/chartex" xmlns:cx3="http://schemas.microsoft.com/office/drawing/2016/5/9/chartex" xmlns:cx4="http://schemas.microsoft.com/office/drawing/2016/5/10/chartex" xmlns:cx5="http://schemas.microsoft.com/office/drawing/2016/5/11/chartex" xmlns:cx6="http://schemas.microsoft.com/office/drawing/2016/5/12/chartex" xmlns:cx7="http://schemas.microsoft.com/office/drawing/2016/5/13/chartex" xmlns:cx8="http://schemas.microsoft.com/office/drawing/2016/5/14/chartex" xmlns:mc="http://schemas.openxmlformats.org/markup-compatibility/2006" xmlns:aink="http://schemas.microsoft.com/office/drawing/2016/ink" xmlns:am3d="http://schemas.microsoft.com/office/drawing/2017/model3d" xmlns:o="urn:schemas-microsoft-com:office:office" xmlns:r="http://schemas.openxmlformats.org/officeDocument/2006/relationships" xmlns:m="http://schemas.openxmlformats.org/officeDocument/2006/math" xmlns:v="urn:schemas-microsoft-com:vml" xmlns:wp14="http://schemas.microsoft.com/office/word/2010/wordprocessingDrawing" xmlns:wp="http://schemas.openxmlformats.org/drawingml/2006/wordprocessingDrawing" xmlns:w10="urn:schemas-microsoft-com:office:word" xmlns:w="http://schemas.openxmlformats.org/wordprocessingml/2006/main" xmlns:w14="http://schemas.microsoft.com/office/word/2010/wordml" xmlns:w15="http://schemas.microsoft.com/office/word/2012/wordml" xmlns:w16cex="http://schemas.microsoft.com/office/word/2018/wordml/cex" xmlns:w16cid="http://schemas.microsoft.com/office/word/2016/wordml/cid" xmlns:w16="http://schemas.microsoft.com/office/word/2018/wordml" xmlns:w16se="http://schemas.microsoft.com/office/word/2015/wordml/symex" xmlns:wpg="http://schemas.microsoft.com/office/word/2010/wordprocessingGroup" xmlns:wpi="http://schemas.microsoft.com/office/word/2010/wordprocessingInk" xmlns:wne="http://schemas.microsoft.com/office/word/2006/wordml" xmlns:wps="http://schemas.microsoft.com/office/word/2010/wordprocessingShape" mc:Ignorable="w14 w15 w16se w16cid w16 w16cex wp14">
   <w:endnote w:type="separator" w:id="-1">
     <w:p>
       <w:r>
@@ -5736,7 +5741,7 @@
 </file>
 
 <file path=word/footer1.xml><?xml version="1.0" encoding="utf-8"?>
-<w:ftr xmlns:wpc="http://schemas.microsoft.com/office/word/2010/wordprocessingCanvas" xmlns:cx="http://schemas.microsoft.com/office/drawing/2014/chartex" xmlns:cx1="http://schemas.microsoft.com/office/drawing/2015/9/8/chartex" xmlns:cx2="http://schemas.microsoft.com/office/drawing/2015/10/21/chartex" xmlns:cx3="http://schemas.microsoft.com/office/drawing/2016/5/9/chartex" xmlns:cx4="http://schemas.microsoft.com/office/drawing/2016/5/10/chartex" xmlns:cx5="http://schemas.microsoft.com/office/drawing/2016/5/11/chartex" xmlns:cx6="http://schemas.microsoft.com/office/drawing/2016/5/12/chartex" xmlns:cx7="http://schemas.microsoft.com/office/drawing/2016/5/13/chartex" xmlns:cx8="http://schemas.microsoft.com/office/drawing/2016/5/14/chartex" xmlns:mc="http://schemas.openxmlformats.org/markup-compatibility/2006" xmlns:aink="http://schemas.microsoft.com/office/drawing/2016/ink" xmlns:am3d="http://schemas.microsoft.com/office/drawing/2017/model3d" xmlns:o="urn:schemas-microsoft-com:office:office" xmlns:r="http://schemas.openxmlformats.org/officeDocument/2006/relationships" xmlns:m="http://schemas.openxmlformats.org/officeDocument/2006/math" xmlns:v="urn:schemas-microsoft-com:vml" xmlns:wp14="http://schemas.microsoft.com/office/word/2010/wordprocessingDrawing" xmlns:wp="http://schemas.openxmlformats.org/drawingml/2006/wordprocessingDrawing" xmlns:w10="urn:schemas-microsoft-com:office:word" xmlns:w="http://schemas.openxmlformats.org/wordprocessingml/2006/main" xmlns:w14="http://schemas.microsoft.com/office/word/2010/wordml" xmlns:w15="http://schemas.microsoft.com/office/word/2012/wordml" xmlns:w16cid="http://schemas.microsoft.com/office/word/2016/wordml/cid" xmlns:w16se="http://schemas.microsoft.com/office/word/2015/wordml/symex" xmlns:wpg="http://schemas.microsoft.com/office/word/2010/wordprocessingGroup" xmlns:wpi="http://schemas.microsoft.com/office/word/2010/wordprocessingInk" xmlns:wne="http://schemas.microsoft.com/office/word/2006/wordml" xmlns:wps="http://schemas.microsoft.com/office/word/2010/wordprocessingShape" mc:Ignorable="w14 w15 w16se w16cid wp14">
+<w:ftr xmlns:wpc="http://schemas.microsoft.com/office/word/2010/wordprocessingCanvas" xmlns:cx="http://schemas.microsoft.com/office/drawing/2014/chartex" xmlns:cx1="http://schemas.microsoft.com/office/drawing/2015/9/8/chartex" xmlns:cx2="http://schemas.microsoft.com/office/drawing/2015/10/21/chartex" xmlns:cx3="http://schemas.microsoft.com/office/drawing/2016/5/9/chartex" xmlns:cx4="http://schemas.microsoft.com/office/drawing/2016/5/10/chartex" xmlns:cx5="http://schemas.microsoft.com/office/drawing/2016/5/11/chartex" xmlns:cx6="http://schemas.microsoft.com/office/drawing/2016/5/12/chartex" xmlns:cx7="http://schemas.microsoft.com/office/drawing/2016/5/13/chartex" xmlns:cx8="http://schemas.microsoft.com/office/drawing/2016/5/14/chartex" xmlns:mc="http://schemas.openxmlformats.org/markup-compatibility/2006" xmlns:aink="http://schemas.microsoft.com/office/drawing/2016/ink" xmlns:am3d="http://schemas.microsoft.com/office/drawing/2017/model3d" xmlns:o="urn:schemas-microsoft-com:office:office" xmlns:r="http://schemas.openxmlformats.org/officeDocument/2006/relationships" xmlns:m="http://schemas.openxmlformats.org/officeDocument/2006/math" xmlns:v="urn:schemas-microsoft-com:vml" xmlns:wp14="http://schemas.microsoft.com/office/word/2010/wordprocessingDrawing" xmlns:wp="http://schemas.openxmlformats.org/drawingml/2006/wordprocessingDrawing" xmlns:w10="urn:schemas-microsoft-com:office:word" xmlns:w="http://schemas.openxmlformats.org/wordprocessingml/2006/main" xmlns:w14="http://schemas.microsoft.com/office/word/2010/wordml" xmlns:w15="http://schemas.microsoft.com/office/word/2012/wordml" xmlns:w16cex="http://schemas.microsoft.com/office/word/2018/wordml/cex" xmlns:w16cid="http://schemas.microsoft.com/office/word/2016/wordml/cid" xmlns:w16="http://schemas.microsoft.com/office/word/2018/wordml" xmlns:w16se="http://schemas.microsoft.com/office/word/2015/wordml/symex" xmlns:wpg="http://schemas.microsoft.com/office/word/2010/wordprocessingGroup" xmlns:wpi="http://schemas.microsoft.com/office/word/2010/wordprocessingInk" xmlns:wne="http://schemas.microsoft.com/office/word/2006/wordml" xmlns:wps="http://schemas.microsoft.com/office/word/2010/wordprocessingShape" mc:Ignorable="w14 w15 w16se w16cid w16 w16cex wp14">
   <w:p>
     <w:pPr>
       <w:tabs>
@@ -5929,7 +5934,7 @@
 </file>
 
 <file path=word/footnotes.xml><?xml version="1.0" encoding="utf-8"?>
-<w:footnotes xmlns:wpc="http://schemas.microsoft.com/office/word/2010/wordprocessingCanvas" xmlns:cx="http://schemas.microsoft.com/office/drawing/2014/chartex" xmlns:cx1="http://schemas.microsoft.com/office/drawing/2015/9/8/chartex" xmlns:cx2="http://schemas.microsoft.com/office/drawing/2015/10/21/chartex" xmlns:cx3="http://schemas.microsoft.com/office/drawing/2016/5/9/chartex" xmlns:cx4="http://schemas.microsoft.com/office/drawing/2016/5/10/chartex" xmlns:cx5="http://schemas.microsoft.com/office/drawing/2016/5/11/chartex" xmlns:cx6="http://schemas.microsoft.com/office/drawing/2016/5/12/chartex" xmlns:cx7="http://schemas.microsoft.com/office/drawing/2016/5/13/chartex" xmlns:cx8="http://schemas.microsoft.com/office/drawing/2016/5/14/chartex" xmlns:mc="http://schemas.openxmlformats.org/markup-compatibility/2006" xmlns:aink="http://schemas.microsoft.com/office/drawing/2016/ink" xmlns:am3d="http://schemas.microsoft.com/office/drawing/2017/model3d" xmlns:o="urn:schemas-microsoft-com:office:office" xmlns:r="http://schemas.openxmlformats.org/officeDocument/2006/relationships" xmlns:m="http://schemas.openxmlformats.org/officeDocument/2006/math" xmlns:v="urn:schemas-microsoft-com:vml" xmlns:wp14="http://schemas.microsoft.com/office/word/2010/wordprocessingDrawing" xmlns:wp="http://schemas.openxmlformats.org/drawingml/2006/wordprocessingDrawing" xmlns:w10="urn:schemas-microsoft-com:office:word" xmlns:w="http://schemas.openxmlformats.org/wordprocessingml/2006/main" xmlns:w14="http://schemas.microsoft.com/office/word/2010/wordml" xmlns:w15="http://schemas.microsoft.com/office/word/2012/wordml" xmlns:w16cid="http://schemas.microsoft.com/office/word/2016/wordml/cid" xmlns:w16se="http://schemas.microsoft.com/office/word/2015/wordml/symex" xmlns:wpg="http://schemas.microsoft.com/office/word/2010/wordprocessingGroup" xmlns:wpi="http://schemas.microsoft.com/office/word/2010/wordprocessingInk" xmlns:wne="http://schemas.microsoft.com/office/word/2006/wordml" xmlns:wps="http://schemas.microsoft.com/office/word/2010/wordprocessingShape" mc:Ignorable="w14 w15 w16se w16cid wp14">
+<w:footnotes xmlns:wpc="http://schemas.microsoft.com/office/word/2010/wordprocessingCanvas" xmlns:cx="http://schemas.microsoft.com/office/drawing/2014/chartex" xmlns:cx1="http://schemas.microsoft.com/office/drawing/2015/9/8/chartex" xmlns:cx2="http://schemas.microsoft.com/office/drawing/2015/10/21/chartex" xmlns:cx3="http://schemas.microsoft.com/office/drawing/2016/5/9/chartex" xmlns:cx4="http://schemas.microsoft.com/office/drawing/2016/5/10/chartex" xmlns:cx5="http://schemas.microsoft.com/office/drawing/2016/5/11/chartex" xmlns:cx6="http://schemas.microsoft.com/office/drawing/2016/5/12/chartex" xmlns:cx7="http://schemas.microsoft.com/office/drawing/2016/5/13/chartex" xmlns:cx8="http://schemas.microsoft.com/office/drawing/2016/5/14/chartex" xmlns:mc="http://schemas.openxmlformats.org/markup-compatibility/2006" xmlns:aink="http://schemas.microsoft.com/office/drawing/2016/ink" xmlns:am3d="http://schemas.microsoft.com/office/drawing/2017/model3d" xmlns:o="urn:schemas-microsoft-com:office:office" xmlns:r="http://schemas.openxmlformats.org/officeDocument/2006/relationships" xmlns:m="http://schemas.openxmlformats.org/officeDocument/2006/math" xmlns:v="urn:schemas-microsoft-com:vml" xmlns:wp14="http://schemas.microsoft.com/office/word/2010/wordprocessingDrawing" xmlns:wp="http://schemas.openxmlformats.org/drawingml/2006/wordprocessingDrawing" xmlns:w10="urn:schemas-microsoft-com:office:word" xmlns:w="http://schemas.openxmlformats.org/wordprocessingml/2006/main" xmlns:w14="http://schemas.microsoft.com/office/word/2010/wordml" xmlns:w15="http://schemas.microsoft.com/office/word/2012/wordml" xmlns:w16cex="http://schemas.microsoft.com/office/word/2018/wordml/cex" xmlns:w16cid="http://schemas.microsoft.com/office/word/2016/wordml/cid" xmlns:w16="http://schemas.microsoft.com/office/word/2018/wordml" xmlns:w16se="http://schemas.microsoft.com/office/word/2015/wordml/symex" xmlns:wpg="http://schemas.microsoft.com/office/word/2010/wordprocessingGroup" xmlns:wpi="http://schemas.microsoft.com/office/word/2010/wordprocessingInk" xmlns:wne="http://schemas.microsoft.com/office/word/2006/wordml" xmlns:wps="http://schemas.microsoft.com/office/word/2010/wordprocessingShape" mc:Ignorable="w14 w15 w16se w16cid w16 w16cex wp14">
   <w:footnote w:type="separator" w:id="-1">
     <w:p>
       <w:r>
@@ -5948,7 +5953,7 @@
 </file>
 
 <file path=word/numbering.xml><?xml version="1.0" encoding="utf-8"?>
-<w:numbering xmlns:wpc="http://schemas.microsoft.com/office/word/2010/wordprocessingCanvas" xmlns:cx="http://schemas.microsoft.com/office/drawing/2014/chartex" xmlns:cx1="http://schemas.microsoft.com/office/drawing/2015/9/8/chartex" xmlns:cx2="http://schemas.microsoft.com/office/drawing/2015/10/21/chartex" xmlns:cx3="http://schemas.microsoft.com/office/drawing/2016/5/9/chartex" xmlns:cx4="http://schemas.microsoft.com/office/drawing/2016/5/10/chartex" xmlns:cx5="http://schemas.microsoft.com/office/drawing/2016/5/11/chartex" xmlns:cx6="http://schemas.microsoft.com/office/drawing/2016/5/12/chartex" xmlns:cx7="http://schemas.microsoft.com/office/drawing/2016/5/13/chartex" xmlns:cx8="http://schemas.microsoft.com/office/drawing/2016/5/14/chartex" xmlns:mc="http://schemas.openxmlformats.org/markup-compatibility/2006" xmlns:aink="http://schemas.microsoft.com/office/drawing/2016/ink" xmlns:am3d="http://schemas.microsoft.com/office/drawing/2017/model3d" xmlns:o="urn:schemas-microsoft-com:office:office" xmlns:r="http://schemas.openxmlformats.org/officeDocument/2006/relationships" xmlns:m="http://schemas.openxmlformats.org/officeDocument/2006/math" xmlns:v="urn:schemas-microsoft-com:vml" xmlns:wp14="http://schemas.microsoft.com/office/word/2010/wordprocessingDrawing" xmlns:wp="http://schemas.openxmlformats.org/drawingml/2006/wordprocessingDrawing" xmlns:w10="urn:schemas-microsoft-com:office:word" xmlns:w="http://schemas.openxmlformats.org/wordprocessingml/2006/main" xmlns:w14="http://schemas.microsoft.com/office/word/2010/wordml" xmlns:w15="http://schemas.microsoft.com/office/word/2012/wordml" xmlns:w16cid="http://schemas.microsoft.com/office/word/2016/wordml/cid" xmlns:w16se="http://schemas.microsoft.com/office/word/2015/wordml/symex" xmlns:wpg="http://schemas.microsoft.com/office/word/2010/wordprocessingGroup" xmlns:wpi="http://schemas.microsoft.com/office/word/2010/wordprocessingInk" xmlns:wne="http://schemas.microsoft.com/office/word/2006/wordml" xmlns:wps="http://schemas.microsoft.com/office/word/2010/wordprocessingShape" mc:Ignorable="w14 w15 w16se w16cid wp14">
+<w:numbering xmlns:wpc="http://schemas.microsoft.com/office/word/2010/wordprocessingCanvas" xmlns:cx="http://schemas.microsoft.com/office/drawing/2014/chartex" xmlns:cx1="http://schemas.microsoft.com/office/drawing/2015/9/8/chartex" xmlns:cx2="http://schemas.microsoft.com/office/drawing/2015/10/21/chartex" xmlns:cx3="http://schemas.microsoft.com/office/drawing/2016/5/9/chartex" xmlns:cx4="http://schemas.microsoft.com/office/drawing/2016/5/10/chartex" xmlns:cx5="http://schemas.microsoft.com/office/drawing/2016/5/11/chartex" xmlns:cx6="http://schemas.microsoft.com/office/drawing/2016/5/12/chartex" xmlns:cx7="http://schemas.microsoft.com/office/drawing/2016/5/13/chartex" xmlns:cx8="http://schemas.microsoft.com/office/drawing/2016/5/14/chartex" xmlns:mc="http://schemas.openxmlformats.org/markup-compatibility/2006" xmlns:aink="http://schemas.microsoft.com/office/drawing/2016/ink" xmlns:am3d="http://schemas.microsoft.com/office/drawing/2017/model3d" xmlns:o="urn:schemas-microsoft-com:office:office" xmlns:r="http://schemas.openxmlformats.org/officeDocument/2006/relationships" xmlns:m="http://schemas.openxmlformats.org/officeDocument/2006/math" xmlns:v="urn:schemas-microsoft-com:vml" xmlns:wp14="http://schemas.microsoft.com/office/word/2010/wordprocessingDrawing" xmlns:wp="http://schemas.openxmlformats.org/drawingml/2006/wordprocessingDrawing" xmlns:w10="urn:schemas-microsoft-com:office:word" xmlns:w="http://schemas.openxmlformats.org/wordprocessingml/2006/main" xmlns:w14="http://schemas.microsoft.com/office/word/2010/wordml" xmlns:w15="http://schemas.microsoft.com/office/word/2012/wordml" xmlns:w16cex="http://schemas.microsoft.com/office/word/2018/wordml/cex" xmlns:w16cid="http://schemas.microsoft.com/office/word/2016/wordml/cid" xmlns:w16="http://schemas.microsoft.com/office/word/2018/wordml" xmlns:w16se="http://schemas.microsoft.com/office/word/2015/wordml/symex" xmlns:wpg="http://schemas.microsoft.com/office/word/2010/wordprocessingGroup" xmlns:wpi="http://schemas.microsoft.com/office/word/2010/wordprocessingInk" xmlns:wne="http://schemas.microsoft.com/office/word/2006/wordml" xmlns:wps="http://schemas.microsoft.com/office/word/2010/wordprocessingShape" mc:Ignorable="w14 w15 w16se w16cid w16 w16cex wp14">
   <w:abstractNum w:abstractNumId="0" w15:restartNumberingAfterBreak="0">
     <w:nsid w:val="070D1B16"/>
     <w:multiLevelType w:val="multilevel"/>
@@ -6476,7 +6481,7 @@
 </file>
 
 <file path=word/styles.xml><?xml version="1.0" encoding="utf-8"?>
-<w:styles xmlns:mc="http://schemas.openxmlformats.org/markup-compatibility/2006" xmlns:r="http://schemas.openxmlformats.org/officeDocument/2006/relationships" xmlns:w="http://schemas.openxmlformats.org/wordprocessingml/2006/main" xmlns:w14="http://schemas.microsoft.com/office/word/2010/wordml" xmlns:w15="http://schemas.microsoft.com/office/word/2012/wordml" xmlns:w16cid="http://schemas.microsoft.com/office/word/2016/wordml/cid" xmlns:w16se="http://schemas.microsoft.com/office/word/2015/wordml/symex" mc:Ignorable="w14 w15 w16se w16cid">
+<w:styles xmlns:mc="http://schemas.openxmlformats.org/markup-compatibility/2006" xmlns:r="http://schemas.openxmlformats.org/officeDocument/2006/relationships" xmlns:w="http://schemas.openxmlformats.org/wordprocessingml/2006/main" xmlns:w14="http://schemas.microsoft.com/office/word/2010/wordml" xmlns:w15="http://schemas.microsoft.com/office/word/2012/wordml" xmlns:w16cex="http://schemas.microsoft.com/office/word/2018/wordml/cex" xmlns:w16cid="http://schemas.microsoft.com/office/word/2016/wordml/cid" xmlns:w16="http://schemas.microsoft.com/office/word/2018/wordml" xmlns:w16se="http://schemas.microsoft.com/office/word/2015/wordml/symex" mc:Ignorable="w14 w15 w16se w16cid w16 w16cex">
   <w:docDefaults>
     <w:rPrDefault>
       <w:rPr>
@@ -7242,6 +7247,17 @@
       </w:tblBorders>
     </w:tblPr>
   </w:style>
+  <w:style w:type="character" w:styleId="Emphasis">
+    <w:name w:val="Emphasis"/>
+    <w:basedOn w:val="DefaultParagraphFont"/>
+    <w:uiPriority w:val="20"/>
+    <w:qFormat/>
+    <w:rsid w:val="00E56CC8"/>
+    <w:rPr>
+      <w:i/>
+      <w:iCs/>
+    </w:rPr>
+  </w:style>
 </w:styles>
 </file>
 

</xml_diff>

<commit_message>
Update to resnotif form janderson
* Approved CDRRC permit will now be required if applicable
* final approval status in section 23, which is contingent on sections 20 - 22 and emphasizes approval requirements
</commit_message>
<xml_diff>
--- a/templates/Jornada_resnotif_form.docx
+++ b/templates/Jornada_resnotif_form.docx
@@ -288,6 +288,10 @@
           <w:tab w:val="left" w:pos="4590"/>
           <w:tab w:val="left" w:pos="7560"/>
         </w:tabs>
+        <w:rPr>
+          <w:b/>
+          <w:bCs/>
+        </w:rPr>
       </w:pPr>
       <w:r>
         <w:rPr>
@@ -337,6 +341,108 @@
         </w:rPr>
         <w:tab/>
       </w:r>
+    </w:p>
+    <w:p>
+      <w:pPr>
+        <w:tabs>
+          <w:tab w:val="left" w:pos="1710"/>
+          <w:tab w:val="left" w:pos="4590"/>
+          <w:tab w:val="left" w:pos="7560"/>
+        </w:tabs>
+        <w:rPr>
+          <w:sz w:val="16"/>
+          <w:szCs w:val="16"/>
+        </w:rPr>
+      </w:pPr>
+      <w:r>
+        <w:rPr>
+          <w:b/>
+          <w:bCs/>
+        </w:rPr>
+        <w:t xml:space="preserve">JER Permit:  </w:t>
+      </w:r>
+      <w:sdt>
+        <w:sdtPr>
+          <w:rPr>
+            <w:b/>
+            <w:bCs/>
+            <w:i/>
+            <w:iCs/>
+            <w:color w:val="C00000"/>
+          </w:rPr>
+          <w:id w:val="366957584"/>
+          <w:placeholder>
+            <w:docPart w:val="E75157AFE56349F6A424DBE7A3EE1E07"/>
+          </w:placeholder>
+          <w:showingPlcHdr/>
+          <w15:color w:val="993300"/>
+          <w:dropDownList>
+            <w:listItem w:value="Choose an item."/>
+            <w:listItem w:displayText="in progress by JER" w:value="in progress by JER"/>
+            <w:listItem w:displayText="approved by JER" w:value="approved by JER"/>
+            <w:listItem w:displayText="n/a" w:value="n/a"/>
+            <w:listItem w:displayText="not approved by JER" w:value="not approved by JER"/>
+          </w:dropDownList>
+        </w:sdtPr>
+        <w:sdtContent>
+          <w:r>
+            <w:rPr>
+              <w:rStyle w:val="PlaceholderText"/>
+              <w:rFonts w:eastAsiaTheme="majorEastAsia"/>
+            </w:rPr>
+            <w:t>Choose an item.</w:t>
+          </w:r>
+        </w:sdtContent>
+      </w:sdt>
+      <w:r>
+        <w:rPr>
+          <w:b/>
+          <w:bCs/>
+        </w:rPr>
+        <w:tab/>
+        <w:t>CDRRC Permit</w:t>
+      </w:r>
+      <w:r>
+        <w:rPr>
+          <w:b/>
+          <w:bCs/>
+          <w:sz w:val="16"/>
+          <w:szCs w:val="16"/>
+        </w:rPr>
+        <w:t xml:space="preserve">:  </w:t>
+      </w:r>
+      <w:sdt>
+        <w:sdtPr>
+          <w:rPr>
+            <w:b/>
+            <w:bCs/>
+            <w:i/>
+            <w:iCs/>
+            <w:color w:val="0070C0"/>
+          </w:rPr>
+          <w:id w:val="1155333199"/>
+          <w:placeholder>
+            <w:docPart w:val="E75157AFE56349F6A424DBE7A3EE1E07"/>
+          </w:placeholder>
+          <w:showingPlcHdr/>
+          <w:dropDownList>
+            <w:listItem w:value="Choose an item."/>
+            <w:listItem w:displayText="in progress btwn PI &amp; CDRRC" w:value="in progress btwn PI &amp; CDRRC"/>
+            <w:listItem w:displayText="approved by CDRRC" w:value="approved by CDRRC"/>
+            <w:listItem w:displayText="n/a" w:value="n/a"/>
+            <w:listItem w:displayText="not approved by CDRRC" w:value="not approved by CDRRC"/>
+          </w:dropDownList>
+        </w:sdtPr>
+        <w:sdtContent>
+          <w:r>
+            <w:rPr>
+              <w:rStyle w:val="PlaceholderText"/>
+              <w:rFonts w:eastAsiaTheme="majorEastAsia"/>
+            </w:rPr>
+            <w:t>Choose an item.</w:t>
+          </w:r>
+        </w:sdtContent>
+      </w:sdt>
     </w:p>
     <w:p>
       <w:pPr>
@@ -2110,27 +2216,28 @@
     </w:p>
     <w:p>
       <w:pPr>
+        <w:tabs>
+          <w:tab w:val="left" w:pos="1710"/>
+        </w:tabs>
         <w:ind w:left="270"/>
         <w:rPr>
-          <w:bCs/>
+          <w:b/>
           <w:iCs/>
         </w:rPr>
       </w:pPr>
-    </w:p>
-    <w:p>
-      <w:pPr>
-        <w:ind w:left="270"/>
-        <w:rPr>
-          <w:bCs/>
+      <w:r>
+        <w:rPr>
+          <w:b/>
           <w:iCs/>
         </w:rPr>
-      </w:pPr>
+        <w:t>List chemicals:</w:t>
+      </w:r>
       <w:r>
         <w:rPr>
           <w:bCs/>
           <w:iCs/>
         </w:rPr>
-        <w:t>List chemicals:</w:t>
+        <w:tab/>
       </w:r>
     </w:p>
     <w:p>
@@ -2235,6 +2342,7 @@
     <w:p>
       <w:pPr>
         <w:pStyle w:val="BodyText"/>
+        <w:spacing w:after="0"/>
         <w:ind w:firstLine="720"/>
       </w:pPr>
       <w:r>
@@ -2247,6 +2355,15 @@
       <w:r>
         <w:t xml:space="preserve"> what is the status of application?</w:t>
       </w:r>
+    </w:p>
+    <w:p>
+      <w:pPr>
+        <w:ind w:left="450" w:hanging="450"/>
+        <w:rPr>
+          <w:b/>
+          <w:bCs/>
+        </w:rPr>
+      </w:pPr>
     </w:p>
     <w:p>
       <w:pPr>
@@ -2737,12 +2854,329 @@
           <w:bCs/>
         </w:rPr>
       </w:pPr>
-      <w:r>
-        <w:rPr>
-          <w:b/>
-          <w:bCs/>
-        </w:rPr>
-        <w:t>20. Site use authorization:</w:t>
+    </w:p>
+    <w:p>
+      <w:pPr>
+        <w:rPr>
+          <w:b/>
+          <w:bCs/>
+        </w:rPr>
+      </w:pPr>
+    </w:p>
+    <w:p>
+      <w:pPr>
+        <w:widowControl/>
+        <w:spacing w:after="200" w:line="276" w:lineRule="auto"/>
+        <w:rPr>
+          <w:b/>
+          <w:bCs/>
+        </w:rPr>
+      </w:pPr>
+      <w:r>
+        <w:rPr>
+          <w:b/>
+          <w:bCs/>
+        </w:rPr>
+        <w:br w:type="page"/>
+      </w:r>
+    </w:p>
+    <w:p>
+      <w:pPr>
+        <w:tabs>
+          <w:tab w:val="left" w:pos="720"/>
+          <w:tab w:val="left" w:pos="1440"/>
+          <w:tab w:val="left" w:pos="2160"/>
+          <w:tab w:val="left" w:pos="2880"/>
+          <w:tab w:val="left" w:pos="3600"/>
+          <w:tab w:val="left" w:pos="4320"/>
+          <w:tab w:val="left" w:pos="5040"/>
+          <w:tab w:val="left" w:pos="5760"/>
+          <w:tab w:val="left" w:pos="6480"/>
+          <w:tab w:val="left" w:pos="7200"/>
+          <w:tab w:val="left" w:pos="7920"/>
+          <w:tab w:val="left" w:pos="8640"/>
+        </w:tabs>
+        <w:rPr>
+          <w:b/>
+          <w:bCs/>
+          <w:sz w:val="24"/>
+          <w:szCs w:val="24"/>
+        </w:rPr>
+      </w:pPr>
+      <w:r>
+        <w:rPr>
+          <w:b/>
+          <w:bCs/>
+          <w:sz w:val="24"/>
+          <w:szCs w:val="24"/>
+        </w:rPr>
+        <w:lastRenderedPageBreak/>
+        <w:t>Acknowledgements and Authorizations</w:t>
+      </w:r>
+    </w:p>
+    <w:p>
+      <w:pPr>
+        <w:rPr>
+          <w:b/>
+          <w:bCs/>
+        </w:rPr>
+      </w:pPr>
+    </w:p>
+    <w:p>
+      <w:pPr>
+        <w:rPr>
+          <w:b/>
+          <w:bCs/>
+        </w:rPr>
+      </w:pPr>
+      <w:r>
+        <w:rPr>
+          <w:b/>
+          <w:bCs/>
+        </w:rPr>
+        <w:t>2</w:t>
+      </w:r>
+      <w:r>
+        <w:rPr>
+          <w:b/>
+          <w:bCs/>
+        </w:rPr>
+        <w:t>0</w:t>
+      </w:r>
+      <w:r>
+        <w:rPr>
+          <w:b/>
+          <w:bCs/>
+        </w:rPr>
+        <w:t>. Have principal investigator(s) read and understood policies for conducting research on JER and CDRRC (Attachment 1)?</w:t>
+      </w:r>
+    </w:p>
+    <w:p>
+      <w:pPr>
+        <w:pStyle w:val="BodyText"/>
+        <w:ind w:left="1710"/>
+        <w:rPr>
+          <w:b/>
+          <w:bCs/>
+        </w:rPr>
+      </w:pPr>
+      <w:r>
+        <w:rPr>
+          <w:bCs/>
+        </w:rPr>
+        <w:t>Mark one: Yes    No</w:t>
+      </w:r>
+      <w:r>
+        <w:rPr>
+          <w:b/>
+          <w:bCs/>
+        </w:rPr>
+        <w:t xml:space="preserve"> </w:t>
+      </w:r>
+    </w:p>
+    <w:p>
+      <w:pPr>
+        <w:pStyle w:val="BodyText"/>
+        <w:rPr>
+          <w:b/>
+          <w:bCs/>
+        </w:rPr>
+      </w:pPr>
+    </w:p>
+    <w:p>
+      <w:pPr>
+        <w:rPr>
+          <w:b/>
+          <w:bCs/>
+        </w:rPr>
+      </w:pPr>
+      <w:r>
+        <w:rPr>
+          <w:b/>
+          <w:bCs/>
+        </w:rPr>
+        <w:t>2</w:t>
+      </w:r>
+      <w:r>
+        <w:rPr>
+          <w:b/>
+          <w:bCs/>
+        </w:rPr>
+        <w:t>1</w:t>
+      </w:r>
+      <w:r>
+        <w:rPr>
+          <w:b/>
+          <w:bCs/>
+        </w:rPr>
+        <w:t xml:space="preserve">. If research is to be conducted on the USDA Jornada Experimental Range (JER), does the principal investigator(s) have a current JER federal permit on file with USDA JER? If not, contact Nicki Daniels at </w:t>
+      </w:r>
+      <w:hyperlink r:id="rId7" w:history="1">
+        <w:r>
+          <w:rPr>
+            <w:rStyle w:val="Hyperlink"/>
+            <w:b/>
+            <w:bCs/>
+          </w:rPr>
+          <w:t>Nicole.Daniels@usda.gov</w:t>
+        </w:r>
+      </w:hyperlink>
+      <w:r>
+        <w:rPr>
+          <w:b/>
+          <w:bCs/>
+        </w:rPr>
+        <w:t>. The JER federal permit is separate from this research authorization form.</w:t>
+      </w:r>
+    </w:p>
+    <w:p>
+      <w:pPr>
+        <w:pStyle w:val="BodyText"/>
+        <w:ind w:left="1710"/>
+        <w:rPr>
+          <w:b/>
+          <w:bCs/>
+        </w:rPr>
+      </w:pPr>
+      <w:r>
+        <w:rPr>
+          <w:bCs/>
+        </w:rPr>
+        <w:t>Mark one: Yes    No    Not applicable (research not on JER)</w:t>
+      </w:r>
+      <w:r>
+        <w:rPr>
+          <w:b/>
+          <w:bCs/>
+        </w:rPr>
+        <w:t xml:space="preserve"> </w:t>
+      </w:r>
+    </w:p>
+    <w:p>
+      <w:pPr>
+        <w:pStyle w:val="BodyText"/>
+        <w:ind w:left="1710"/>
+        <w:rPr>
+          <w:b/>
+          <w:bCs/>
+        </w:rPr>
+      </w:pPr>
+    </w:p>
+    <w:p>
+      <w:r>
+        <w:rPr>
+          <w:b/>
+          <w:bCs/>
+        </w:rPr>
+        <w:t>2</w:t>
+      </w:r>
+      <w:r>
+        <w:rPr>
+          <w:b/>
+          <w:bCs/>
+        </w:rPr>
+        <w:t>2</w:t>
+      </w:r>
+      <w:r>
+        <w:rPr>
+          <w:b/>
+          <w:bCs/>
+        </w:rPr>
+        <w:t xml:space="preserve">. If research </w:t>
+      </w:r>
+      <w:proofErr w:type="gramStart"/>
+      <w:r>
+        <w:rPr>
+          <w:b/>
+          <w:bCs/>
+        </w:rPr>
+        <w:t>will be</w:t>
+      </w:r>
+      <w:proofErr w:type="gramEnd"/>
+      <w:r>
+        <w:rPr>
+          <w:b/>
+          <w:bCs/>
+        </w:rPr>
+        <w:t xml:space="preserve"> conducted on the NMSU Chihuahuan Desert Rangeland Research Center (CDRRC), has a CDRRC permit been submitted for this study to Andrew Cox, CDRRC ranch manager? If not, contact Andrew Cox at </w:t>
+      </w:r>
+      <w:hyperlink r:id="rId8" w:history="1">
+        <w:r>
+          <w:rPr>
+            <w:rStyle w:val="Hyperlink"/>
+          </w:rPr>
+          <w:t>rcox@nmsu.edu</w:t>
+        </w:r>
+      </w:hyperlink>
+      <w:r>
+        <w:t>.</w:t>
+      </w:r>
+      <w:r>
+        <w:rPr>
+          <w:b/>
+          <w:bCs/>
+        </w:rPr>
+        <w:t xml:space="preserve"> The CDRRC permit is separate from this research authorization form.</w:t>
+      </w:r>
+    </w:p>
+    <w:p>
+      <w:pPr>
+        <w:pStyle w:val="BodyText"/>
+        <w:ind w:left="1710"/>
+        <w:rPr>
+          <w:b/>
+          <w:bCs/>
+        </w:rPr>
+      </w:pPr>
+      <w:r>
+        <w:rPr>
+          <w:bCs/>
+        </w:rPr>
+        <w:t>Mark one: Yes    No    Not applicable (research not on CDRRC)</w:t>
+      </w:r>
+      <w:r>
+        <w:rPr>
+          <w:b/>
+          <w:bCs/>
+        </w:rPr>
+        <w:t xml:space="preserve"> </w:t>
+      </w:r>
+    </w:p>
+    <w:p>
+      <w:pPr>
+        <w:rPr>
+          <w:b/>
+          <w:bCs/>
+        </w:rPr>
+      </w:pPr>
+    </w:p>
+    <w:p>
+      <w:pPr>
+        <w:rPr>
+          <w:b/>
+          <w:bCs/>
+        </w:rPr>
+      </w:pPr>
+      <w:r>
+        <w:rPr>
+          <w:b/>
+          <w:bCs/>
+        </w:rPr>
+        <w:t>2</w:t>
+      </w:r>
+      <w:r>
+        <w:rPr>
+          <w:b/>
+          <w:bCs/>
+        </w:rPr>
+        <w:t>3</w:t>
+      </w:r>
+      <w:r>
+        <w:rPr>
+          <w:b/>
+          <w:bCs/>
+        </w:rPr>
+        <w:t>. Site use authorization:</w:t>
       </w:r>
     </w:p>
     <w:p>
@@ -2850,7 +3284,7 @@
       <w:r>
         <w:tab/>
       </w:r>
-      <w:hyperlink r:id="rId7" w:history="1">
+      <w:hyperlink r:id="rId9" w:history="1">
         <w:r>
           <w:rPr>
             <w:rStyle w:val="Hyperlink"/>
@@ -2876,6 +3310,9 @@
       <w:r>
         <w:tab/>
       </w:r>
+      <w:r>
+        <w:tab/>
+      </w:r>
     </w:p>
     <w:p>
       <w:pPr>
@@ -2889,13 +3326,12 @@
         </w:tabs>
       </w:pPr>
       <w:r>
-        <w:lastRenderedPageBreak/>
         <w:t>John Anderson</w:t>
       </w:r>
       <w:r>
         <w:tab/>
       </w:r>
-      <w:hyperlink r:id="rId8" w:history="1">
+      <w:hyperlink r:id="rId10" w:history="1">
         <w:r>
           <w:rPr>
             <w:rStyle w:val="Hyperlink"/>
@@ -2918,273 +3354,165 @@
       <w:r>
         <w:tab/>
       </w:r>
+    </w:p>
+    <w:p>
+      <w:pPr>
+        <w:pStyle w:val="Footer"/>
+        <w:tabs>
+          <w:tab w:val="clear" w:pos="4320"/>
+          <w:tab w:val="clear" w:pos="8640"/>
+          <w:tab w:val="left" w:pos="2250"/>
+          <w:tab w:val="left" w:pos="5940"/>
+          <w:tab w:val="left" w:pos="6660"/>
+          <w:tab w:val="left" w:pos="8190"/>
+        </w:tabs>
+        <w:rPr>
+          <w:color w:val="FF0000"/>
+        </w:rPr>
+      </w:pPr>
+      <w:bookmarkStart w:id="0" w:name="_Hlk178840393"/>
+      <w:r>
+        <w:t>Nicki Daniels</w:t>
+      </w:r>
       <w:r>
         <w:tab/>
       </w:r>
-    </w:p>
-    <w:p>
-      <w:pPr>
-        <w:tabs>
-          <w:tab w:val="left" w:pos="2250"/>
-        </w:tabs>
-      </w:pPr>
-    </w:p>
-    <w:p>
-      <w:pPr>
-        <w:rPr>
-          <w:b/>
-          <w:bCs/>
-        </w:rPr>
-      </w:pPr>
-    </w:p>
-    <w:p>
-      <w:pPr>
-        <w:rPr>
-          <w:b/>
-          <w:bCs/>
-        </w:rPr>
-      </w:pPr>
-      <w:r>
-        <w:rPr>
-          <w:b/>
-          <w:bCs/>
-        </w:rPr>
-        <w:t>21. Have principal investigator(s) read and understood policies for conducting research on JER and CDRRC (Attachment 1)?</w:t>
-      </w:r>
-    </w:p>
-    <w:p>
-      <w:pPr>
-        <w:rPr>
-          <w:b/>
-          <w:bCs/>
-        </w:rPr>
-      </w:pPr>
-    </w:p>
-    <w:p>
-      <w:pPr>
-        <w:pStyle w:val="BodyText"/>
-        <w:rPr>
-          <w:b/>
-          <w:bCs/>
-        </w:rPr>
-      </w:pPr>
-      <w:r>
-        <w:rPr>
-          <w:bCs/>
-        </w:rPr>
-        <w:t>Mark one: Yes    No</w:t>
-      </w:r>
-      <w:r>
-        <w:rPr>
-          <w:b/>
-          <w:bCs/>
-        </w:rPr>
-        <w:t xml:space="preserve"> </w:t>
-      </w:r>
-    </w:p>
-    <w:p>
-      <w:pPr>
-        <w:pStyle w:val="BodyText"/>
-        <w:rPr>
-          <w:b/>
-          <w:bCs/>
-        </w:rPr>
-      </w:pPr>
-    </w:p>
-    <w:p>
-      <w:pPr>
-        <w:rPr>
-          <w:b/>
-          <w:bCs/>
-        </w:rPr>
-      </w:pPr>
-      <w:r>
-        <w:rPr>
-          <w:b/>
-          <w:bCs/>
-        </w:rPr>
-        <w:t>2</w:t>
-      </w:r>
-      <w:r>
-        <w:rPr>
-          <w:b/>
-          <w:bCs/>
-        </w:rPr>
-        <w:t>2</w:t>
-      </w:r>
-      <w:r>
-        <w:rPr>
-          <w:b/>
-          <w:bCs/>
-        </w:rPr>
-        <w:t xml:space="preserve">. </w:t>
-      </w:r>
-      <w:r>
-        <w:rPr>
-          <w:b/>
-          <w:bCs/>
-        </w:rPr>
-        <w:t xml:space="preserve">Do </w:t>
-      </w:r>
-      <w:r>
-        <w:rPr>
-          <w:b/>
-          <w:bCs/>
-        </w:rPr>
-        <w:t xml:space="preserve">principal investigator(s) </w:t>
-      </w:r>
-      <w:r>
-        <w:rPr>
-          <w:b/>
-          <w:bCs/>
-        </w:rPr>
-        <w:t xml:space="preserve">have a current JER </w:t>
-      </w:r>
-      <w:r>
-        <w:rPr>
-          <w:b/>
-          <w:bCs/>
-        </w:rPr>
-        <w:t xml:space="preserve">federal </w:t>
-      </w:r>
-      <w:r>
-        <w:rPr>
-          <w:b/>
-          <w:bCs/>
-        </w:rPr>
-        <w:t xml:space="preserve">permit on file with </w:t>
-      </w:r>
-      <w:r>
-        <w:rPr>
-          <w:b/>
-          <w:bCs/>
-        </w:rPr>
-        <w:t xml:space="preserve">USDA-ARS </w:t>
-      </w:r>
-      <w:r>
-        <w:rPr>
-          <w:b/>
-          <w:bCs/>
-        </w:rPr>
-        <w:t xml:space="preserve">JER? </w:t>
-      </w:r>
-      <w:r>
-        <w:rPr>
-          <w:b/>
-          <w:bCs/>
-        </w:rPr>
-        <w:t>If not, c</w:t>
-      </w:r>
-      <w:r>
-        <w:rPr>
-          <w:b/>
-          <w:bCs/>
-        </w:rPr>
-        <w:t>ontact Nicki</w:t>
-      </w:r>
-      <w:r>
-        <w:rPr>
-          <w:b/>
-          <w:bCs/>
-        </w:rPr>
-        <w:t xml:space="preserve"> </w:t>
-      </w:r>
-      <w:r>
-        <w:rPr>
-          <w:b/>
-          <w:bCs/>
-        </w:rPr>
-        <w:t>Daniels</w:t>
-      </w:r>
-      <w:r>
-        <w:rPr>
-          <w:b/>
-          <w:bCs/>
-        </w:rPr>
-        <w:t xml:space="preserve"> at</w:t>
-      </w:r>
-      <w:r>
-        <w:rPr>
-          <w:b/>
-          <w:bCs/>
-        </w:rPr>
-        <w:t xml:space="preserve"> </w:t>
-      </w:r>
-      <w:hyperlink r:id="rId9" w:history="1">
+      <w:hyperlink r:id="rId11" w:history="1">
         <w:r>
           <w:rPr>
             <w:rStyle w:val="Hyperlink"/>
-            <w:b/>
-            <w:bCs/>
+            <w:sz w:val="16"/>
+            <w:szCs w:val="16"/>
           </w:rPr>
           <w:t>Nicole.Daniels@usda.gov</w:t>
         </w:r>
       </w:hyperlink>
       <w:r>
         <w:rPr>
-          <w:b/>
-          <w:bCs/>
+          <w:rStyle w:val="Hyperlink"/>
+          <w:sz w:val="16"/>
+          <w:szCs w:val="16"/>
+          <w:u w:val="none"/>
+        </w:rPr>
+        <w:t xml:space="preserve"> </w:t>
+      </w:r>
+      <w:r>
+        <w:rPr>
+          <w:sz w:val="16"/>
+          <w:szCs w:val="16"/>
+        </w:rPr>
+        <w:t>[</w:t>
+      </w:r>
+      <w:r>
+        <w:rPr>
+          <w:sz w:val="16"/>
+          <w:szCs w:val="16"/>
+        </w:rPr>
+        <w:t>USDA JER federal permit</w:t>
+      </w:r>
+      <w:r>
+        <w:rPr>
+          <w:sz w:val="16"/>
+          <w:szCs w:val="16"/>
+        </w:rPr>
+        <w:t>]</w:t>
+      </w:r>
+      <w:r>
+        <w:rPr>
+          <w:sz w:val="16"/>
+          <w:szCs w:val="16"/>
+        </w:rPr>
+        <w:tab/>
+      </w:r>
+      <w:r>
+        <w:rPr>
+          <w:color w:val="FF0000"/>
+        </w:rPr>
+        <w:t>Permit</w:t>
+      </w:r>
+      <w:r>
+        <w:rPr>
+          <w:color w:val="FF0000"/>
+        </w:rPr>
+        <w:t xml:space="preserve"># </w:t>
+      </w:r>
+      <w:r>
+        <w:tab/>
+      </w:r>
+    </w:p>
+    <w:p>
+      <w:pPr>
+        <w:pStyle w:val="Footer"/>
+        <w:tabs>
+          <w:tab w:val="clear" w:pos="4320"/>
+          <w:tab w:val="clear" w:pos="8640"/>
+          <w:tab w:val="left" w:pos="2250"/>
+          <w:tab w:val="left" w:pos="5940"/>
+          <w:tab w:val="left" w:pos="8190"/>
+        </w:tabs>
+      </w:pPr>
+      <w:r>
+        <w:t>Andrew Cox</w:t>
+      </w:r>
+      <w:r>
+        <w:tab/>
+      </w:r>
+      <w:hyperlink r:id="rId12" w:history="1">
+        <w:r>
+          <w:rPr>
+            <w:rStyle w:val="Hyperlink"/>
+          </w:rPr>
+          <w:t>rcox@nmsu.edu</w:t>
+        </w:r>
+      </w:hyperlink>
+      <w:r>
+        <w:rPr>
+          <w:rStyle w:val="Hyperlink"/>
+          <w:u w:val="none"/>
+        </w:rPr>
+        <w:t xml:space="preserve"> </w:t>
+      </w:r>
+      <w:r>
+        <w:t>[</w:t>
+      </w:r>
+      <w:r>
+        <w:t>NMSU CDRRC permit</w:t>
+      </w:r>
+      <w:r>
+        <w:t>]</w:t>
+      </w:r>
+      <w:r>
+        <w:rPr>
+          <w:sz w:val="16"/>
+          <w:szCs w:val="16"/>
+        </w:rPr>
+        <w:tab/>
+      </w:r>
+      <w:r>
+        <w:tab/>
+      </w:r>
+      <w:r>
+        <w:rPr>
+          <w:color w:val="FF0000"/>
         </w:rPr>
         <w:t>.</w:t>
       </w:r>
       <w:r>
         <w:rPr>
-          <w:b/>
-          <w:bCs/>
-        </w:rPr>
+          <w:color w:val="FF0000"/>
+        </w:rPr>
+        <w:tab/>
         <w:t xml:space="preserve"> </w:t>
       </w:r>
-      <w:r>
-        <w:rPr>
-          <w:b/>
-          <w:bCs/>
-        </w:rPr>
-        <w:t xml:space="preserve">The JER federal permit </w:t>
-      </w:r>
-      <w:r>
-        <w:rPr>
-          <w:b/>
-          <w:bCs/>
-        </w:rPr>
-        <w:t>is separate from this research authorization form.</w:t>
-      </w:r>
-    </w:p>
-    <w:p>
-      <w:pPr>
-        <w:rPr>
-          <w:b/>
-          <w:bCs/>
-        </w:rPr>
-      </w:pPr>
-    </w:p>
-    <w:p>
-      <w:pPr>
-        <w:pStyle w:val="BodyText"/>
-        <w:rPr>
-          <w:b/>
-          <w:bCs/>
-        </w:rPr>
-      </w:pPr>
-      <w:r>
-        <w:rPr>
-          <w:bCs/>
-        </w:rPr>
-        <w:t>Mark one: Yes    No</w:t>
-      </w:r>
-      <w:r>
-        <w:rPr>
-          <w:bCs/>
-        </w:rPr>
-        <w:t xml:space="preserve">    Not applicable (research not on JER)</w:t>
-      </w:r>
-      <w:r>
-        <w:rPr>
-          <w:b/>
-          <w:bCs/>
-        </w:rPr>
-        <w:t xml:space="preserve"> </w:t>
-      </w:r>
-    </w:p>
+    </w:p>
+    <w:p>
+      <w:pPr>
+        <w:tabs>
+          <w:tab w:val="left" w:pos="2250"/>
+        </w:tabs>
+      </w:pPr>
+    </w:p>
+    <w:bookmarkEnd w:id="0"/>
     <w:p>
       <w:pPr>
         <w:rPr>
@@ -3220,7 +3548,7 @@
           <w:b/>
           <w:bCs/>
         </w:rPr>
-        <w:t>3</w:t>
+        <w:t>4</w:t>
       </w:r>
       <w:r>
         <w:rPr>
@@ -3578,7 +3906,7 @@
       <w:r>
         <w:t xml:space="preserve"> John Anderson (</w:t>
       </w:r>
-      <w:hyperlink r:id="rId10" w:history="1">
+      <w:hyperlink r:id="rId13" w:history="1">
         <w:r>
           <w:rPr>
             <w:rStyle w:val="Hyperlink"/>
@@ -3595,7 +3923,7 @@
       <w:r>
         <w:t xml:space="preserve"> or the LTER Information Manager (</w:t>
       </w:r>
-      <w:hyperlink r:id="rId11" w:history="1">
+      <w:hyperlink r:id="rId14" w:history="1">
         <w:r>
           <w:rPr>
             <w:rStyle w:val="Hyperlink"/>
@@ -4007,7 +4335,7 @@
               </w:rPr>
               <w:t xml:space="preserve"> </w:t>
             </w:r>
-            <w:hyperlink r:id="rId12" w:history="1">
+            <w:hyperlink r:id="rId15" w:history="1">
               <w:r>
                 <w:rPr>
                   <w:rStyle w:val="Hyperlink"/>
@@ -4091,7 +4419,7 @@
       <w:r>
         <w:t xml:space="preserve"> (</w:t>
       </w:r>
-      <w:hyperlink r:id="rId13" w:history="1">
+      <w:hyperlink r:id="rId16" w:history="1">
         <w:r>
           <w:rPr>
             <w:rStyle w:val="Hyperlink"/>
@@ -4102,7 +4430,7 @@
       <w:r>
         <w:t>) and LTER Network (</w:t>
       </w:r>
-      <w:hyperlink r:id="rId14" w:history="1">
+      <w:hyperlink r:id="rId17" w:history="1">
         <w:r>
           <w:rPr>
             <w:rStyle w:val="Hyperlink"/>
@@ -4380,7 +4708,7 @@
       <w:r>
         <w:t>Contact the Jornada Information Management team (</w:t>
       </w:r>
-      <w:hyperlink r:id="rId15" w:history="1">
+      <w:hyperlink r:id="rId18" w:history="1">
         <w:r>
           <w:rPr>
             <w:rStyle w:val="Hyperlink"/>
@@ -4560,7 +4888,7 @@
         </w:rPr>
         <w:t xml:space="preserve"> </w:t>
       </w:r>
-      <w:hyperlink r:id="rId16" w:history="1">
+      <w:hyperlink r:id="rId19" w:history="1">
         <w:r>
           <w:rPr>
             <w:rStyle w:val="Hyperlink"/>
@@ -4571,7 +4899,7 @@
       <w:r>
         <w:t xml:space="preserve">; </w:t>
       </w:r>
-      <w:hyperlink r:id="rId17" w:history="1">
+      <w:hyperlink r:id="rId20" w:history="1">
         <w:r>
           <w:rPr>
             <w:rStyle w:val="Hyperlink"/>
@@ -5877,7 +6205,7 @@
       </w:r>
     </w:p>
     <w:sectPr>
-      <w:footerReference w:type="default" r:id="rId18"/>
+      <w:footerReference w:type="default" r:id="rId21"/>
       <w:endnotePr>
         <w:numFmt w:val="decimal"/>
       </w:endnotePr>
@@ -6089,7 +6417,14 @@
         <w:sz w:val="16"/>
         <w:szCs w:val="16"/>
       </w:rPr>
-      <w:t>20201013</w:t>
+      <w:t>2020101</w:t>
+    </w:r>
+    <w:r>
+      <w:rPr>
+        <w:sz w:val="16"/>
+        <w:szCs w:val="16"/>
+      </w:rPr>
+      <w:t>7</w:t>
     </w:r>
     <w:r>
       <w:rPr>
@@ -7520,7 +7855,601 @@
       <w:shd w:val="clear" w:color="auto" w:fill="E1DFDD"/>
     </w:rPr>
   </w:style>
+  <w:style w:type="character" w:styleId="PlaceholderText">
+    <w:name w:val="Placeholder Text"/>
+    <w:basedOn w:val="DefaultParagraphFont"/>
+    <w:uiPriority w:val="99"/>
+    <w:semiHidden/>
+    <w:rsid w:val="00023435"/>
+    <w:rPr>
+      <w:color w:val="666666"/>
+    </w:rPr>
+  </w:style>
 </w:styles>
+</file>
+
+<file path=word/glossary/document.xml><?xml version="1.0" encoding="utf-8"?>
+<w:glossaryDocument xmlns:wpc="http://schemas.microsoft.com/office/word/2010/wordprocessingCanvas" xmlns:cx="http://schemas.microsoft.com/office/drawing/2014/chartex" xmlns:cx1="http://schemas.microsoft.com/office/drawing/2015/9/8/chartex" xmlns:cx2="http://schemas.microsoft.com/office/drawing/2015/10/21/chartex" xmlns:cx3="http://schemas.microsoft.com/office/drawing/2016/5/9/chartex" xmlns:cx4="http://schemas.microsoft.com/office/drawing/2016/5/10/chartex" xmlns:cx5="http://schemas.microsoft.com/office/drawing/2016/5/11/chartex" xmlns:cx6="http://schemas.microsoft.com/office/drawing/2016/5/12/chartex" xmlns:cx7="http://schemas.microsoft.com/office/drawing/2016/5/13/chartex" xmlns:cx8="http://schemas.microsoft.com/office/drawing/2016/5/14/chartex" xmlns:mc="http://schemas.openxmlformats.org/markup-compatibility/2006" xmlns:aink="http://schemas.microsoft.com/office/drawing/2016/ink" xmlns:am3d="http://schemas.microsoft.com/office/drawing/2017/model3d" xmlns:o="urn:schemas-microsoft-com:office:office" xmlns:oel="http://schemas.microsoft.com/office/2019/extlst" xmlns:r="http://schemas.openxmlformats.org/officeDocument/2006/relationships" xmlns:m="http://schemas.openxmlformats.org/officeDocument/2006/math" xmlns:v="urn:schemas-microsoft-com:vml" xmlns:wp14="http://schemas.microsoft.com/office/word/2010/wordprocessingDrawing" xmlns:wp="http://schemas.openxmlformats.org/drawingml/2006/wordprocessingDrawing" xmlns:w10="urn:schemas-microsoft-com:office:word" xmlns:w="http://schemas.openxmlformats.org/wordprocessingml/2006/main" xmlns:w14="http://schemas.microsoft.com/office/word/2010/wordml" xmlns:w15="http://schemas.microsoft.com/office/word/2012/wordml" xmlns:w16cex="http://schemas.microsoft.com/office/word/2018/wordml/cex" xmlns:w16cid="http://schemas.microsoft.com/office/word/2016/wordml/cid" xmlns:w16="http://schemas.microsoft.com/office/word/2018/wordml" xmlns:w16du="http://schemas.microsoft.com/office/word/2023/wordml/word16du" xmlns:w16sdtdh="http://schemas.microsoft.com/office/word/2020/wordml/sdtdatahash" xmlns:w16se="http://schemas.microsoft.com/office/word/2015/wordml/symex" xmlns:wpg="http://schemas.microsoft.com/office/word/2010/wordprocessingGroup" xmlns:wpi="http://schemas.microsoft.com/office/word/2010/wordprocessingInk" xmlns:wne="http://schemas.microsoft.com/office/word/2006/wordml" xmlns:wps="http://schemas.microsoft.com/office/word/2010/wordprocessingShape" mc:Ignorable="w14 w15 w16se w16cid w16 w16cex w16sdtdh w16du wp14">
+  <w:docParts>
+    <w:docPart>
+      <w:docPartPr>
+        <w:name w:val="E75157AFE56349F6A424DBE7A3EE1E07"/>
+        <w:category>
+          <w:name w:val="General"/>
+          <w:gallery w:val="placeholder"/>
+        </w:category>
+        <w:types>
+          <w:type w:val="bbPlcHdr"/>
+        </w:types>
+        <w:behaviors>
+          <w:behavior w:val="content"/>
+        </w:behaviors>
+        <w:guid w:val="{523C0A94-FFAB-4307-8FCD-F0548BB3B297}"/>
+      </w:docPartPr>
+      <w:docPartBody>
+        <w:p>
+          <w:pPr>
+            <w:pStyle w:val="E75157AFE56349F6A424DBE7A3EE1E07"/>
+          </w:pPr>
+          <w:r>
+            <w:rPr>
+              <w:rStyle w:val="PlaceholderText"/>
+            </w:rPr>
+            <w:t>Choose an item.</w:t>
+          </w:r>
+        </w:p>
+      </w:docPartBody>
+    </w:docPart>
+  </w:docParts>
+</w:glossaryDocument>
+</file>
+
+<file path=word/glossary/fontTable.xml><?xml version="1.0" encoding="utf-8"?>
+<w:fonts xmlns:mc="http://schemas.openxmlformats.org/markup-compatibility/2006" xmlns:r="http://schemas.openxmlformats.org/officeDocument/2006/relationships" xmlns:w="http://schemas.openxmlformats.org/wordprocessingml/2006/main" xmlns:w14="http://schemas.microsoft.com/office/word/2010/wordml" xmlns:w15="http://schemas.microsoft.com/office/word/2012/wordml" xmlns:w16cex="http://schemas.microsoft.com/office/word/2018/wordml/cex" xmlns:w16cid="http://schemas.microsoft.com/office/word/2016/wordml/cid" xmlns:w16="http://schemas.microsoft.com/office/word/2018/wordml" xmlns:w16du="http://schemas.microsoft.com/office/word/2023/wordml/word16du" xmlns:w16sdtdh="http://schemas.microsoft.com/office/word/2020/wordml/sdtdatahash" xmlns:w16se="http://schemas.microsoft.com/office/word/2015/wordml/symex" mc:Ignorable="w14 w15 w16se w16cid w16 w16cex w16sdtdh w16du">
+  <w:font w:name="Times New Roman">
+    <w:panose1 w:val="02020603050405020304"/>
+    <w:charset w:val="00"/>
+    <w:family w:val="roman"/>
+    <w:pitch w:val="variable"/>
+    <w:sig w:usb0="E0002EFF" w:usb1="C000785B" w:usb2="00000009" w:usb3="00000000" w:csb0="000001FF" w:csb1="00000000"/>
+  </w:font>
+  <w:font w:name="Cambria">
+    <w:panose1 w:val="02040503050406030204"/>
+    <w:charset w:val="00"/>
+    <w:family w:val="roman"/>
+    <w:pitch w:val="variable"/>
+    <w:sig w:usb0="E00006FF" w:usb1="420024FF" w:usb2="02000000" w:usb3="00000000" w:csb0="0000019F" w:csb1="00000000"/>
+  </w:font>
+  <w:font w:name="Tahoma">
+    <w:panose1 w:val="020B0604030504040204"/>
+    <w:charset w:val="00"/>
+    <w:family w:val="swiss"/>
+    <w:pitch w:val="variable"/>
+    <w:sig w:usb0="E1002EFF" w:usb1="C000605B" w:usb2="00000029" w:usb3="00000000" w:csb0="000101FF" w:csb1="00000000"/>
+  </w:font>
+  <w:font w:name="Calibri">
+    <w:panose1 w:val="020F0502020204030204"/>
+    <w:charset w:val="00"/>
+    <w:family w:val="swiss"/>
+    <w:pitch w:val="variable"/>
+    <w:sig w:usb0="E4002EFF" w:usb1="C000247B" w:usb2="00000009" w:usb3="00000000" w:csb0="000001FF" w:csb1="00000000"/>
+  </w:font>
+  <w:font w:name="Aptos">
+    <w:charset w:val="00"/>
+    <w:family w:val="swiss"/>
+    <w:pitch w:val="variable"/>
+    <w:sig w:usb0="20000287" w:usb1="00000003" w:usb2="00000000" w:usb3="00000000" w:csb0="0000019F" w:csb1="00000000"/>
+  </w:font>
+  <w:font w:name="Aptos Display">
+    <w:charset w:val="00"/>
+    <w:family w:val="swiss"/>
+    <w:pitch w:val="variable"/>
+    <w:sig w:usb0="20000287" w:usb1="00000003" w:usb2="00000000" w:usb3="00000000" w:csb0="0000019F" w:csb1="00000000"/>
+  </w:font>
+</w:fonts>
+</file>
+
+<file path=word/glossary/settings.xml><?xml version="1.0" encoding="utf-8"?>
+<w:settings xmlns:mc="http://schemas.openxmlformats.org/markup-compatibility/2006" xmlns:o="urn:schemas-microsoft-com:office:office" xmlns:r="http://schemas.openxmlformats.org/officeDocument/2006/relationships" xmlns:m="http://schemas.openxmlformats.org/officeDocument/2006/math" xmlns:v="urn:schemas-microsoft-com:vml" xmlns:w10="urn:schemas-microsoft-com:office:word" xmlns:w="http://schemas.openxmlformats.org/wordprocessingml/2006/main" xmlns:w14="http://schemas.microsoft.com/office/word/2010/wordml" xmlns:w15="http://schemas.microsoft.com/office/word/2012/wordml" xmlns:w16cex="http://schemas.microsoft.com/office/word/2018/wordml/cex" xmlns:w16cid="http://schemas.microsoft.com/office/word/2016/wordml/cid" xmlns:w16="http://schemas.microsoft.com/office/word/2018/wordml" xmlns:w16du="http://schemas.microsoft.com/office/word/2023/wordml/word16du" xmlns:w16sdtdh="http://schemas.microsoft.com/office/word/2020/wordml/sdtdatahash" xmlns:w16se="http://schemas.microsoft.com/office/word/2015/wordml/symex" xmlns:sl="http://schemas.openxmlformats.org/schemaLibrary/2006/main" mc:Ignorable="w14 w15 w16se w16cid w16 w16cex w16sdtdh w16du">
+  <w:view w:val="normal"/>
+  <w:defaultTabStop w:val="720"/>
+  <w:characterSpacingControl w:val="doNotCompress"/>
+  <w:compat>
+    <w:useFELayout/>
+    <w:compatSetting w:name="compatibilityMode" w:uri="http://schemas.microsoft.com/office/word" w:val="15"/>
+    <w:compatSetting w:name="overrideTableStyleFontSizeAndJustification" w:uri="http://schemas.microsoft.com/office/word" w:val="1"/>
+    <w:compatSetting w:name="enableOpenTypeFeatures" w:uri="http://schemas.microsoft.com/office/word" w:val="1"/>
+    <w:compatSetting w:name="doNotFlipMirrorIndents" w:uri="http://schemas.microsoft.com/office/word" w:val="1"/>
+    <w:compatSetting w:name="differentiateMultirowTableHeaders" w:uri="http://schemas.microsoft.com/office/word" w:val="1"/>
+    <w:compatSetting w:name="useWord2013TrackBottomHyphenation" w:uri="http://schemas.microsoft.com/office/word" w:val="0"/>
+  </w:compat>
+  <w:rsids>
+    <w:rsidRoot w:val="00907487"/>
+    <w:rsid w:val="001A5E11"/>
+    <w:rsid w:val="003C4BCC"/>
+    <w:rsid w:val="003C70C8"/>
+    <w:rsid w:val="00602B07"/>
+    <w:rsid w:val="007574E7"/>
+    <w:rsid w:val="007F3CE4"/>
+    <w:rsid w:val="00907487"/>
+    <w:rsid w:val="00A442DB"/>
+    <w:rsid w:val="00AA1E0F"/>
+    <w:rsid w:val="00C30937"/>
+    <w:rsid w:val="00EB5B8A"/>
+    <w:rsid w:val="00EE3779"/>
+    <w:rsid w:val="00FE2BEA"/>
+  </w:rsids>
+  <m:mathPr>
+    <m:mathFont m:val="Cambria Math"/>
+    <m:brkBin m:val="before"/>
+    <m:brkBinSub m:val="--"/>
+    <m:smallFrac m:val="0"/>
+    <m:dispDef/>
+    <m:lMargin m:val="0"/>
+    <m:rMargin m:val="0"/>
+    <m:defJc m:val="centerGroup"/>
+    <m:wrapIndent m:val="1440"/>
+    <m:intLim m:val="subSup"/>
+    <m:naryLim m:val="undOvr"/>
+  </m:mathPr>
+  <w:themeFontLang w:val="en-US"/>
+  <w:clrSchemeMapping w:bg1="light1" w:t1="dark1" w:bg2="light2" w:t2="dark2" w:accent1="accent1" w:accent2="accent2" w:accent3="accent3" w:accent4="accent4" w:accent5="accent5" w:accent6="accent6" w:hyperlink="hyperlink" w:followedHyperlink="followedHyperlink"/>
+  <w:decimalSymbol w:val="."/>
+  <w:listSeparator w:val=","/>
+  <w15:chartTrackingRefBased/>
+</w:settings>
+</file>
+
+<file path=word/glossary/styles.xml><?xml version="1.0" encoding="utf-8"?>
+<w:styles xmlns:mc="http://schemas.openxmlformats.org/markup-compatibility/2006" xmlns:r="http://schemas.openxmlformats.org/officeDocument/2006/relationships" xmlns:w="http://schemas.openxmlformats.org/wordprocessingml/2006/main" xmlns:w14="http://schemas.microsoft.com/office/word/2010/wordml" xmlns:w15="http://schemas.microsoft.com/office/word/2012/wordml" xmlns:w16cex="http://schemas.microsoft.com/office/word/2018/wordml/cex" xmlns:w16cid="http://schemas.microsoft.com/office/word/2016/wordml/cid" xmlns:w16="http://schemas.microsoft.com/office/word/2018/wordml" xmlns:w16du="http://schemas.microsoft.com/office/word/2023/wordml/word16du" xmlns:w16sdtdh="http://schemas.microsoft.com/office/word/2020/wordml/sdtdatahash" xmlns:w16se="http://schemas.microsoft.com/office/word/2015/wordml/symex" mc:Ignorable="w14 w15 w16se w16cid w16 w16cex w16sdtdh w16du">
+  <w:docDefaults>
+    <w:rPrDefault>
+      <w:rPr>
+        <w:rFonts w:asciiTheme="minorHAnsi" w:eastAsiaTheme="minorEastAsia" w:hAnsiTheme="minorHAnsi" w:cstheme="minorBidi"/>
+        <w:kern w:val="2"/>
+        <w:sz w:val="24"/>
+        <w:szCs w:val="24"/>
+        <w:lang w:val="en-US" w:eastAsia="en-US" w:bidi="ar-SA"/>
+        <w14:ligatures w14:val="standardContextual"/>
+      </w:rPr>
+    </w:rPrDefault>
+    <w:pPrDefault>
+      <w:pPr>
+        <w:spacing w:after="160" w:line="278" w:lineRule="auto"/>
+      </w:pPr>
+    </w:pPrDefault>
+  </w:docDefaults>
+  <w:latentStyles w:defLockedState="0" w:defUIPriority="99" w:defSemiHidden="0" w:defUnhideWhenUsed="0" w:defQFormat="0" w:count="376">
+    <w:lsdException w:name="Normal" w:uiPriority="0" w:qFormat="1"/>
+    <w:lsdException w:name="heading 1" w:uiPriority="9" w:qFormat="1"/>
+    <w:lsdException w:name="heading 2" w:semiHidden="1" w:uiPriority="9" w:unhideWhenUsed="1" w:qFormat="1"/>
+    <w:lsdException w:name="heading 3" w:semiHidden="1" w:uiPriority="9" w:unhideWhenUsed="1" w:qFormat="1"/>
+    <w:lsdException w:name="heading 4" w:semiHidden="1" w:uiPriority="9" w:unhideWhenUsed="1" w:qFormat="1"/>
+    <w:lsdException w:name="heading 5" w:semiHidden="1" w:uiPriority="9" w:unhideWhenUsed="1" w:qFormat="1"/>
+    <w:lsdException w:name="heading 6" w:semiHidden="1" w:uiPriority="9" w:unhideWhenUsed="1" w:qFormat="1"/>
+    <w:lsdException w:name="heading 7" w:semiHidden="1" w:uiPriority="9" w:unhideWhenUsed="1" w:qFormat="1"/>
+    <w:lsdException w:name="heading 8" w:semiHidden="1" w:uiPriority="9" w:unhideWhenUsed="1" w:qFormat="1"/>
+    <w:lsdException w:name="heading 9" w:semiHidden="1" w:uiPriority="9" w:unhideWhenUsed="1" w:qFormat="1"/>
+    <w:lsdException w:name="index 1" w:semiHidden="1" w:unhideWhenUsed="1"/>
+    <w:lsdException w:name="index 2" w:semiHidden="1" w:unhideWhenUsed="1"/>
+    <w:lsdException w:name="index 3" w:semiHidden="1" w:unhideWhenUsed="1"/>
+    <w:lsdException w:name="index 4" w:semiHidden="1" w:unhideWhenUsed="1"/>
+    <w:lsdException w:name="index 5" w:semiHidden="1" w:unhideWhenUsed="1"/>
+    <w:lsdException w:name="index 6" w:semiHidden="1" w:unhideWhenUsed="1"/>
+    <w:lsdException w:name="index 7" w:semiHidden="1" w:unhideWhenUsed="1"/>
+    <w:lsdException w:name="index 8" w:semiHidden="1" w:unhideWhenUsed="1"/>
+    <w:lsdException w:name="index 9" w:semiHidden="1" w:unhideWhenUsed="1"/>
+    <w:lsdException w:name="toc 1" w:semiHidden="1" w:uiPriority="39" w:unhideWhenUsed="1"/>
+    <w:lsdException w:name="toc 2" w:semiHidden="1" w:uiPriority="39" w:unhideWhenUsed="1"/>
+    <w:lsdException w:name="toc 3" w:semiHidden="1" w:uiPriority="39" w:unhideWhenUsed="1"/>
+    <w:lsdException w:name="toc 4" w:semiHidden="1" w:uiPriority="39" w:unhideWhenUsed="1"/>
+    <w:lsdException w:name="toc 5" w:semiHidden="1" w:uiPriority="39" w:unhideWhenUsed="1"/>
+    <w:lsdException w:name="toc 6" w:semiHidden="1" w:uiPriority="39" w:unhideWhenUsed="1"/>
+    <w:lsdException w:name="toc 7" w:semiHidden="1" w:uiPriority="39" w:unhideWhenUsed="1"/>
+    <w:lsdException w:name="toc 8" w:semiHidden="1" w:uiPriority="39" w:unhideWhenUsed="1"/>
+    <w:lsdException w:name="toc 9" w:semiHidden="1" w:uiPriority="39" w:unhideWhenUsed="1"/>
+    <w:lsdException w:name="Normal Indent" w:semiHidden="1" w:unhideWhenUsed="1"/>
+    <w:lsdException w:name="footnote text" w:semiHidden="1" w:unhideWhenUsed="1"/>
+    <w:lsdException w:name="annotation text" w:semiHidden="1" w:unhideWhenUsed="1"/>
+    <w:lsdException w:name="header" w:semiHidden="1" w:unhideWhenUsed="1"/>
+    <w:lsdException w:name="footer" w:semiHidden="1" w:unhideWhenUsed="1"/>
+    <w:lsdException w:name="index heading" w:semiHidden="1" w:unhideWhenUsed="1"/>
+    <w:lsdException w:name="caption" w:semiHidden="1" w:uiPriority="35" w:unhideWhenUsed="1" w:qFormat="1"/>
+    <w:lsdException w:name="table of figures" w:semiHidden="1" w:unhideWhenUsed="1"/>
+    <w:lsdException w:name="envelope address" w:semiHidden="1" w:unhideWhenUsed="1"/>
+    <w:lsdException w:name="envelope return" w:semiHidden="1" w:unhideWhenUsed="1"/>
+    <w:lsdException w:name="footnote reference" w:semiHidden="1" w:unhideWhenUsed="1"/>
+    <w:lsdException w:name="annotation reference" w:semiHidden="1" w:unhideWhenUsed="1"/>
+    <w:lsdException w:name="line number" w:semiHidden="1" w:unhideWhenUsed="1"/>
+    <w:lsdException w:name="page number" w:semiHidden="1" w:unhideWhenUsed="1"/>
+    <w:lsdException w:name="endnote reference" w:semiHidden="1" w:unhideWhenUsed="1"/>
+    <w:lsdException w:name="endnote text" w:semiHidden="1" w:unhideWhenUsed="1"/>
+    <w:lsdException w:name="table of authorities" w:semiHidden="1" w:unhideWhenUsed="1"/>
+    <w:lsdException w:name="macro" w:semiHidden="1" w:unhideWhenUsed="1"/>
+    <w:lsdException w:name="toa heading" w:semiHidden="1" w:unhideWhenUsed="1"/>
+    <w:lsdException w:name="List" w:semiHidden="1" w:unhideWhenUsed="1"/>
+    <w:lsdException w:name="List Bullet" w:semiHidden="1" w:unhideWhenUsed="1"/>
+    <w:lsdException w:name="List Number" w:semiHidden="1" w:unhideWhenUsed="1"/>
+    <w:lsdException w:name="List 2" w:semiHidden="1" w:unhideWhenUsed="1"/>
+    <w:lsdException w:name="List 3" w:semiHidden="1" w:unhideWhenUsed="1"/>
+    <w:lsdException w:name="List 4" w:semiHidden="1" w:unhideWhenUsed="1"/>
+    <w:lsdException w:name="List 5" w:semiHidden="1" w:unhideWhenUsed="1"/>
+    <w:lsdException w:name="List Bullet 2" w:semiHidden="1" w:unhideWhenUsed="1"/>
+    <w:lsdException w:name="List Bullet 3" w:semiHidden="1" w:unhideWhenUsed="1"/>
+    <w:lsdException w:name="List Bullet 4" w:semiHidden="1" w:unhideWhenUsed="1"/>
+    <w:lsdException w:name="List Bullet 5" w:semiHidden="1" w:unhideWhenUsed="1"/>
+    <w:lsdException w:name="List Number 2" w:semiHidden="1" w:unhideWhenUsed="1"/>
+    <w:lsdException w:name="List Number 3" w:semiHidden="1" w:unhideWhenUsed="1"/>
+    <w:lsdException w:name="List Number 4" w:semiHidden="1" w:unhideWhenUsed="1"/>
+    <w:lsdException w:name="List Number 5" w:semiHidden="1" w:unhideWhenUsed="1"/>
+    <w:lsdException w:name="Title" w:uiPriority="10" w:qFormat="1"/>
+    <w:lsdException w:name="Closing" w:semiHidden="1" w:unhideWhenUsed="1"/>
+    <w:lsdException w:name="Signature" w:semiHidden="1" w:unhideWhenUsed="1"/>
+    <w:lsdException w:name="Default Paragraph Font" w:semiHidden="1" w:uiPriority="1" w:unhideWhenUsed="1"/>
+    <w:lsdException w:name="Body Text" w:semiHidden="1" w:unhideWhenUsed="1"/>
+    <w:lsdException w:name="Body Text Indent" w:semiHidden="1" w:unhideWhenUsed="1"/>
+    <w:lsdException w:name="List Continue" w:semiHidden="1" w:unhideWhenUsed="1"/>
+    <w:lsdException w:name="List Continue 2" w:semiHidden="1" w:unhideWhenUsed="1"/>
+    <w:lsdException w:name="List Continue 3" w:semiHidden="1" w:unhideWhenUsed="1"/>
+    <w:lsdException w:name="List Continue 4" w:semiHidden="1" w:unhideWhenUsed="1"/>
+    <w:lsdException w:name="List Continue 5" w:semiHidden="1" w:unhideWhenUsed="1"/>
+    <w:lsdException w:name="Message Header" w:semiHidden="1" w:unhideWhenUsed="1"/>
+    <w:lsdException w:name="Subtitle" w:uiPriority="11" w:qFormat="1"/>
+    <w:lsdException w:name="Salutation" w:semiHidden="1" w:unhideWhenUsed="1"/>
+    <w:lsdException w:name="Date" w:semiHidden="1" w:unhideWhenUsed="1"/>
+    <w:lsdException w:name="Body Text First Indent" w:semiHidden="1" w:unhideWhenUsed="1"/>
+    <w:lsdException w:name="Body Text First Indent 2" w:semiHidden="1" w:unhideWhenUsed="1"/>
+    <w:lsdException w:name="Note Heading" w:semiHidden="1" w:unhideWhenUsed="1"/>
+    <w:lsdException w:name="Body Text 2" w:semiHidden="1" w:unhideWhenUsed="1"/>
+    <w:lsdException w:name="Body Text 3" w:semiHidden="1" w:unhideWhenUsed="1"/>
+    <w:lsdException w:name="Body Text Indent 2" w:semiHidden="1" w:unhideWhenUsed="1"/>
+    <w:lsdException w:name="Body Text Indent 3" w:semiHidden="1" w:unhideWhenUsed="1"/>
+    <w:lsdException w:name="Block Text" w:semiHidden="1" w:unhideWhenUsed="1"/>
+    <w:lsdException w:name="Hyperlink" w:semiHidden="1" w:unhideWhenUsed="1"/>
+    <w:lsdException w:name="FollowedHyperlink" w:semiHidden="1" w:unhideWhenUsed="1"/>
+    <w:lsdException w:name="Strong" w:uiPriority="22" w:qFormat="1"/>
+    <w:lsdException w:name="Emphasis" w:uiPriority="20" w:qFormat="1"/>
+    <w:lsdException w:name="Document Map" w:semiHidden="1" w:unhideWhenUsed="1"/>
+    <w:lsdException w:name="Plain Text" w:semiHidden="1" w:unhideWhenUsed="1"/>
+    <w:lsdException w:name="E-mail Signature" w:semiHidden="1" w:unhideWhenUsed="1"/>
+    <w:lsdException w:name="HTML Top of Form" w:semiHidden="1" w:unhideWhenUsed="1"/>
+    <w:lsdException w:name="HTML Bottom of Form" w:semiHidden="1" w:unhideWhenUsed="1"/>
+    <w:lsdException w:name="Normal (Web)" w:semiHidden="1" w:unhideWhenUsed="1"/>
+    <w:lsdException w:name="HTML Acronym" w:semiHidden="1" w:unhideWhenUsed="1"/>
+    <w:lsdException w:name="HTML Address" w:semiHidden="1" w:unhideWhenUsed="1"/>
+    <w:lsdException w:name="HTML Cite" w:semiHidden="1" w:unhideWhenUsed="1"/>
+    <w:lsdException w:name="HTML Code" w:semiHidden="1" w:unhideWhenUsed="1"/>
+    <w:lsdException w:name="HTML Definition" w:semiHidden="1" w:unhideWhenUsed="1"/>
+    <w:lsdException w:name="HTML Keyboard" w:semiHidden="1" w:unhideWhenUsed="1"/>
+    <w:lsdException w:name="HTML Preformatted" w:semiHidden="1" w:unhideWhenUsed="1"/>
+    <w:lsdException w:name="HTML Sample" w:semiHidden="1" w:unhideWhenUsed="1"/>
+    <w:lsdException w:name="HTML Typewriter" w:semiHidden="1" w:unhideWhenUsed="1"/>
+    <w:lsdException w:name="HTML Variable" w:semiHidden="1" w:unhideWhenUsed="1"/>
+    <w:lsdException w:name="Normal Table" w:semiHidden="1" w:unhideWhenUsed="1"/>
+    <w:lsdException w:name="annotation subject" w:semiHidden="1" w:unhideWhenUsed="1"/>
+    <w:lsdException w:name="No List" w:semiHidden="1" w:unhideWhenUsed="1"/>
+    <w:lsdException w:name="Outline List 1" w:semiHidden="1" w:unhideWhenUsed="1"/>
+    <w:lsdException w:name="Outline List 2" w:semiHidden="1" w:unhideWhenUsed="1"/>
+    <w:lsdException w:name="Outline List 3" w:semiHidden="1" w:unhideWhenUsed="1"/>
+    <w:lsdException w:name="Table Simple 1" w:semiHidden="1" w:unhideWhenUsed="1"/>
+    <w:lsdException w:name="Table Simple 2" w:semiHidden="1" w:unhideWhenUsed="1"/>
+    <w:lsdException w:name="Table Simple 3" w:semiHidden="1" w:unhideWhenUsed="1"/>
+    <w:lsdException w:name="Table Classic 1" w:semiHidden="1" w:unhideWhenUsed="1"/>
+    <w:lsdException w:name="Table Classic 2" w:semiHidden="1" w:unhideWhenUsed="1"/>
+    <w:lsdException w:name="Table Classic 3" w:semiHidden="1" w:unhideWhenUsed="1"/>
+    <w:lsdException w:name="Table Classic 4" w:semiHidden="1" w:unhideWhenUsed="1"/>
+    <w:lsdException w:name="Table Colorful 1" w:semiHidden="1" w:unhideWhenUsed="1"/>
+    <w:lsdException w:name="Table Colorful 2" w:semiHidden="1" w:unhideWhenUsed="1"/>
+    <w:lsdException w:name="Table Colorful 3" w:semiHidden="1" w:unhideWhenUsed="1"/>
+    <w:lsdException w:name="Table Columns 1" w:semiHidden="1" w:unhideWhenUsed="1"/>
+    <w:lsdException w:name="Table Columns 2" w:semiHidden="1" w:unhideWhenUsed="1"/>
+    <w:lsdException w:name="Table Columns 3" w:semiHidden="1" w:unhideWhenUsed="1"/>
+    <w:lsdException w:name="Table Columns 4" w:semiHidden="1" w:unhideWhenUsed="1"/>
+    <w:lsdException w:name="Table Columns 5" w:semiHidden="1" w:unhideWhenUsed="1"/>
+    <w:lsdException w:name="Table Grid 1" w:semiHidden="1" w:unhideWhenUsed="1"/>
+    <w:lsdException w:name="Table Grid 2" w:semiHidden="1" w:unhideWhenUsed="1"/>
+    <w:lsdException w:name="Table Grid 3" w:semiHidden="1" w:unhideWhenUsed="1"/>
+    <w:lsdException w:name="Table Grid 4" w:semiHidden="1" w:unhideWhenUsed="1"/>
+    <w:lsdException w:name="Table Grid 5" w:semiHidden="1" w:unhideWhenUsed="1"/>
+    <w:lsdException w:name="Table Grid 6" w:semiHidden="1" w:unhideWhenUsed="1"/>
+    <w:lsdException w:name="Table Grid 7" w:semiHidden="1" w:unhideWhenUsed="1"/>
+    <w:lsdException w:name="Table Grid 8" w:semiHidden="1" w:unhideWhenUsed="1"/>
+    <w:lsdException w:name="Table List 1" w:semiHidden="1" w:unhideWhenUsed="1"/>
+    <w:lsdException w:name="Table List 2" w:semiHidden="1" w:unhideWhenUsed="1"/>
+    <w:lsdException w:name="Table List 3" w:semiHidden="1" w:unhideWhenUsed="1"/>
+    <w:lsdException w:name="Table List 4" w:semiHidden="1" w:unhideWhenUsed="1"/>
+    <w:lsdException w:name="Table List 5" w:semiHidden="1" w:unhideWhenUsed="1"/>
+    <w:lsdException w:name="Table List 6" w:semiHidden="1" w:unhideWhenUsed="1"/>
+    <w:lsdException w:name="Table List 7" w:semiHidden="1" w:unhideWhenUsed="1"/>
+    <w:lsdException w:name="Table List 8" w:semiHidden="1" w:unhideWhenUsed="1"/>
+    <w:lsdException w:name="Table 3D effects 1" w:semiHidden="1" w:unhideWhenUsed="1"/>
+    <w:lsdException w:name="Table 3D effects 2" w:semiHidden="1" w:unhideWhenUsed="1"/>
+    <w:lsdException w:name="Table 3D effects 3" w:semiHidden="1" w:unhideWhenUsed="1"/>
+    <w:lsdException w:name="Table Contemporary" w:semiHidden="1" w:unhideWhenUsed="1"/>
+    <w:lsdException w:name="Table Elegant" w:semiHidden="1" w:unhideWhenUsed="1"/>
+    <w:lsdException w:name="Table Professional" w:semiHidden="1" w:unhideWhenUsed="1"/>
+    <w:lsdException w:name="Table Subtle 1" w:semiHidden="1" w:unhideWhenUsed="1"/>
+    <w:lsdException w:name="Table Subtle 2" w:semiHidden="1" w:unhideWhenUsed="1"/>
+    <w:lsdException w:name="Table Web 1" w:semiHidden="1" w:unhideWhenUsed="1"/>
+    <w:lsdException w:name="Table Web 2" w:semiHidden="1" w:unhideWhenUsed="1"/>
+    <w:lsdException w:name="Table Web 3" w:semiHidden="1" w:unhideWhenUsed="1"/>
+    <w:lsdException w:name="Balloon Text" w:semiHidden="1" w:unhideWhenUsed="1"/>
+    <w:lsdException w:name="Table Grid" w:uiPriority="39"/>
+    <w:lsdException w:name="Table Theme" w:semiHidden="1" w:unhideWhenUsed="1"/>
+    <w:lsdException w:name="Placeholder Text" w:semiHidden="1"/>
+    <w:lsdException w:name="No Spacing" w:uiPriority="1" w:qFormat="1"/>
+    <w:lsdException w:name="Light Shading" w:uiPriority="60"/>
+    <w:lsdException w:name="Light List" w:uiPriority="61"/>
+    <w:lsdException w:name="Light Grid" w:uiPriority="62"/>
+    <w:lsdException w:name="Medium Shading 1" w:uiPriority="63"/>
+    <w:lsdException w:name="Medium Shading 2" w:uiPriority="64"/>
+    <w:lsdException w:name="Medium List 1" w:uiPriority="65"/>
+    <w:lsdException w:name="Medium List 2" w:uiPriority="66"/>
+    <w:lsdException w:name="Medium Grid 1" w:uiPriority="67"/>
+    <w:lsdException w:name="Medium Grid 2" w:uiPriority="68"/>
+    <w:lsdException w:name="Medium Grid 3" w:uiPriority="69"/>
+    <w:lsdException w:name="Dark List" w:uiPriority="70"/>
+    <w:lsdException w:name="Colorful Shading" w:uiPriority="71"/>
+    <w:lsdException w:name="Colorful List" w:uiPriority="72"/>
+    <w:lsdException w:name="Colorful Grid" w:uiPriority="73"/>
+    <w:lsdException w:name="Light Shading Accent 1" w:uiPriority="60"/>
+    <w:lsdException w:name="Light List Accent 1" w:uiPriority="61"/>
+    <w:lsdException w:name="Light Grid Accent 1" w:uiPriority="62"/>
+    <w:lsdException w:name="Medium Shading 1 Accent 1" w:uiPriority="63"/>
+    <w:lsdException w:name="Medium Shading 2 Accent 1" w:uiPriority="64"/>
+    <w:lsdException w:name="Medium List 1 Accent 1" w:uiPriority="65"/>
+    <w:lsdException w:name="Revision" w:semiHidden="1"/>
+    <w:lsdException w:name="List Paragraph" w:uiPriority="34" w:qFormat="1"/>
+    <w:lsdException w:name="Quote" w:uiPriority="29" w:qFormat="1"/>
+    <w:lsdException w:name="Intense Quote" w:uiPriority="30" w:qFormat="1"/>
+    <w:lsdException w:name="Medium List 2 Accent 1" w:uiPriority="66"/>
+    <w:lsdException w:name="Medium Grid 1 Accent 1" w:uiPriority="67"/>
+    <w:lsdException w:name="Medium Grid 2 Accent 1" w:uiPriority="68"/>
+    <w:lsdException w:name="Medium Grid 3 Accent 1" w:uiPriority="69"/>
+    <w:lsdException w:name="Dark List Accent 1" w:uiPriority="70"/>
+    <w:lsdException w:name="Colorful Shading Accent 1" w:uiPriority="71"/>
+    <w:lsdException w:name="Colorful List Accent 1" w:uiPriority="72"/>
+    <w:lsdException w:name="Colorful Grid Accent 1" w:uiPriority="73"/>
+    <w:lsdException w:name="Light Shading Accent 2" w:uiPriority="60"/>
+    <w:lsdException w:name="Light List Accent 2" w:uiPriority="61"/>
+    <w:lsdException w:name="Light Grid Accent 2" w:uiPriority="62"/>
+    <w:lsdException w:name="Medium Shading 1 Accent 2" w:uiPriority="63"/>
+    <w:lsdException w:name="Medium Shading 2 Accent 2" w:uiPriority="64"/>
+    <w:lsdException w:name="Medium List 1 Accent 2" w:uiPriority="65"/>
+    <w:lsdException w:name="Medium List 2 Accent 2" w:uiPriority="66"/>
+    <w:lsdException w:name="Medium Grid 1 Accent 2" w:uiPriority="67"/>
+    <w:lsdException w:name="Medium Grid 2 Accent 2" w:uiPriority="68"/>
+    <w:lsdException w:name="Medium Grid 3 Accent 2" w:uiPriority="69"/>
+    <w:lsdException w:name="Dark List Accent 2" w:uiPriority="70"/>
+    <w:lsdException w:name="Colorful Shading Accent 2" w:uiPriority="71"/>
+    <w:lsdException w:name="Colorful List Accent 2" w:uiPriority="72"/>
+    <w:lsdException w:name="Colorful Grid Accent 2" w:uiPriority="73"/>
+    <w:lsdException w:name="Light Shading Accent 3" w:uiPriority="60"/>
+    <w:lsdException w:name="Light List Accent 3" w:uiPriority="61"/>
+    <w:lsdException w:name="Light Grid Accent 3" w:uiPriority="62"/>
+    <w:lsdException w:name="Medium Shading 1 Accent 3" w:uiPriority="63"/>
+    <w:lsdException w:name="Medium Shading 2 Accent 3" w:uiPriority="64"/>
+    <w:lsdException w:name="Medium List 1 Accent 3" w:uiPriority="65"/>
+    <w:lsdException w:name="Medium List 2 Accent 3" w:uiPriority="66"/>
+    <w:lsdException w:name="Medium Grid 1 Accent 3" w:uiPriority="67"/>
+    <w:lsdException w:name="Medium Grid 2 Accent 3" w:uiPriority="68"/>
+    <w:lsdException w:name="Medium Grid 3 Accent 3" w:uiPriority="69"/>
+    <w:lsdException w:name="Dark List Accent 3" w:uiPriority="70"/>
+    <w:lsdException w:name="Colorful Shading Accent 3" w:uiPriority="71"/>
+    <w:lsdException w:name="Colorful List Accent 3" w:uiPriority="72"/>
+    <w:lsdException w:name="Colorful Grid Accent 3" w:uiPriority="73"/>
+    <w:lsdException w:name="Light Shading Accent 4" w:uiPriority="60"/>
+    <w:lsdException w:name="Light List Accent 4" w:uiPriority="61"/>
+    <w:lsdException w:name="Light Grid Accent 4" w:uiPriority="62"/>
+    <w:lsdException w:name="Medium Shading 1 Accent 4" w:uiPriority="63"/>
+    <w:lsdException w:name="Medium Shading 2 Accent 4" w:uiPriority="64"/>
+    <w:lsdException w:name="Medium List 1 Accent 4" w:uiPriority="65"/>
+    <w:lsdException w:name="Medium List 2 Accent 4" w:uiPriority="66"/>
+    <w:lsdException w:name="Medium Grid 1 Accent 4" w:uiPriority="67"/>
+    <w:lsdException w:name="Medium Grid 2 Accent 4" w:uiPriority="68"/>
+    <w:lsdException w:name="Medium Grid 3 Accent 4" w:uiPriority="69"/>
+    <w:lsdException w:name="Dark List Accent 4" w:uiPriority="70"/>
+    <w:lsdException w:name="Colorful Shading Accent 4" w:uiPriority="71"/>
+    <w:lsdException w:name="Colorful List Accent 4" w:uiPriority="72"/>
+    <w:lsdException w:name="Colorful Grid Accent 4" w:uiPriority="73"/>
+    <w:lsdException w:name="Light Shading Accent 5" w:uiPriority="60"/>
+    <w:lsdException w:name="Light List Accent 5" w:uiPriority="61"/>
+    <w:lsdException w:name="Light Grid Accent 5" w:uiPriority="62"/>
+    <w:lsdException w:name="Medium Shading 1 Accent 5" w:uiPriority="63"/>
+    <w:lsdException w:name="Medium Shading 2 Accent 5" w:uiPriority="64"/>
+    <w:lsdException w:name="Medium List 1 Accent 5" w:uiPriority="65"/>
+    <w:lsdException w:name="Medium List 2 Accent 5" w:uiPriority="66"/>
+    <w:lsdException w:name="Medium Grid 1 Accent 5" w:uiPriority="67"/>
+    <w:lsdException w:name="Medium Grid 2 Accent 5" w:uiPriority="68"/>
+    <w:lsdException w:name="Medium Grid 3 Accent 5" w:uiPriority="69"/>
+    <w:lsdException w:name="Dark List Accent 5" w:uiPriority="70"/>
+    <w:lsdException w:name="Colorful Shading Accent 5" w:uiPriority="71"/>
+    <w:lsdException w:name="Colorful List Accent 5" w:uiPriority="72"/>
+    <w:lsdException w:name="Colorful Grid Accent 5" w:uiPriority="73"/>
+    <w:lsdException w:name="Light Shading Accent 6" w:uiPriority="60"/>
+    <w:lsdException w:name="Light List Accent 6" w:uiPriority="61"/>
+    <w:lsdException w:name="Light Grid Accent 6" w:uiPriority="62"/>
+    <w:lsdException w:name="Medium Shading 1 Accent 6" w:uiPriority="63"/>
+    <w:lsdException w:name="Medium Shading 2 Accent 6" w:uiPriority="64"/>
+    <w:lsdException w:name="Medium List 1 Accent 6" w:uiPriority="65"/>
+    <w:lsdException w:name="Medium List 2 Accent 6" w:uiPriority="66"/>
+    <w:lsdException w:name="Medium Grid 1 Accent 6" w:uiPriority="67"/>
+    <w:lsdException w:name="Medium Grid 2 Accent 6" w:uiPriority="68"/>
+    <w:lsdException w:name="Medium Grid 3 Accent 6" w:uiPriority="69"/>
+    <w:lsdException w:name="Dark List Accent 6" w:uiPriority="70"/>
+    <w:lsdException w:name="Colorful Shading Accent 6" w:uiPriority="71"/>
+    <w:lsdException w:name="Colorful List Accent 6" w:uiPriority="72"/>
+    <w:lsdException w:name="Colorful Grid Accent 6" w:uiPriority="73"/>
+    <w:lsdException w:name="Subtle Emphasis" w:uiPriority="19" w:qFormat="1"/>
+    <w:lsdException w:name="Intense Emphasis" w:uiPriority="21" w:qFormat="1"/>
+    <w:lsdException w:name="Subtle Reference" w:uiPriority="31" w:qFormat="1"/>
+    <w:lsdException w:name="Intense Reference" w:uiPriority="32" w:qFormat="1"/>
+    <w:lsdException w:name="Book Title" w:uiPriority="33" w:qFormat="1"/>
+    <w:lsdException w:name="Bibliography" w:semiHidden="1" w:uiPriority="37" w:unhideWhenUsed="1"/>
+    <w:lsdException w:name="TOC Heading" w:semiHidden="1" w:uiPriority="39" w:unhideWhenUsed="1" w:qFormat="1"/>
+    <w:lsdException w:name="Plain Table 1" w:uiPriority="41"/>
+    <w:lsdException w:name="Plain Table 2" w:uiPriority="42"/>
+    <w:lsdException w:name="Plain Table 3" w:uiPriority="43"/>
+    <w:lsdException w:name="Plain Table 4" w:uiPriority="44"/>
+    <w:lsdException w:name="Plain Table 5" w:uiPriority="45"/>
+    <w:lsdException w:name="Grid Table Light" w:uiPriority="40"/>
+    <w:lsdException w:name="Grid Table 1 Light" w:uiPriority="46"/>
+    <w:lsdException w:name="Grid Table 2" w:uiPriority="47"/>
+    <w:lsdException w:name="Grid Table 3" w:uiPriority="48"/>
+    <w:lsdException w:name="Grid Table 4" w:uiPriority="49"/>
+    <w:lsdException w:name="Grid Table 5 Dark" w:uiPriority="50"/>
+    <w:lsdException w:name="Grid Table 6 Colorful" w:uiPriority="51"/>
+    <w:lsdException w:name="Grid Table 7 Colorful" w:uiPriority="52"/>
+    <w:lsdException w:name="Grid Table 1 Light Accent 1" w:uiPriority="46"/>
+    <w:lsdException w:name="Grid Table 2 Accent 1" w:uiPriority="47"/>
+    <w:lsdException w:name="Grid Table 3 Accent 1" w:uiPriority="48"/>
+    <w:lsdException w:name="Grid Table 4 Accent 1" w:uiPriority="49"/>
+    <w:lsdException w:name="Grid Table 5 Dark Accent 1" w:uiPriority="50"/>
+    <w:lsdException w:name="Grid Table 6 Colorful Accent 1" w:uiPriority="51"/>
+    <w:lsdException w:name="Grid Table 7 Colorful Accent 1" w:uiPriority="52"/>
+    <w:lsdException w:name="Grid Table 1 Light Accent 2" w:uiPriority="46"/>
+    <w:lsdException w:name="Grid Table 2 Accent 2" w:uiPriority="47"/>
+    <w:lsdException w:name="Grid Table 3 Accent 2" w:uiPriority="48"/>
+    <w:lsdException w:name="Grid Table 4 Accent 2" w:uiPriority="49"/>
+    <w:lsdException w:name="Grid Table 5 Dark Accent 2" w:uiPriority="50"/>
+    <w:lsdException w:name="Grid Table 6 Colorful Accent 2" w:uiPriority="51"/>
+    <w:lsdException w:name="Grid Table 7 Colorful Accent 2" w:uiPriority="52"/>
+    <w:lsdException w:name="Grid Table 1 Light Accent 3" w:uiPriority="46"/>
+    <w:lsdException w:name="Grid Table 2 Accent 3" w:uiPriority="47"/>
+    <w:lsdException w:name="Grid Table 3 Accent 3" w:uiPriority="48"/>
+    <w:lsdException w:name="Grid Table 4 Accent 3" w:uiPriority="49"/>
+    <w:lsdException w:name="Grid Table 5 Dark Accent 3" w:uiPriority="50"/>
+    <w:lsdException w:name="Grid Table 6 Colorful Accent 3" w:uiPriority="51"/>
+    <w:lsdException w:name="Grid Table 7 Colorful Accent 3" w:uiPriority="52"/>
+    <w:lsdException w:name="Grid Table 1 Light Accent 4" w:uiPriority="46"/>
+    <w:lsdException w:name="Grid Table 2 Accent 4" w:uiPriority="47"/>
+    <w:lsdException w:name="Grid Table 3 Accent 4" w:uiPriority="48"/>
+    <w:lsdException w:name="Grid Table 4 Accent 4" w:uiPriority="49"/>
+    <w:lsdException w:name="Grid Table 5 Dark Accent 4" w:uiPriority="50"/>
+    <w:lsdException w:name="Grid Table 6 Colorful Accent 4" w:uiPriority="51"/>
+    <w:lsdException w:name="Grid Table 7 Colorful Accent 4" w:uiPriority="52"/>
+    <w:lsdException w:name="Grid Table 1 Light Accent 5" w:uiPriority="46"/>
+    <w:lsdException w:name="Grid Table 2 Accent 5" w:uiPriority="47"/>
+    <w:lsdException w:name="Grid Table 3 Accent 5" w:uiPriority="48"/>
+    <w:lsdException w:name="Grid Table 4 Accent 5" w:uiPriority="49"/>
+    <w:lsdException w:name="Grid Table 5 Dark Accent 5" w:uiPriority="50"/>
+    <w:lsdException w:name="Grid Table 6 Colorful Accent 5" w:uiPriority="51"/>
+    <w:lsdException w:name="Grid Table 7 Colorful Accent 5" w:uiPriority="52"/>
+    <w:lsdException w:name="Grid Table 1 Light Accent 6" w:uiPriority="46"/>
+    <w:lsdException w:name="Grid Table 2 Accent 6" w:uiPriority="47"/>
+    <w:lsdException w:name="Grid Table 3 Accent 6" w:uiPriority="48"/>
+    <w:lsdException w:name="Grid Table 4 Accent 6" w:uiPriority="49"/>
+    <w:lsdException w:name="Grid Table 5 Dark Accent 6" w:uiPriority="50"/>
+    <w:lsdException w:name="Grid Table 6 Colorful Accent 6" w:uiPriority="51"/>
+    <w:lsdException w:name="Grid Table 7 Colorful Accent 6" w:uiPriority="52"/>
+    <w:lsdException w:name="List Table 1 Light" w:uiPriority="46"/>
+    <w:lsdException w:name="List Table 2" w:uiPriority="47"/>
+    <w:lsdException w:name="List Table 3" w:uiPriority="48"/>
+    <w:lsdException w:name="List Table 4" w:uiPriority="49"/>
+    <w:lsdException w:name="List Table 5 Dark" w:uiPriority="50"/>
+    <w:lsdException w:name="List Table 6 Colorful" w:uiPriority="51"/>
+    <w:lsdException w:name="List Table 7 Colorful" w:uiPriority="52"/>
+    <w:lsdException w:name="List Table 1 Light Accent 1" w:uiPriority="46"/>
+    <w:lsdException w:name="List Table 2 Accent 1" w:uiPriority="47"/>
+    <w:lsdException w:name="List Table 3 Accent 1" w:uiPriority="48"/>
+    <w:lsdException w:name="List Table 4 Accent 1" w:uiPriority="49"/>
+    <w:lsdException w:name="List Table 5 Dark Accent 1" w:uiPriority="50"/>
+    <w:lsdException w:name="List Table 6 Colorful Accent 1" w:uiPriority="51"/>
+    <w:lsdException w:name="List Table 7 Colorful Accent 1" w:uiPriority="52"/>
+    <w:lsdException w:name="List Table 1 Light Accent 2" w:uiPriority="46"/>
+    <w:lsdException w:name="List Table 2 Accent 2" w:uiPriority="47"/>
+    <w:lsdException w:name="List Table 3 Accent 2" w:uiPriority="48"/>
+    <w:lsdException w:name="List Table 4 Accent 2" w:uiPriority="49"/>
+    <w:lsdException w:name="List Table 5 Dark Accent 2" w:uiPriority="50"/>
+    <w:lsdException w:name="List Table 6 Colorful Accent 2" w:uiPriority="51"/>
+    <w:lsdException w:name="List Table 7 Colorful Accent 2" w:uiPriority="52"/>
+    <w:lsdException w:name="List Table 1 Light Accent 3" w:uiPriority="46"/>
+    <w:lsdException w:name="List Table 2 Accent 3" w:uiPriority="47"/>
+    <w:lsdException w:name="List Table 3 Accent 3" w:uiPriority="48"/>
+    <w:lsdException w:name="List Table 4 Accent 3" w:uiPriority="49"/>
+    <w:lsdException w:name="List Table 5 Dark Accent 3" w:uiPriority="50"/>
+    <w:lsdException w:name="List Table 6 Colorful Accent 3" w:uiPriority="51"/>
+    <w:lsdException w:name="List Table 7 Colorful Accent 3" w:uiPriority="52"/>
+    <w:lsdException w:name="List Table 1 Light Accent 4" w:uiPriority="46"/>
+    <w:lsdException w:name="List Table 2 Accent 4" w:uiPriority="47"/>
+    <w:lsdException w:name="List Table 3 Accent 4" w:uiPriority="48"/>
+    <w:lsdException w:name="List Table 4 Accent 4" w:uiPriority="49"/>
+    <w:lsdException w:name="List Table 5 Dark Accent 4" w:uiPriority="50"/>
+    <w:lsdException w:name="List Table 6 Colorful Accent 4" w:uiPriority="51"/>
+    <w:lsdException w:name="List Table 7 Colorful Accent 4" w:uiPriority="52"/>
+    <w:lsdException w:name="List Table 1 Light Accent 5" w:uiPriority="46"/>
+    <w:lsdException w:name="List Table 2 Accent 5" w:uiPriority="47"/>
+    <w:lsdException w:name="List Table 3 Accent 5" w:uiPriority="48"/>
+    <w:lsdException w:name="List Table 4 Accent 5" w:uiPriority="49"/>
+    <w:lsdException w:name="List Table 5 Dark Accent 5" w:uiPriority="50"/>
+    <w:lsdException w:name="List Table 6 Colorful Accent 5" w:uiPriority="51"/>
+    <w:lsdException w:name="List Table 7 Colorful Accent 5" w:uiPriority="52"/>
+    <w:lsdException w:name="List Table 1 Light Accent 6" w:uiPriority="46"/>
+    <w:lsdException w:name="List Table 2 Accent 6" w:uiPriority="47"/>
+    <w:lsdException w:name="List Table 3 Accent 6" w:uiPriority="48"/>
+    <w:lsdException w:name="List Table 4 Accent 6" w:uiPriority="49"/>
+    <w:lsdException w:name="List Table 5 Dark Accent 6" w:uiPriority="50"/>
+    <w:lsdException w:name="List Table 6 Colorful Accent 6" w:uiPriority="51"/>
+    <w:lsdException w:name="List Table 7 Colorful Accent 6" w:uiPriority="52"/>
+    <w:lsdException w:name="Mention" w:semiHidden="1" w:unhideWhenUsed="1"/>
+    <w:lsdException w:name="Smart Hyperlink" w:semiHidden="1" w:unhideWhenUsed="1"/>
+    <w:lsdException w:name="Hashtag" w:semiHidden="1" w:unhideWhenUsed="1"/>
+    <w:lsdException w:name="Unresolved Mention" w:semiHidden="1" w:unhideWhenUsed="1"/>
+    <w:lsdException w:name="Smart Link" w:semiHidden="1" w:unhideWhenUsed="1"/>
+  </w:latentStyles>
+  <w:style w:type="paragraph" w:default="1" w:styleId="Normal">
+    <w:name w:val="Normal"/>
+    <w:qFormat/>
+  </w:style>
+  <w:style w:type="character" w:default="1" w:styleId="DefaultParagraphFont">
+    <w:name w:val="Default Paragraph Font"/>
+    <w:uiPriority w:val="1"/>
+    <w:semiHidden/>
+    <w:unhideWhenUsed/>
+  </w:style>
+  <w:style w:type="table" w:default="1" w:styleId="TableNormal">
+    <w:name w:val="Normal Table"/>
+    <w:uiPriority w:val="99"/>
+    <w:semiHidden/>
+    <w:unhideWhenUsed/>
+    <w:tblPr>
+      <w:tblInd w:w="0" w:type="dxa"/>
+      <w:tblCellMar>
+        <w:top w:w="0" w:type="dxa"/>
+        <w:left w:w="108" w:type="dxa"/>
+        <w:bottom w:w="0" w:type="dxa"/>
+        <w:right w:w="108" w:type="dxa"/>
+      </w:tblCellMar>
+    </w:tblPr>
+  </w:style>
+  <w:style w:type="numbering" w:default="1" w:styleId="NoList">
+    <w:name w:val="No List"/>
+    <w:uiPriority w:val="99"/>
+    <w:semiHidden/>
+    <w:unhideWhenUsed/>
+  </w:style>
+  <w:style w:type="character" w:styleId="PlaceholderText">
+    <w:name w:val="Placeholder Text"/>
+    <w:basedOn w:val="DefaultParagraphFont"/>
+    <w:uiPriority w:val="99"/>
+    <w:semiHidden/>
+    <w:rsid w:val="00AA1E0F"/>
+    <w:rPr>
+      <w:color w:val="666666"/>
+    </w:rPr>
+  </w:style>
+  <w:style w:type="paragraph" w:customStyle="1" w:styleId="E75157AFE56349F6A424DBE7A3EE1E07">
+    <w:name w:val="E75157AFE56349F6A424DBE7A3EE1E07"/>
+    <w:rsid w:val="00AA1E0F"/>
+  </w:style>
+</w:styles>
+</file>
+
+<file path=word/glossary/webSettings.xml><?xml version="1.0" encoding="utf-8"?>
+<w:webSettings xmlns:mc="http://schemas.openxmlformats.org/markup-compatibility/2006" xmlns:r="http://schemas.openxmlformats.org/officeDocument/2006/relationships" xmlns:w="http://schemas.openxmlformats.org/wordprocessingml/2006/main" xmlns:w14="http://schemas.microsoft.com/office/word/2010/wordml" xmlns:w15="http://schemas.microsoft.com/office/word/2012/wordml" xmlns:w16cex="http://schemas.microsoft.com/office/word/2018/wordml/cex" xmlns:w16cid="http://schemas.microsoft.com/office/word/2016/wordml/cid" xmlns:w16="http://schemas.microsoft.com/office/word/2018/wordml" xmlns:w16du="http://schemas.microsoft.com/office/word/2023/wordml/word16du" xmlns:w16sdtdh="http://schemas.microsoft.com/office/word/2020/wordml/sdtdatahash" xmlns:w16se="http://schemas.microsoft.com/office/word/2015/wordml/symex" mc:Ignorable="w14 w15 w16se w16cid w16 w16cex w16sdtdh w16du">
+  <w:optimizeForBrowser/>
+  <w:allowPNG/>
+</w:webSettings>
 </file>
 
 <file path=word/theme/theme1.xml><?xml version="1.0" encoding="utf-8"?>

</xml_diff>

<commit_message>
New resnotif form from J.A.
</commit_message>
<xml_diff>
--- a/templates/Jornada_resnotif_form.docx
+++ b/templates/Jornada_resnotif_form.docx
@@ -20,7 +20,7 @@
           <w:bCs/>
           <w:noProof/>
         </w:rPr>
-        <w:t>=================================</w:t>
+        <w:t>================================</w:t>
       </w:r>
       <w:r>
         <w:rPr>
@@ -33,6 +33,8 @@
         <w:rPr>
           <w:i/>
           <w:iCs/>
+          <w:sz w:val="22"/>
+          <w:szCs w:val="22"/>
         </w:rPr>
         <w:t>Management</w:t>
       </w:r>
@@ -40,6 +42,8 @@
         <w:rPr>
           <w:i/>
           <w:iCs/>
+          <w:sz w:val="22"/>
+          <w:szCs w:val="22"/>
         </w:rPr>
         <w:t xml:space="preserve"> </w:t>
       </w:r>
@@ -47,29 +51,10 @@
         <w:rPr>
           <w:i/>
           <w:iCs/>
-        </w:rPr>
-        <w:t>U</w:t>
-      </w:r>
-      <w:r>
-        <w:rPr>
-          <w:i/>
-          <w:iCs/>
-        </w:rPr>
-        <w:t xml:space="preserve">se </w:t>
-      </w:r>
-      <w:r>
-        <w:rPr>
-          <w:i/>
-          <w:iCs/>
-        </w:rPr>
-        <w:t>O</w:t>
-      </w:r>
-      <w:r>
-        <w:rPr>
-          <w:i/>
-          <w:iCs/>
-        </w:rPr>
-        <w:t>nly</w:t>
+          <w:sz w:val="22"/>
+          <w:szCs w:val="22"/>
+        </w:rPr>
+        <w:t>Use Only</w:t>
       </w:r>
       <w:r>
         <w:rPr>
@@ -77,7 +62,7 @@
           <w:bCs/>
           <w:noProof/>
         </w:rPr>
-        <w:t xml:space="preserve"> ================================</w:t>
+        <w:t xml:space="preserve"> ===============================</w:t>
       </w:r>
     </w:p>
     <w:p>
@@ -192,27 +177,40 @@
           <w:b/>
           <w:bCs/>
         </w:rPr>
-        <w:t xml:space="preserve">Study Sponsor:  </w:t>
-      </w:r>
-      <w:r>
-        <w:t>LTER</w:t>
-      </w:r>
-      <w:r>
-        <w:rPr>
-          <w:b/>
-          <w:bCs/>
-        </w:rPr>
-        <w:t xml:space="preserve"> or</w:t>
-      </w:r>
+        <w:t xml:space="preserve">Study Sponsor: </w:t>
+      </w:r>
+      <w:sdt>
+        <w:sdtPr>
+          <w:rPr>
+            <w:b/>
+            <w:bCs/>
+          </w:rPr>
+          <w:id w:val="-1532795481"/>
+          <w:placeholder>
+            <w:docPart w:val="DefaultPlaceholder_-1854013438"/>
+          </w:placeholder>
+          <w:showingPlcHdr/>
+          <w:dropDownList>
+            <w:listItem w:value="Choose an item."/>
+            <w:listItem w:displayText="LTER" w:value="LTER"/>
+            <w:listItem w:displayText="USDA/ARS JER" w:value="USDA/ARS JER"/>
+          </w:dropDownList>
+        </w:sdtPr>
+        <w:sdtContent>
+          <w:r>
+            <w:rPr>
+              <w:rStyle w:val="PlaceholderText"/>
+            </w:rPr>
+            <w:t>Choose an item.</w:t>
+          </w:r>
+        </w:sdtContent>
+      </w:sdt>
       <w:r>
         <w:rPr>
           <w:b/>
           <w:bCs/>
         </w:rPr>
         <w:t xml:space="preserve"> </w:t>
-      </w:r>
-      <w:r>
-        <w:t>USDA/ARS JER</w:t>
       </w:r>
       <w:r>
         <w:rPr>
@@ -243,8 +241,33 @@
       </w:r>
       <w:r>
         <w:tab/>
-        <w:t>approved / not approved</w:t>
-      </w:r>
+      </w:r>
+      <w:sdt>
+        <w:sdtPr>
+          <w:rPr>
+            <w:b/>
+            <w:bCs/>
+          </w:rPr>
+          <w:id w:val="1792857609"/>
+          <w:placeholder>
+            <w:docPart w:val="DefaultPlaceholder_-1854013438"/>
+          </w:placeholder>
+          <w:showingPlcHdr/>
+          <w:dropDownList>
+            <w:listItem w:value="Choose an item."/>
+            <w:listItem w:displayText="Approved" w:value="Approved"/>
+            <w:listItem w:displayText="not approved" w:value="not approved"/>
+          </w:dropDownList>
+        </w:sdtPr>
+        <w:sdtContent>
+          <w:r>
+            <w:rPr>
+              <w:rStyle w:val="PlaceholderText"/>
+            </w:rPr>
+            <w:t>Choose an item.</w:t>
+          </w:r>
+        </w:sdtContent>
+      </w:sdt>
       <w:r>
         <w:tab/>
       </w:r>
@@ -280,67 +303,26 @@
         </w:rPr>
         <w:tab/>
       </w:r>
-    </w:p>
-    <w:p>
-      <w:pPr>
-        <w:tabs>
-          <w:tab w:val="left" w:pos="3420"/>
-          <w:tab w:val="left" w:pos="4590"/>
-          <w:tab w:val="left" w:pos="7560"/>
-        </w:tabs>
-        <w:rPr>
-          <w:b/>
-          <w:bCs/>
-        </w:rPr>
-      </w:pPr>
-      <w:r>
-        <w:rPr>
-          <w:b/>
-          <w:bCs/>
-        </w:rPr>
-        <w:t xml:space="preserve">GPS mapping completed </w:t>
-      </w:r>
-      <w:r>
-        <w:t>(mm/dd/</w:t>
-      </w:r>
-      <w:proofErr w:type="spellStart"/>
-      <w:r>
-        <w:t>yy</w:t>
-      </w:r>
-      <w:r>
-        <w:t>yy</w:t>
-      </w:r>
-      <w:proofErr w:type="spellEnd"/>
-      <w:r>
-        <w:t>):</w:t>
-      </w:r>
-      <w:r>
-        <w:tab/>
-      </w:r>
-      <w:r>
-        <w:tab/>
-      </w:r>
-      <w:r>
-        <w:rPr>
-          <w:b/>
-          <w:bCs/>
-        </w:rPr>
-        <w:t>Person completing GPS mapping:</w:t>
-      </w:r>
-      <w:r>
-        <w:rPr>
-          <w:b/>
-          <w:bCs/>
-        </w:rPr>
-        <w:tab/>
-      </w:r>
-      <w:r>
-        <w:rPr>
-          <w:b/>
-          <w:bCs/>
-        </w:rPr>
-        <w:tab/>
-      </w:r>
+      <w:sdt>
+        <w:sdtPr>
+          <w:id w:val="933624569"/>
+          <w:placeholder>
+            <w:docPart w:val="DefaultPlaceholder_-1854013437"/>
+          </w:placeholder>
+          <w:temporary/>
+          <w:date>
+            <w:dateFormat w:val="MM-dd-yyyy"/>
+            <w:lid w:val="en-US"/>
+            <w:storeMappedDataAs w:val="date"/>
+            <w:calendar w:val="gregorian"/>
+          </w:date>
+        </w:sdtPr>
+        <w:sdtContent>
+          <w:r>
+            <w:t>Choose a date</w:t>
+          </w:r>
+        </w:sdtContent>
+      </w:sdt>
     </w:p>
     <w:p>
       <w:pPr>
@@ -513,80 +495,66 @@
           <w:sz w:val="16"/>
           <w:szCs w:val="16"/>
         </w:rPr>
-        <w:t xml:space="preserve">=not </w:t>
-      </w:r>
-      <w:r>
-        <w:rPr>
+        <w:t xml:space="preserve">=not approved, </w:t>
+      </w:r>
+      <w:r>
+        <w:rPr>
+          <w:b/>
+          <w:bCs/>
           <w:sz w:val="16"/>
           <w:szCs w:val="16"/>
         </w:rPr>
-        <w:t>approved,</w:t>
+        <w:t>N</w:t>
       </w:r>
       <w:r>
         <w:rPr>
           <w:sz w:val="16"/>
           <w:szCs w:val="16"/>
         </w:rPr>
-        <w:t xml:space="preserve"> </w:t>
-      </w:r>
-      <w:r>
-        <w:rPr>
-          <w:b/>
-          <w:bCs/>
+        <w:t>=</w:t>
+      </w:r>
+      <w:r>
+        <w:rPr>
           <w:sz w:val="16"/>
           <w:szCs w:val="16"/>
         </w:rPr>
-        <w:t>N</w:t>
+        <w:t>never initiated</w:t>
       </w:r>
       <w:r>
         <w:rPr>
           <w:sz w:val="16"/>
           <w:szCs w:val="16"/>
         </w:rPr>
-        <w:t>=</w:t>
-      </w:r>
-      <w:r>
-        <w:rPr>
+        <w:t xml:space="preserve">, </w:t>
+      </w:r>
+      <w:r>
+        <w:rPr>
+          <w:b/>
+          <w:bCs/>
           <w:sz w:val="16"/>
           <w:szCs w:val="16"/>
         </w:rPr>
-        <w:t>never initiated</w:t>
+        <w:t>T</w:t>
       </w:r>
       <w:r>
         <w:rPr>
           <w:sz w:val="16"/>
           <w:szCs w:val="16"/>
         </w:rPr>
-        <w:t xml:space="preserve">, </w:t>
-      </w:r>
-      <w:r>
-        <w:rPr>
-          <w:b/>
-          <w:bCs/>
+        <w:t>=terminated before completion</w:t>
+      </w:r>
+      <w:r>
+        <w:rPr>
           <w:sz w:val="16"/>
           <w:szCs w:val="16"/>
         </w:rPr>
-        <w:t>T</w:t>
+        <w:t xml:space="preserve">, </w:t>
       </w:r>
       <w:r>
         <w:rPr>
           <w:sz w:val="16"/>
           <w:szCs w:val="16"/>
         </w:rPr>
-        <w:t>=terminated before completion</w:t>
-      </w:r>
-      <w:r>
-        <w:rPr>
-          <w:sz w:val="16"/>
-          <w:szCs w:val="16"/>
-        </w:rPr>
-        <w:t xml:space="preserve">, </w:t>
-      </w:r>
-      <w:r>
-        <w:rPr>
-          <w:sz w:val="16"/>
-          <w:szCs w:val="16"/>
-        </w:rPr>
         <w:t>R=under review)</w:t>
       </w:r>
       <w:r>
@@ -602,8 +570,36 @@
           <w:bCs/>
         </w:rPr>
         <w:tab/>
-        <w:t>R</w:t>
-      </w:r>
+      </w:r>
+      <w:sdt>
+        <w:sdtPr>
+          <w:rPr>
+            <w:b/>
+            <w:bCs/>
+          </w:rPr>
+          <w:id w:val="906891465"/>
+          <w:placeholder>
+            <w:docPart w:val="DefaultPlaceholder_-1854013438"/>
+          </w:placeholder>
+          <w:dropDownList>
+            <w:listItem w:displayText="R" w:value="R"/>
+            <w:listItem w:displayText="O" w:value="O"/>
+            <w:listItem w:displayText="C" w:value="C"/>
+            <w:listItem w:displayText="D" w:value="D"/>
+            <w:listItem w:displayText="N" w:value="N"/>
+            <w:listItem w:displayText="T" w:value="T"/>
+          </w:dropDownList>
+        </w:sdtPr>
+        <w:sdtContent>
+          <w:r>
+            <w:rPr>
+              <w:b/>
+              <w:bCs/>
+            </w:rPr>
+            <w:t>R</w:t>
+          </w:r>
+        </w:sdtContent>
+      </w:sdt>
     </w:p>
     <w:p>
       <w:pPr>
@@ -726,7 +722,21 @@
           <w:b/>
           <w:bCs/>
         </w:rPr>
-        <w:t>2. Proposed starting date:</w:t>
+        <w:t xml:space="preserve">2. Proposed </w:t>
+      </w:r>
+      <w:r>
+        <w:rPr>
+          <w:b/>
+          <w:bCs/>
+        </w:rPr>
+        <w:t xml:space="preserve">field </w:t>
+      </w:r>
+      <w:r>
+        <w:rPr>
+          <w:b/>
+          <w:bCs/>
+        </w:rPr>
+        <w:t>start date:</w:t>
       </w:r>
       <w:r>
         <w:t xml:space="preserve">  </w:t>
@@ -837,110 +847,39 @@
           <w:i/>
           <w:iCs/>
         </w:rPr>
-        <w:t xml:space="preserve">(Mark location on map and provide detailed description necessary to locate site. If coordinates are provided, </w:t>
-      </w:r>
+        <w:t xml:space="preserve">(Submit a shapefile, geodatabase or </w:t>
+      </w:r>
+      <w:proofErr w:type="spellStart"/>
       <w:r>
         <w:rPr>
           <w:i/>
           <w:iCs/>
         </w:rPr>
-        <w:t xml:space="preserve">Decimal Degree Lat Long or UTM coordinates </w:t>
-      </w:r>
+        <w:t>kmz</w:t>
+      </w:r>
+      <w:proofErr w:type="spellEnd"/>
       <w:r>
         <w:rPr>
           <w:i/>
           <w:iCs/>
         </w:rPr>
-        <w:t xml:space="preserve">are preferred over </w:t>
-      </w:r>
+        <w:t>/</w:t>
+      </w:r>
+      <w:proofErr w:type="spellStart"/>
       <w:r>
         <w:rPr>
           <w:i/>
           <w:iCs/>
         </w:rPr>
-        <w:t xml:space="preserve">degree min sec </w:t>
-      </w:r>
+        <w:t>kml</w:t>
+      </w:r>
+      <w:proofErr w:type="spellEnd"/>
       <w:r>
         <w:rPr>
           <w:i/>
           <w:iCs/>
         </w:rPr>
-        <w:t>Lat Long; i</w:t>
-      </w:r>
-      <w:r>
-        <w:rPr>
-          <w:i/>
-          <w:iCs/>
-          <w:u w:val="single"/>
-        </w:rPr>
-        <w:t>n either case,</w:t>
-      </w:r>
-      <w:r>
-        <w:rPr>
-          <w:i/>
-          <w:iCs/>
-          <w:u w:val="single"/>
-        </w:rPr>
-        <w:t xml:space="preserve"> provide</w:t>
-      </w:r>
-      <w:r>
-        <w:rPr>
-          <w:i/>
-          <w:iCs/>
-          <w:u w:val="single"/>
-        </w:rPr>
-        <w:t xml:space="preserve"> the Datum used </w:t>
-      </w:r>
-      <w:r>
-        <w:rPr>
-          <w:i/>
-          <w:iCs/>
-          <w:u w:val="single"/>
-        </w:rPr>
-        <w:t xml:space="preserve">and </w:t>
-      </w:r>
-      <w:r>
-        <w:rPr>
-          <w:i/>
-          <w:iCs/>
-          <w:u w:val="single"/>
-        </w:rPr>
-        <w:t>the source of coordinates</w:t>
-      </w:r>
-      <w:r>
-        <w:rPr>
-          <w:i/>
-          <w:iCs/>
-        </w:rPr>
-        <w:t xml:space="preserve">; </w:t>
-      </w:r>
-      <w:r>
-        <w:rPr>
-          <w:i/>
-          <w:iCs/>
-        </w:rPr>
-        <w:t>e.g.</w:t>
-      </w:r>
-      <w:r>
-        <w:rPr>
-          <w:i/>
-          <w:iCs/>
-        </w:rPr>
-        <w:t xml:space="preserve">, GPS </w:t>
-      </w:r>
-      <w:r>
-        <w:rPr>
-          <w:i/>
-          <w:iCs/>
-        </w:rPr>
-        <w:t>make/model</w:t>
-      </w:r>
-      <w:r>
-        <w:rPr>
-          <w:i/>
-          <w:iCs/>
-        </w:rPr>
-        <w:t>, interpolated from map, etc.)</w:t>
+        <w:t xml:space="preserve"> file with potential study site location(s) and area(s) of interest. If only coordinates are available, please provide the source information and a description of how coordinates were derived (e.g., coordinates were obtained with a GPS unit (include make/model information) or points were created in Google Earth, etc.).  This information will be used to determine if your potential sites conflict with existing research.)</w:t>
       </w:r>
       <w:r>
         <w:rPr>
@@ -1151,7 +1090,15 @@
       </w:pPr>
       <w:r>
         <w:tab/>
-        <w:t>(JER Scientist/staff, NMSU Faculty, Staff, Post-doc, Ph.D. student, Masters student, Undergraduate, REU student, other Federal agency, State agency, Jornada LTER investigator, Other (describe))</w:t>
+        <w:t xml:space="preserve">(JER Scientist/staff, NMSU Faculty, Staff, Post-doc, Ph.D. student, </w:t>
+      </w:r>
+      <w:proofErr w:type="gramStart"/>
+      <w:r>
+        <w:t>Masters</w:t>
+      </w:r>
+      <w:proofErr w:type="gramEnd"/>
+      <w:r>
+        <w:t xml:space="preserve"> student, Undergraduate, REU student, other Federal agency, State agency, Jornada LTER investigator, Other (describe))</w:t>
       </w:r>
     </w:p>
     <w:p>
@@ -1514,6 +1461,7 @@
           <w:bCs/>
         </w:rPr>
       </w:pPr>
+      <w:proofErr w:type="gramStart"/>
       <w:r>
         <w:rPr>
           <w:b/>
@@ -1533,7 +1481,15 @@
           <w:b/>
           <w:bCs/>
         </w:rPr>
-        <w:t>__</w:t>
+        <w:t>_</w:t>
+      </w:r>
+      <w:proofErr w:type="gramEnd"/>
+      <w:r>
+        <w:rPr>
+          <w:b/>
+          <w:bCs/>
+        </w:rPr>
+        <w:t>_</w:t>
       </w:r>
       <w:r>
         <w:rPr>
@@ -1782,7 +1738,15 @@
       </w:pPr>
       <w:r>
         <w:tab/>
-        <w:t>course: _________________________________   instructor: ___________________________</w:t>
+        <w:t>course: ________________________________</w:t>
+      </w:r>
+      <w:proofErr w:type="gramStart"/>
+      <w:r>
+        <w:t xml:space="preserve">_  </w:t>
+      </w:r>
+      <w:proofErr w:type="gramEnd"/>
+      <w:r>
+        <w:t xml:space="preserve"> instructor: ___________________________</w:t>
       </w:r>
     </w:p>
     <w:p>
@@ -2177,7 +2141,7 @@
     </w:p>
     <w:p>
       <w:pPr>
-        <w:ind w:left="270"/>
+        <w:ind w:left="720" w:hanging="360"/>
         <w:rPr>
           <w:bCs/>
           <w:i/>
@@ -2189,8 +2153,18 @@
           <w:bCs/>
           <w:i/>
         </w:rPr>
-        <w:t>If Yes</w:t>
-      </w:r>
+        <w:t xml:space="preserve">If </w:t>
+      </w:r>
+      <w:proofErr w:type="gramStart"/>
+      <w:r>
+        <w:rPr>
+          <w:b/>
+          <w:bCs/>
+          <w:i/>
+        </w:rPr>
+        <w:t>Yes</w:t>
+      </w:r>
+      <w:proofErr w:type="gramEnd"/>
       <w:r>
         <w:rPr>
           <w:bCs/>
@@ -2219,18 +2193,27 @@
         <w:tabs>
           <w:tab w:val="left" w:pos="1710"/>
         </w:tabs>
-        <w:ind w:left="270"/>
+        <w:ind w:left="720"/>
         <w:rPr>
           <w:b/>
           <w:iCs/>
         </w:rPr>
       </w:pPr>
+      <w:proofErr w:type="gramStart"/>
       <w:r>
         <w:rPr>
           <w:b/>
           <w:iCs/>
         </w:rPr>
-        <w:t>List chemicals:</w:t>
+        <w:t>List</w:t>
+      </w:r>
+      <w:proofErr w:type="gramEnd"/>
+      <w:r>
+        <w:rPr>
+          <w:b/>
+          <w:iCs/>
+        </w:rPr>
+        <w:t xml:space="preserve"> chemicals:</w:t>
       </w:r>
       <w:r>
         <w:rPr>
@@ -2350,7 +2333,23 @@
           <w:b/>
           <w:bCs/>
         </w:rPr>
-        <w:t>If Yes,</w:t>
+        <w:t xml:space="preserve">If </w:t>
+      </w:r>
+      <w:proofErr w:type="gramStart"/>
+      <w:r>
+        <w:rPr>
+          <w:b/>
+          <w:bCs/>
+        </w:rPr>
+        <w:t>Yes</w:t>
+      </w:r>
+      <w:proofErr w:type="gramEnd"/>
+      <w:r>
+        <w:rPr>
+          <w:b/>
+          <w:bCs/>
+        </w:rPr>
+        <w:t>,</w:t>
       </w:r>
       <w:r>
         <w:t xml:space="preserve"> what is the status of application?</w:t>
@@ -2390,7 +2389,23 @@
           <w:b/>
           <w:bCs/>
         </w:rPr>
-        <w:t>If Yes, you must:</w:t>
+        <w:t xml:space="preserve">If </w:t>
+      </w:r>
+      <w:proofErr w:type="gramStart"/>
+      <w:r>
+        <w:rPr>
+          <w:b/>
+          <w:bCs/>
+        </w:rPr>
+        <w:t>Yes</w:t>
+      </w:r>
+      <w:proofErr w:type="gramEnd"/>
+      <w:r>
+        <w:rPr>
+          <w:b/>
+          <w:bCs/>
+        </w:rPr>
+        <w:t>, you must:</w:t>
       </w:r>
     </w:p>
     <w:p>
@@ -2477,130 +2492,27 @@
     </w:p>
     <w:p>
       <w:pPr>
-        <w:ind w:left="450" w:hanging="450"/>
-        <w:rPr>
-          <w:b/>
-          <w:bCs/>
-        </w:rPr>
-      </w:pPr>
-      <w:r>
-        <w:rPr>
-          <w:b/>
-          <w:bCs/>
-        </w:rPr>
-        <w:t xml:space="preserve">19. </w:t>
-      </w:r>
-      <w:r>
-        <w:rPr>
-          <w:b/>
-          <w:bCs/>
-        </w:rPr>
-        <w:t xml:space="preserve">Coordination of </w:t>
-      </w:r>
-      <w:r>
-        <w:rPr>
-          <w:b/>
-          <w:bCs/>
-        </w:rPr>
-        <w:t>GPS mapping of approved study site</w:t>
-      </w:r>
-      <w:r>
-        <w:rPr>
-          <w:b/>
-          <w:bCs/>
-        </w:rPr>
-        <w:t>(s)</w:t>
-      </w:r>
-      <w:r>
-        <w:rPr>
-          <w:b/>
-          <w:bCs/>
-        </w:rPr>
-        <w:t xml:space="preserve"> </w:t>
-      </w:r>
-      <w:r>
-        <w:rPr>
-          <w:b/>
-          <w:bCs/>
-        </w:rPr>
-        <w:t xml:space="preserve">is </w:t>
-      </w:r>
-      <w:r>
-        <w:rPr>
-          <w:b/>
-          <w:bCs/>
-        </w:rPr>
-        <w:t>required</w:t>
-      </w:r>
-      <w:r>
-        <w:rPr>
-          <w:b/>
-          <w:bCs/>
-        </w:rPr>
-        <w:t xml:space="preserve"> to ensure compatibility with existing mapping efforts</w:t>
-      </w:r>
-      <w:r>
-        <w:rPr>
-          <w:b/>
-          <w:bCs/>
-        </w:rPr>
-        <w:t xml:space="preserve">. </w:t>
-      </w:r>
-      <w:r>
-        <w:rPr>
-          <w:b/>
-          <w:bCs/>
-        </w:rPr>
-        <w:t xml:space="preserve"> </w:t>
-      </w:r>
-      <w:r>
-        <w:rPr>
-          <w:b/>
-          <w:bCs/>
-        </w:rPr>
-        <w:t xml:space="preserve">Contact </w:t>
-      </w:r>
-      <w:r>
-        <w:rPr>
-          <w:b/>
-          <w:bCs/>
-        </w:rPr>
-        <w:t>Sc</w:t>
-      </w:r>
-      <w:r>
-        <w:rPr>
-          <w:b/>
-          <w:bCs/>
-        </w:rPr>
-        <w:t>ott Schrader (</w:t>
-      </w:r>
-      <w:r>
-        <w:rPr>
-          <w:b/>
-          <w:bCs/>
-        </w:rPr>
-        <w:t>scott.schrader@usda.gov</w:t>
-      </w:r>
-      <w:r>
-        <w:rPr>
-          <w:b/>
-          <w:bCs/>
-        </w:rPr>
-        <w:t>, 575-646-5180)</w:t>
-      </w:r>
-      <w:r>
-        <w:rPr>
-          <w:b/>
-          <w:bCs/>
-        </w:rPr>
-        <w:t xml:space="preserve"> prior to initiating your research</w:t>
-      </w:r>
-      <w:r>
-        <w:rPr>
-          <w:b/>
-          <w:bCs/>
-        </w:rPr>
-        <w:t>.</w:t>
+        <w:ind w:left="360" w:hanging="360"/>
+      </w:pPr>
+      <w:r>
+        <w:rPr>
+          <w:b/>
+          <w:bCs/>
+        </w:rPr>
+        <w:t>19. Coordination of GPS mapping of approved study site(s) is REQUIRED to update existing spatial data catalog and for long-term records.  High precision GPS units are available for checkout (</w:t>
+      </w:r>
+      <w:r>
+        <w:t>Training and assistance may be requested if needed).</w:t>
+      </w:r>
+      <w:r>
+        <w:rPr>
+          <w:b/>
+          <w:bCs/>
+        </w:rPr>
+        <w:t xml:space="preserve">  Contact Amy Slaughter (amalia.slaughter@usda.gov, 575-646-4152) prior to initiating your research</w:t>
+      </w:r>
+      <w:r>
+        <w:t xml:space="preserve">.  </w:t>
       </w:r>
     </w:p>
     <w:p>
@@ -2615,19 +2527,42 @@
     </w:p>
     <w:p>
       <w:pPr>
+        <w:pStyle w:val="BodyTextIndent"/>
+        <w:ind w:left="0" w:firstLine="360"/>
+      </w:pPr>
+      <w:r>
+        <w:rPr>
+          <w:b/>
+          <w:bCs/>
+        </w:rPr>
+        <w:t xml:space="preserve">What is the design of your study?  Transect ___ Grid ___ </w:t>
+      </w:r>
+      <w:proofErr w:type="gramStart"/>
+      <w:r>
+        <w:rPr>
+          <w:b/>
+          <w:bCs/>
+        </w:rPr>
+        <w:t>Point  _</w:t>
+      </w:r>
+      <w:proofErr w:type="gramEnd"/>
+      <w:r>
+        <w:rPr>
+          <w:b/>
+          <w:bCs/>
+        </w:rPr>
+        <w:t>__ Other _________________________</w:t>
+      </w:r>
+    </w:p>
+    <w:p>
+      <w:pPr>
         <w:pStyle w:val="BodyText"/>
-        <w:rPr>
-          <w:b/>
-          <w:bCs/>
-        </w:rPr>
-      </w:pPr>
-      <w:r>
-        <w:rPr>
-          <w:b/>
-          <w:bCs/>
-        </w:rPr>
-        <w:t xml:space="preserve">       </w:t>
-      </w:r>
+        <w:ind w:left="360"/>
+        <w:rPr>
+          <w:b/>
+          <w:bCs/>
+        </w:rPr>
+      </w:pPr>
       <w:r>
         <w:rPr>
           <w:b/>
@@ -2699,152 +2634,6 @@
           <w:bCs/>
         </w:rPr>
         <w:t xml:space="preserve"> </w:t>
-      </w:r>
-    </w:p>
-    <w:p>
-      <w:pPr>
-        <w:pStyle w:val="BodyTextIndent"/>
-        <w:rPr>
-          <w:b/>
-          <w:bCs/>
-        </w:rPr>
-      </w:pPr>
-      <w:r>
-        <w:rPr>
-          <w:b/>
-          <w:bCs/>
-        </w:rPr>
-        <w:t>Submit GIS shapefile</w:t>
-      </w:r>
-      <w:r>
-        <w:rPr>
-          <w:b/>
-          <w:bCs/>
-        </w:rPr>
-        <w:t xml:space="preserve"> (or geodatabase)</w:t>
-      </w:r>
-      <w:r>
-        <w:rPr>
-          <w:b/>
-          <w:bCs/>
-        </w:rPr>
-        <w:t xml:space="preserve">, </w:t>
-      </w:r>
-      <w:r>
-        <w:rPr>
-          <w:b/>
-          <w:bCs/>
-        </w:rPr>
-        <w:t xml:space="preserve">GIS metadata, coordinate system, and </w:t>
-      </w:r>
-      <w:r>
-        <w:rPr>
-          <w:b/>
-          <w:bCs/>
-        </w:rPr>
-        <w:t xml:space="preserve">Google Earth </w:t>
-      </w:r>
-      <w:proofErr w:type="spellStart"/>
-      <w:r>
-        <w:rPr>
-          <w:b/>
-          <w:bCs/>
-        </w:rPr>
-        <w:t>kmz</w:t>
-      </w:r>
-      <w:proofErr w:type="spellEnd"/>
-      <w:r>
-        <w:rPr>
-          <w:b/>
-          <w:bCs/>
-        </w:rPr>
-        <w:t xml:space="preserve"> or </w:t>
-      </w:r>
-      <w:proofErr w:type="spellStart"/>
-      <w:r>
-        <w:rPr>
-          <w:b/>
-          <w:bCs/>
-        </w:rPr>
-        <w:t>kml</w:t>
-      </w:r>
-      <w:proofErr w:type="spellEnd"/>
-      <w:r>
-        <w:rPr>
-          <w:b/>
-          <w:bCs/>
-        </w:rPr>
-        <w:t>.</w:t>
-      </w:r>
-      <w:r>
-        <w:rPr>
-          <w:bCs/>
-        </w:rPr>
-        <w:t xml:space="preserve"> </w:t>
-      </w:r>
-      <w:r>
-        <w:rPr>
-          <w:bCs/>
-        </w:rPr>
-        <w:t xml:space="preserve">Request assistance if needed. </w:t>
-      </w:r>
-      <w:r>
-        <w:rPr>
-          <w:bCs/>
-        </w:rPr>
-        <w:t xml:space="preserve">Record GPS location </w:t>
-      </w:r>
-      <w:r>
-        <w:rPr>
-          <w:bCs/>
-        </w:rPr>
-        <w:t xml:space="preserve">and brief description </w:t>
-      </w:r>
-      <w:r>
-        <w:rPr>
-          <w:bCs/>
-        </w:rPr>
-        <w:t xml:space="preserve">of transects, plots, sampling </w:t>
-      </w:r>
-      <w:r>
-        <w:rPr>
-          <w:bCs/>
-        </w:rPr>
-        <w:t>schemes</w:t>
-      </w:r>
-      <w:r>
-        <w:rPr>
-          <w:bCs/>
-        </w:rPr>
-        <w:t xml:space="preserve">, construction, instrumentation, etc., as well as the area of interest (AOI) if not already defined, e.g., by plot outline. </w:t>
-      </w:r>
-    </w:p>
-    <w:p>
-      <w:pPr>
-        <w:pStyle w:val="BodyTextIndent"/>
-      </w:pPr>
-      <w:r>
-        <w:rPr>
-          <w:b/>
-          <w:bCs/>
-        </w:rPr>
-        <w:t xml:space="preserve">What is the design of your study?  Transect ___ Grid ___ </w:t>
-      </w:r>
-      <w:proofErr w:type="gramStart"/>
-      <w:r>
-        <w:rPr>
-          <w:b/>
-          <w:bCs/>
-        </w:rPr>
-        <w:t>Point  _</w:t>
-      </w:r>
-      <w:proofErr w:type="gramEnd"/>
-      <w:r>
-        <w:rPr>
-          <w:b/>
-          <w:bCs/>
-        </w:rPr>
-        <w:t>__ Other _________________________</w:t>
       </w:r>
     </w:p>
     <w:p>
@@ -4770,7 +4559,21 @@
         <w:rPr>
           <w:bCs/>
         </w:rPr>
-        <w:t xml:space="preserve"> welcomes outside researchers conducting studies that fall within the mission of the Jornada Experimental Range. Professional conduct is expected of all persons doing research on the Jornada Experimental Range. Unprofessional conduct</w:t>
+        <w:t xml:space="preserve"> welcomes outside researchers conducting studies that fall within the mission of the Jornada Experimental Range. Professional conduct is expected of all </w:t>
+      </w:r>
+      <w:proofErr w:type="gramStart"/>
+      <w:r>
+        <w:rPr>
+          <w:bCs/>
+        </w:rPr>
+        <w:t>persons</w:t>
+      </w:r>
+      <w:proofErr w:type="gramEnd"/>
+      <w:r>
+        <w:rPr>
+          <w:bCs/>
+        </w:rPr>
+        <w:t xml:space="preserve"> doing research on the Jornada Experimental Range. Unprofessional conduct</w:t>
       </w:r>
       <w:r>
         <w:rPr>
@@ -5074,10 +4877,22 @@
           <w:b/>
           <w:bCs/>
         </w:rPr>
-        <w:t>6. Site location:</w:t>
-      </w:r>
-      <w:r>
-        <w:t xml:space="preserve">  Be as explicit as possible so site can be located using your description.  In addition, the site(s) will be GPS referenced for our GIS information system.</w:t>
+        <w:t>6. Site location</w:t>
+      </w:r>
+      <w:proofErr w:type="gramStart"/>
+      <w:r>
+        <w:rPr>
+          <w:b/>
+          <w:bCs/>
+        </w:rPr>
+        <w:t>:</w:t>
+      </w:r>
+      <w:r>
+        <w:t xml:space="preserve">  Be</w:t>
+      </w:r>
+      <w:proofErr w:type="gramEnd"/>
+      <w:r>
+        <w:t xml:space="preserve"> as explicit as possible so site can be located using your description.  In addition, the site(s) will be GPS referenced for our GIS information system.</w:t>
       </w:r>
     </w:p>
     <w:p>
@@ -5115,7 +4930,15 @@
       </w:r>
       <w:proofErr w:type="gramEnd"/>
       <w:r>
-        <w:t xml:space="preserve"> the study.  This might be the same as the Principal Investigator.  It might also be the student whose project it is, other collaborating scientist, or staff researcher.  </w:t>
+        <w:t xml:space="preserve"> the study.  This might be the same as the Principal Investigator.  It might also be the student whose project it is, other collaborating </w:t>
+      </w:r>
+      <w:proofErr w:type="gramStart"/>
+      <w:r>
+        <w:t>scientist</w:t>
+      </w:r>
+      <w:proofErr w:type="gramEnd"/>
+      <w:r>
+        <w:t xml:space="preserve">, or staff researcher.  </w:t>
       </w:r>
     </w:p>
     <w:p>
@@ -5190,10 +5013,22 @@
           <w:b/>
           <w:bCs/>
         </w:rPr>
-        <w:t xml:space="preserve">11. Site Identification:  </w:t>
-      </w:r>
-      <w:r>
-        <w:t>Obtain study number from USDA-ARS or LTER Site Manager.</w:t>
+        <w:t>11. Site Identification</w:t>
+      </w:r>
+      <w:proofErr w:type="gramStart"/>
+      <w:r>
+        <w:rPr>
+          <w:b/>
+          <w:bCs/>
+        </w:rPr>
+        <w:t xml:space="preserve">:  </w:t>
+      </w:r>
+      <w:r>
+        <w:t>Obtain</w:t>
+      </w:r>
+      <w:proofErr w:type="gramEnd"/>
+      <w:r>
+        <w:t xml:space="preserve"> study number from USDA-ARS or LTER Site Manager.</w:t>
       </w:r>
     </w:p>
     <w:p>
@@ -5281,10 +5116,22 @@
           <w:b/>
           <w:bCs/>
         </w:rPr>
-        <w:t xml:space="preserve">16. Anticipated JER and/or JRN LTER resource needs:  </w:t>
-      </w:r>
-      <w:r>
-        <w:t xml:space="preserve">Be as specific as possible including period and length of time for which resources are requested.  </w:t>
+        <w:t>16. Anticipated JER and/or JRN LTER resource needs</w:t>
+      </w:r>
+      <w:proofErr w:type="gramStart"/>
+      <w:r>
+        <w:rPr>
+          <w:b/>
+          <w:bCs/>
+        </w:rPr>
+        <w:t xml:space="preserve">:  </w:t>
+      </w:r>
+      <w:r>
+        <w:t>Be</w:t>
+      </w:r>
+      <w:proofErr w:type="gramEnd"/>
+      <w:r>
+        <w:t xml:space="preserve"> as specific as possible including period and length of time for which resources are requested.  </w:t>
       </w:r>
       <w:r>
         <w:rPr>
@@ -5349,10 +5196,22 @@
           <w:b/>
           <w:bCs/>
         </w:rPr>
-        <w:t xml:space="preserve">21. Comments:  </w:t>
-      </w:r>
-      <w:r>
-        <w:t>Additional information as needed to further clarify the study or issues that should be resolved prior to initiation of study.</w:t>
+        <w:t>21. Comments</w:t>
+      </w:r>
+      <w:proofErr w:type="gramStart"/>
+      <w:r>
+        <w:rPr>
+          <w:b/>
+          <w:bCs/>
+        </w:rPr>
+        <w:t xml:space="preserve">:  </w:t>
+      </w:r>
+      <w:r>
+        <w:t>Additional</w:t>
+      </w:r>
+      <w:proofErr w:type="gramEnd"/>
+      <w:r>
+        <w:t xml:space="preserve"> information as needed to further clarify the study or issues that should be resolved prior to initiation of study.</w:t>
       </w:r>
     </w:p>
     <w:p>
@@ -5613,7 +5472,15 @@
           <w:b/>
           <w:bCs/>
         </w:rPr>
-        <w:t xml:space="preserve">Chemical:  </w:t>
+        <w:t>Chemical</w:t>
+      </w:r>
+      <w:proofErr w:type="gramStart"/>
+      <w:r>
+        <w:rPr>
+          <w:b/>
+          <w:bCs/>
+        </w:rPr>
+        <w:t xml:space="preserve">:  </w:t>
       </w:r>
       <w:r>
         <w:rPr>
@@ -5623,6 +5490,7 @@
         </w:rPr>
         <w:t>Benomyl</w:t>
       </w:r>
+      <w:proofErr w:type="gramEnd"/>
     </w:p>
     <w:p>
       <w:pPr>
@@ -5833,22 +5701,38 @@
         <w:t xml:space="preserve"> in</w:t>
       </w:r>
       <w:r>
-        <w:t xml:space="preserve"> soils (organic matter ranged from 0.7 to 83.5 percent) and did not leach or move significantly from the site of application. Another study also found that benomyl was not mobile in soil. An estimated soil adsorption coefficient (</w:t>
-      </w:r>
-      <w:proofErr w:type="spellStart"/>
-      <w:r>
-        <w:t>Koc</w:t>
-      </w:r>
-      <w:proofErr w:type="spellEnd"/>
-      <w:r>
-        <w:t xml:space="preserve">), using a water solubility of 3.8 ppm is 2,100. This indicates that benomyl will be immobile in soil since it will be quite tightly bound to soil organic matter. Leaching will not be extensive.  </w:t>
+        <w:t xml:space="preserve"> soils (organic matter ranged from 0.7 to 83.5 percent) and did not leach or move significantly from the site of application. Another study also found that benomyl was not mobile in soil. An estimated soil adsorption coefficient (Koc), using a water solubility of 3.8 ppm is 2,100. This indicates that benomyl will be immobile in soil since it will be quite tightly bound to </w:t>
+      </w:r>
+      <w:proofErr w:type="gramStart"/>
+      <w:r>
+        <w:t>soil organic</w:t>
+      </w:r>
+      <w:proofErr w:type="gramEnd"/>
+      <w:r>
+        <w:t xml:space="preserve"> matter. Leaching will not be extensive.  </w:t>
       </w:r>
       <w:r>
         <w:rPr>
           <w:i/>
           <w:iCs/>
         </w:rPr>
-        <w:t>Benomyl released to the surface of soils may be transported by wind erosion or surface runoff since it will strongly sorb to organic matter in soils.</w:t>
+        <w:t xml:space="preserve">Benomyl released to the surface of </w:t>
+      </w:r>
+      <w:proofErr w:type="gramStart"/>
+      <w:r>
+        <w:rPr>
+          <w:i/>
+          <w:iCs/>
+        </w:rPr>
+        <w:t>soils</w:t>
+      </w:r>
+      <w:proofErr w:type="gramEnd"/>
+      <w:r>
+        <w:rPr>
+          <w:i/>
+          <w:iCs/>
+        </w:rPr>
+        <w:t xml:space="preserve"> may be transported by wind erosion or surface runoff since it will strongly sorb to organic matter in soils.</w:t>
       </w:r>
     </w:p>
     <w:p>
@@ -6417,14 +6301,28 @@
         <w:sz w:val="16"/>
         <w:szCs w:val="16"/>
       </w:rPr>
-      <w:t>2020101</w:t>
+      <w:t>202</w:t>
     </w:r>
     <w:r>
       <w:rPr>
         <w:sz w:val="16"/>
         <w:szCs w:val="16"/>
       </w:rPr>
-      <w:t>7</w:t>
+      <w:t>411</w:t>
+    </w:r>
+    <w:r>
+      <w:rPr>
+        <w:sz w:val="16"/>
+        <w:szCs w:val="16"/>
+      </w:rPr>
+      <w:t>1</w:t>
+    </w:r>
+    <w:r>
+      <w:rPr>
+        <w:sz w:val="16"/>
+        <w:szCs w:val="16"/>
+      </w:rPr>
+      <w:t>9</w:t>
     </w:r>
     <w:r>
       <w:rPr>
@@ -7645,7 +7543,6 @@
     <w:basedOn w:val="DefaultParagraphFont"/>
     <w:link w:val="BodyTextIndent"/>
     <w:uiPriority w:val="99"/>
-    <w:semiHidden/>
     <w:locked/>
     <w:rPr>
       <w:rFonts w:cs="Times New Roman"/>
@@ -7900,6 +7797,58 @@
         </w:p>
       </w:docPartBody>
     </w:docPart>
+    <w:docPart>
+      <w:docPartPr>
+        <w:name w:val="DefaultPlaceholder_-1854013438"/>
+        <w:category>
+          <w:name w:val="General"/>
+          <w:gallery w:val="placeholder"/>
+        </w:category>
+        <w:types>
+          <w:type w:val="bbPlcHdr"/>
+        </w:types>
+        <w:behaviors>
+          <w:behavior w:val="content"/>
+        </w:behaviors>
+        <w:guid w:val="{BBB485A5-5599-4186-AF5D-AEA0AB4A214C}"/>
+      </w:docPartPr>
+      <w:docPartBody>
+        <w:p>
+          <w:r>
+            <w:rPr>
+              <w:rStyle w:val="PlaceholderText"/>
+            </w:rPr>
+            <w:t>Choose an item.</w:t>
+          </w:r>
+        </w:p>
+      </w:docPartBody>
+    </w:docPart>
+    <w:docPart>
+      <w:docPartPr>
+        <w:name w:val="DefaultPlaceholder_-1854013437"/>
+        <w:category>
+          <w:name w:val="General"/>
+          <w:gallery w:val="placeholder"/>
+        </w:category>
+        <w:types>
+          <w:type w:val="bbPlcHdr"/>
+        </w:types>
+        <w:behaviors>
+          <w:behavior w:val="content"/>
+        </w:behaviors>
+        <w:guid w:val="{D993C4FB-A609-4F3E-B599-F739A30D761E}"/>
+      </w:docPartPr>
+      <w:docPartBody>
+        <w:p>
+          <w:r>
+            <w:rPr>
+              <w:rStyle w:val="PlaceholderText"/>
+            </w:rPr>
+            <w:t>Click or tap to enter a date.</w:t>
+          </w:r>
+        </w:p>
+      </w:docPartBody>
+    </w:docPart>
   </w:docParts>
 </w:glossaryDocument>
 </file>
@@ -7965,16 +7914,29 @@
   </w:compat>
   <w:rsids>
     <w:rsidRoot w:val="00907487"/>
+    <w:rsid w:val="000C7D4D"/>
     <w:rsid w:val="001A5E11"/>
     <w:rsid w:val="003C4BCC"/>
     <w:rsid w:val="003C70C8"/>
+    <w:rsid w:val="004F2A52"/>
     <w:rsid w:val="00602B07"/>
+    <w:rsid w:val="00665DCC"/>
     <w:rsid w:val="007574E7"/>
     <w:rsid w:val="007F3CE4"/>
+    <w:rsid w:val="008805CE"/>
+    <w:rsid w:val="008D0062"/>
     <w:rsid w:val="00907487"/>
+    <w:rsid w:val="00956507"/>
     <w:rsid w:val="00A442DB"/>
     <w:rsid w:val="00AA1E0F"/>
+    <w:rsid w:val="00B41ABE"/>
     <w:rsid w:val="00C30937"/>
+    <w:rsid w:val="00C70D8D"/>
+    <w:rsid w:val="00C96A04"/>
+    <w:rsid w:val="00CB728F"/>
+    <w:rsid w:val="00E02F73"/>
+    <w:rsid w:val="00E54D76"/>
+    <w:rsid w:val="00E56632"/>
     <w:rsid w:val="00EB5B8A"/>
     <w:rsid w:val="00EE3779"/>
     <w:rsid w:val="00FE2BEA"/>
@@ -8433,7 +8395,7 @@
     <w:basedOn w:val="DefaultParagraphFont"/>
     <w:uiPriority w:val="99"/>
     <w:semiHidden/>
-    <w:rsid w:val="00AA1E0F"/>
+    <w:rsid w:val="004F2A52"/>
     <w:rPr>
       <w:color w:val="666666"/>
     </w:rPr>

</xml_diff>

<commit_message>
Updated resnotif form from John
</commit_message>
<xml_diff>
--- a/templates/Jornada_resnotif_form.docx
+++ b/templates/Jornada_resnotif_form.docx
@@ -29,33 +29,38 @@
         </w:rPr>
         <w:t xml:space="preserve"> </w:t>
       </w:r>
-      <w:r>
-        <w:rPr>
-          <w:i/>
-          <w:iCs/>
-          <w:sz w:val="22"/>
-          <w:szCs w:val="22"/>
-        </w:rPr>
-        <w:t>Management</w:t>
-      </w:r>
-      <w:r>
-        <w:rPr>
-          <w:i/>
-          <w:iCs/>
-          <w:sz w:val="22"/>
-          <w:szCs w:val="22"/>
-        </w:rPr>
-        <w:t xml:space="preserve"> </w:t>
-      </w:r>
-      <w:r>
-        <w:rPr>
-          <w:i/>
-          <w:iCs/>
-          <w:sz w:val="22"/>
-          <w:szCs w:val="22"/>
-        </w:rPr>
-        <w:t>Use Only</w:t>
-      </w:r>
+      <w:hyperlink w:anchor="Comments" w:tooltip="Jump to &quot;Comments&quot; section" w:history="1">
+        <w:r>
+          <w:rPr>
+            <w:rStyle w:val="Hyperlink"/>
+            <w:i/>
+            <w:iCs/>
+            <w:sz w:val="22"/>
+            <w:szCs w:val="22"/>
+          </w:rPr>
+          <w:t>Management</w:t>
+        </w:r>
+        <w:r>
+          <w:rPr>
+            <w:rStyle w:val="Hyperlink"/>
+            <w:i/>
+            <w:iCs/>
+            <w:sz w:val="22"/>
+            <w:szCs w:val="22"/>
+          </w:rPr>
+          <w:t xml:space="preserve"> </w:t>
+        </w:r>
+        <w:r>
+          <w:rPr>
+            <w:rStyle w:val="Hyperlink"/>
+            <w:i/>
+            <w:iCs/>
+            <w:sz w:val="22"/>
+            <w:szCs w:val="22"/>
+          </w:rPr>
+          <w:t>Use Only</w:t>
+        </w:r>
+      </w:hyperlink>
       <w:r>
         <w:rPr>
           <w:b/>
@@ -232,12 +237,24 @@
           <w:bCs/>
         </w:rPr>
       </w:pPr>
-      <w:r>
-        <w:rPr>
-          <w:b/>
-          <w:bCs/>
-        </w:rPr>
-        <w:t>Final approval status:</w:t>
+      <w:hyperlink w:anchor="Site_use_authorization" w:tooltip="Jump to &quot;Site use authorization&quot; section" w:history="1">
+        <w:r>
+          <w:rPr>
+            <w:rStyle w:val="Hyperlink"/>
+            <w:b/>
+            <w:bCs/>
+            <w:color w:val="0D0D0D" w:themeColor="text1" w:themeTint="F2"/>
+            <w:u w:val="dotted"/>
+          </w:rPr>
+          <w:t>Final approval status</w:t>
+        </w:r>
+      </w:hyperlink>
+      <w:r>
+        <w:rPr>
+          <w:b/>
+          <w:bCs/>
+        </w:rPr>
+        <w:t>:</w:t>
       </w:r>
       <w:r>
         <w:tab/>
@@ -279,15 +296,7 @@
         <w:t>Final Approval Date</w:t>
       </w:r>
       <w:r>
-        <w:t xml:space="preserve"> (mm/dd/</w:t>
-      </w:r>
-      <w:proofErr w:type="spellStart"/>
-      <w:r>
-        <w:t>yyyy</w:t>
-      </w:r>
-      <w:proofErr w:type="spellEnd"/>
-      <w:r>
-        <w:t>)</w:t>
+        <w:t xml:space="preserve"> (mm/dd/yyyy)</w:t>
       </w:r>
       <w:r>
         <w:rPr>
@@ -327,7 +336,6 @@
     <w:p>
       <w:pPr>
         <w:tabs>
-          <w:tab w:val="left" w:pos="1710"/>
           <w:tab w:val="left" w:pos="4590"/>
           <w:tab w:val="left" w:pos="7560"/>
         </w:tabs>
@@ -361,7 +369,7 @@
           <w:dropDownList>
             <w:listItem w:value="Choose an item."/>
             <w:listItem w:displayText="required before final approval" w:value="required before final approval"/>
-            <w:listItem w:displayText="in progress by JER" w:value="in progress by JER"/>
+            <w:listItem w:displayText="in progress by PI &amp; JER" w:value="in progress by PI &amp; JER"/>
             <w:listItem w:displayText="approved by JER" w:value="approved by JER"/>
             <w:listItem w:displayText="n/a" w:value="n/a"/>
             <w:listItem w:displayText="not approved by JER" w:value="not approved by JER"/>
@@ -663,7 +671,7 @@
     </w:p>
     <w:p>
       <w:pPr>
-        <w:ind w:left="360" w:hanging="360"/>
+        <w:ind w:left="180" w:hanging="180"/>
       </w:pPr>
       <w:r>
         <w:rPr>
@@ -692,7 +700,7 @@
     </w:p>
     <w:p>
       <w:pPr>
-        <w:ind w:left="360" w:hanging="360"/>
+        <w:ind w:left="180" w:hanging="180"/>
         <w:rPr>
           <w:b/>
           <w:bCs/>
@@ -849,39 +857,7 @@
           <w:i/>
           <w:iCs/>
         </w:rPr>
-        <w:t xml:space="preserve">(Submit a shapefile, geodatabase or </w:t>
-      </w:r>
-      <w:proofErr w:type="spellStart"/>
-      <w:r>
-        <w:rPr>
-          <w:i/>
-          <w:iCs/>
-        </w:rPr>
-        <w:t>kmz</w:t>
-      </w:r>
-      <w:proofErr w:type="spellEnd"/>
-      <w:r>
-        <w:rPr>
-          <w:i/>
-          <w:iCs/>
-        </w:rPr>
-        <w:t>/</w:t>
-      </w:r>
-      <w:proofErr w:type="spellStart"/>
-      <w:r>
-        <w:rPr>
-          <w:i/>
-          <w:iCs/>
-        </w:rPr>
-        <w:t>kml</w:t>
-      </w:r>
-      <w:proofErr w:type="spellEnd"/>
-      <w:r>
-        <w:rPr>
-          <w:i/>
-          <w:iCs/>
-        </w:rPr>
-        <w:t xml:space="preserve"> file with potential study site location(s) and area(s) of interest. If only coordinates are available, please provide the source information and a description of how coordinates were derived (e.g., coordinates were obtained with a GPS unit (include make/model information) or points were created in Google Earth, etc.).  This information will be used to determine if your potential sites conflict with existing research.)</w:t>
+        <w:t>(Submit a shapefile, geodatabase or kmz/kml file with potential study site location(s) and area(s) of interest. If only coordinates are available, please provide the source information and a description of how coordinates were derived (e.g., coordinates were obtained with a GPS unit (include make/model information) or points were created in Google Earth, etc.).  This information will be used to determine if your potential sites conflict with existing research.)</w:t>
       </w:r>
       <w:r>
         <w:rPr>
@@ -1092,15 +1068,7 @@
       </w:pPr>
       <w:r>
         <w:tab/>
-        <w:t xml:space="preserve">(JER Scientist/staff, NMSU Faculty, Staff, Post-doc, Ph.D. student, </w:t>
-      </w:r>
-      <w:proofErr w:type="gramStart"/>
-      <w:r>
-        <w:t>Masters</w:t>
-      </w:r>
-      <w:proofErr w:type="gramEnd"/>
-      <w:r>
-        <w:t xml:space="preserve"> student, Undergraduate, REU student, other Federal agency, State agency, Jornada LTER investigator, Other (describe))</w:t>
+        <w:t>(JER Scientist/staff, NMSU Faculty, Staff, Post-doc, Ph.D. student, Masters student, Undergraduate, REU student, other Federal agency, State agency, Jornada LTER investigator, Other (describe))</w:t>
       </w:r>
     </w:p>
     <w:p>
@@ -1463,7 +1431,6 @@
           <w:bCs/>
         </w:rPr>
       </w:pPr>
-      <w:proofErr w:type="gramStart"/>
       <w:r>
         <w:rPr>
           <w:b/>
@@ -1483,15 +1450,7 @@
           <w:b/>
           <w:bCs/>
         </w:rPr>
-        <w:t>_</w:t>
-      </w:r>
-      <w:proofErr w:type="gramEnd"/>
-      <w:r>
-        <w:rPr>
-          <w:b/>
-          <w:bCs/>
-        </w:rPr>
-        <w:t>_</w:t>
+        <w:t>__</w:t>
       </w:r>
       <w:r>
         <w:rPr>
@@ -1740,15 +1699,7 @@
       </w:pPr>
       <w:r>
         <w:tab/>
-        <w:t>course: ________________________________</w:t>
-      </w:r>
-      <w:proofErr w:type="gramStart"/>
-      <w:r>
-        <w:t xml:space="preserve">_  </w:t>
-      </w:r>
-      <w:proofErr w:type="gramEnd"/>
-      <w:r>
-        <w:t xml:space="preserve"> instructor: ___________________________</w:t>
+        <w:t>course: _________________________________   instructor: ___________________________</w:t>
       </w:r>
     </w:p>
     <w:p>
@@ -1885,7 +1836,13 @@
         <w:t xml:space="preserve">Temporary: </w:t>
       </w:r>
       <w:r>
-        <w:t>Use aluminum tag with LTER or USDA assigned study number.</w:t>
+        <w:t xml:space="preserve">Use aluminum tag with </w:t>
+      </w:r>
+      <w:r>
+        <w:t xml:space="preserve">Jornada </w:t>
+      </w:r>
+      <w:r>
+        <w:t>assigned study number.</w:t>
       </w:r>
     </w:p>
     <w:p>
@@ -1894,9 +1851,8 @@
         <w:tabs>
           <w:tab w:val="left" w:pos="720"/>
         </w:tabs>
-        <w:rPr>
-          <w:b/>
-          <w:bCs/>
+        <w:spacing w:after="0"/>
+        <w:rPr>
           <w:i/>
           <w:iCs/>
         </w:rPr>
@@ -1925,8 +1881,37 @@
           <w:i/>
           <w:iCs/>
         </w:rPr>
-        <w:t>Use aluminum stake with stamped LTER or USDA assigned study number.</w:t>
-      </w:r>
+        <w:t>Use aluminum stake with stamped</w:t>
+      </w:r>
+      <w:r>
+        <w:rPr>
+          <w:i/>
+          <w:iCs/>
+        </w:rPr>
+        <w:t xml:space="preserve"> Jornada</w:t>
+      </w:r>
+      <w:r>
+        <w:rPr>
+          <w:i/>
+          <w:iCs/>
+        </w:rPr>
+        <w:t xml:space="preserve"> assigned study number.</w:t>
+      </w:r>
+    </w:p>
+    <w:p>
+      <w:pPr>
+        <w:pStyle w:val="BodyTextIndent"/>
+        <w:tabs>
+          <w:tab w:val="left" w:pos="720"/>
+        </w:tabs>
+        <w:spacing w:after="0"/>
+        <w:rPr>
+          <w:b/>
+          <w:bCs/>
+          <w:i/>
+          <w:iCs/>
+        </w:rPr>
+      </w:pPr>
     </w:p>
     <w:p>
       <w:pPr>
@@ -1970,15 +1955,7 @@
           <w:i/>
           <w:iCs/>
         </w:rPr>
-        <w:t>(of individual plots, samples, plants, etc.</w:t>
-      </w:r>
-      <w:proofErr w:type="gramStart"/>
-      <w:r>
-        <w:rPr>
-          <w:i/>
-          <w:iCs/>
-        </w:rPr>
-        <w:t>)</w:t>
+        <w:t>(of individual plots, samples, plants, etc.)</w:t>
       </w:r>
       <w:r>
         <w:t xml:space="preserve"> </w:t>
@@ -1988,20 +1965,16 @@
           <w:b/>
           <w:bCs/>
         </w:rPr>
-        <w:t>:</w:t>
-      </w:r>
-      <w:proofErr w:type="gramEnd"/>
-      <w:r>
-        <w:rPr>
-          <w:b/>
-          <w:bCs/>
-        </w:rPr>
-        <w:t xml:space="preserve"> </w:t>
-      </w:r>
-    </w:p>
-    <w:p>
-      <w:pPr>
-        <w:pStyle w:val="BodyTextIndent"/>
+        <w:t xml:space="preserve">: </w:t>
+      </w:r>
+    </w:p>
+    <w:p>
+      <w:pPr>
+        <w:ind w:left="450" w:hanging="450"/>
+        <w:rPr>
+          <w:b/>
+          <w:bCs/>
+        </w:rPr>
       </w:pPr>
     </w:p>
     <w:p>
@@ -2083,7 +2056,11 @@
     </w:p>
     <w:p>
       <w:pPr>
-        <w:pStyle w:val="BodyTextIndent"/>
+        <w:ind w:left="450" w:hanging="450"/>
+        <w:rPr>
+          <w:b/>
+          <w:bCs/>
+        </w:rPr>
       </w:pPr>
     </w:p>
     <w:p>
@@ -2155,18 +2132,8 @@
           <w:bCs/>
           <w:i/>
         </w:rPr>
-        <w:t xml:space="preserve">If </w:t>
-      </w:r>
-      <w:proofErr w:type="gramStart"/>
-      <w:r>
-        <w:rPr>
-          <w:b/>
-          <w:bCs/>
-          <w:i/>
-        </w:rPr>
-        <w:t>Yes</w:t>
-      </w:r>
-      <w:proofErr w:type="gramEnd"/>
+        <w:t>If Yes</w:t>
+      </w:r>
       <w:r>
         <w:rPr>
           <w:bCs/>
@@ -2201,21 +2168,12 @@
           <w:iCs/>
         </w:rPr>
       </w:pPr>
-      <w:proofErr w:type="gramStart"/>
       <w:r>
         <w:rPr>
           <w:b/>
           <w:iCs/>
         </w:rPr>
-        <w:t>List</w:t>
-      </w:r>
-      <w:proofErr w:type="gramEnd"/>
-      <w:r>
-        <w:rPr>
-          <w:b/>
-          <w:iCs/>
-        </w:rPr>
-        <w:t xml:space="preserve"> chemicals:</w:t>
+        <w:t>List chemicals:</w:t>
       </w:r>
       <w:r>
         <w:rPr>
@@ -2335,23 +2293,7 @@
           <w:b/>
           <w:bCs/>
         </w:rPr>
-        <w:t xml:space="preserve">If </w:t>
-      </w:r>
-      <w:proofErr w:type="gramStart"/>
-      <w:r>
-        <w:rPr>
-          <w:b/>
-          <w:bCs/>
-        </w:rPr>
-        <w:t>Yes</w:t>
-      </w:r>
-      <w:proofErr w:type="gramEnd"/>
-      <w:r>
-        <w:rPr>
-          <w:b/>
-          <w:bCs/>
-        </w:rPr>
-        <w:t>,</w:t>
+        <w:t>If Yes,</w:t>
       </w:r>
       <w:r>
         <w:t xml:space="preserve"> what is the status of application?</w:t>
@@ -2391,23 +2333,7 @@
           <w:b/>
           <w:bCs/>
         </w:rPr>
-        <w:t xml:space="preserve">If </w:t>
-      </w:r>
-      <w:proofErr w:type="gramStart"/>
-      <w:r>
-        <w:rPr>
-          <w:b/>
-          <w:bCs/>
-        </w:rPr>
-        <w:t>Yes</w:t>
-      </w:r>
-      <w:proofErr w:type="gramEnd"/>
-      <w:r>
-        <w:rPr>
-          <w:b/>
-          <w:bCs/>
-        </w:rPr>
-        <w:t>, you must:</w:t>
+        <w:t>If Yes, you must:</w:t>
       </w:r>
     </w:p>
     <w:p>
@@ -2537,23 +2463,7 @@
           <w:b/>
           <w:bCs/>
         </w:rPr>
-        <w:t xml:space="preserve">What is the design of your study?  Transect ___ Grid ___ </w:t>
-      </w:r>
-      <w:proofErr w:type="gramStart"/>
-      <w:r>
-        <w:rPr>
-          <w:b/>
-          <w:bCs/>
-        </w:rPr>
-        <w:t>Point  _</w:t>
-      </w:r>
-      <w:proofErr w:type="gramEnd"/>
-      <w:r>
-        <w:rPr>
-          <w:b/>
-          <w:bCs/>
-        </w:rPr>
-        <w:t>__ Other _________________________</w:t>
+        <w:t>What is the design of your study?  Transect ___ Grid ___ Point  ___ Other _________________________</w:t>
       </w:r>
     </w:p>
     <w:p>
@@ -2640,17 +2550,15 @@
     </w:p>
     <w:p>
       <w:pPr>
-        <w:rPr>
-          <w:b/>
-          <w:bCs/>
-        </w:rPr>
-      </w:pPr>
-    </w:p>
-    <w:p>
-      <w:pPr>
-        <w:rPr>
-          <w:b/>
-          <w:bCs/>
+        <w:widowControl/>
+        <w:pBdr>
+          <w:bottom w:val="double" w:sz="6" w:space="1" w:color="auto"/>
+        </w:pBdr>
+        <w:rPr>
+          <w:b/>
+          <w:bCs/>
+          <w:sz w:val="24"/>
+          <w:szCs w:val="24"/>
         </w:rPr>
       </w:pPr>
     </w:p>
@@ -2667,51 +2575,11 @@
         <w:rPr>
           <w:b/>
           <w:bCs/>
-        </w:rPr>
-        <w:br w:type="page"/>
-      </w:r>
-    </w:p>
-    <w:p>
-      <w:pPr>
-        <w:tabs>
-          <w:tab w:val="left" w:pos="720"/>
-          <w:tab w:val="left" w:pos="1440"/>
-          <w:tab w:val="left" w:pos="2160"/>
-          <w:tab w:val="left" w:pos="2880"/>
-          <w:tab w:val="left" w:pos="3600"/>
-          <w:tab w:val="left" w:pos="4320"/>
-          <w:tab w:val="left" w:pos="5040"/>
-          <w:tab w:val="left" w:pos="5760"/>
-          <w:tab w:val="left" w:pos="6480"/>
-          <w:tab w:val="left" w:pos="7200"/>
-          <w:tab w:val="left" w:pos="7920"/>
-          <w:tab w:val="left" w:pos="8640"/>
-        </w:tabs>
-        <w:rPr>
-          <w:b/>
-          <w:bCs/>
           <w:sz w:val="24"/>
           <w:szCs w:val="24"/>
         </w:rPr>
-      </w:pPr>
-      <w:r>
-        <w:rPr>
-          <w:b/>
-          <w:bCs/>
-          <w:sz w:val="24"/>
-          <w:szCs w:val="24"/>
-        </w:rPr>
-        <w:lastRenderedPageBreak/>
         <w:t>Acknowledgements and Authorizations</w:t>
       </w:r>
-    </w:p>
-    <w:p>
-      <w:pPr>
-        <w:rPr>
-          <w:b/>
-          <w:bCs/>
-        </w:rPr>
-      </w:pPr>
     </w:p>
     <w:p>
       <w:pPr>
@@ -2833,7 +2701,37 @@
         <w:rPr>
           <w:bCs/>
         </w:rPr>
-        <w:t>Mark one: Yes    No    Not applicable (research not on JER)</w:t>
+        <w:t xml:space="preserve">Mark one: Yes    No    </w:t>
+      </w:r>
+      <w:r>
+        <w:rPr>
+          <w:bCs/>
+        </w:rPr>
+        <w:t>“</w:t>
+      </w:r>
+      <w:r>
+        <w:rPr>
+          <w:bCs/>
+        </w:rPr>
+        <w:t>Not</w:t>
+      </w:r>
+      <w:r>
+        <w:rPr>
+          <w:bCs/>
+        </w:rPr>
+        <w:t xml:space="preserve"> </w:t>
+      </w:r>
+      <w:r>
+        <w:rPr>
+          <w:bCs/>
+        </w:rPr>
+        <w:t>applicable</w:t>
+      </w:r>
+      <w:r>
+        <w:rPr>
+          <w:bCs/>
+        </w:rPr>
+        <w:t>”</w:t>
       </w:r>
       <w:r>
         <w:rPr>
@@ -2873,23 +2771,7 @@
           <w:b/>
           <w:bCs/>
         </w:rPr>
-        <w:t xml:space="preserve">. If research </w:t>
-      </w:r>
-      <w:proofErr w:type="gramStart"/>
-      <w:r>
-        <w:rPr>
-          <w:b/>
-          <w:bCs/>
-        </w:rPr>
-        <w:t>will be</w:t>
-      </w:r>
-      <w:proofErr w:type="gramEnd"/>
-      <w:r>
-        <w:rPr>
-          <w:b/>
-          <w:bCs/>
-        </w:rPr>
-        <w:t xml:space="preserve"> conducted on the NMSU Chihuahuan Desert Rangeland Research Center (CDRRC), has a CDRRC permit been submitted for this study to Andrew Cox, CDRRC ranch manager? If not, contact Andrew Cox at </w:t>
+        <w:t xml:space="preserve">. If research will be conducted on the NMSU Chihuahuan Desert Rangeland Research Center (CDRRC), has a CDRRC permit been submitted for this study to Andrew Cox, CDRRC ranch manager? If not, contact Andrew Cox at </w:t>
       </w:r>
       <w:hyperlink r:id="rId8" w:history="1">
         <w:r>
@@ -2923,7 +2805,13 @@
         <w:rPr>
           <w:bCs/>
         </w:rPr>
-        <w:t>Mark one: Yes    No    Not applicable (research not on CDRRC)</w:t>
+        <w:t xml:space="preserve">Mark one: Yes    No    </w:t>
+      </w:r>
+      <w:r>
+        <w:rPr>
+          <w:bCs/>
+        </w:rPr>
+        <w:t>“Not applicable”</w:t>
       </w:r>
       <w:r>
         <w:rPr>
@@ -2967,7 +2855,23 @@
           <w:b/>
           <w:bCs/>
         </w:rPr>
-        <w:t>. Site use authorization:</w:t>
+        <w:t xml:space="preserve">. </w:t>
+      </w:r>
+      <w:bookmarkStart w:id="0" w:name="Site_use_authorization"/>
+      <w:r>
+        <w:rPr>
+          <w:b/>
+          <w:bCs/>
+        </w:rPr>
+        <w:t>Site use authorization</w:t>
+      </w:r>
+      <w:bookmarkEnd w:id="0"/>
+      <w:r>
+        <w:rPr>
+          <w:b/>
+          <w:bCs/>
+        </w:rPr>
+        <w:t>:</w:t>
       </w:r>
     </w:p>
     <w:p>
@@ -3047,15 +2951,7 @@
       </w:r>
       <w:r>
         <w:tab/>
-        <w:t>(mm/dd/</w:t>
-      </w:r>
-      <w:proofErr w:type="spellStart"/>
-      <w:r>
-        <w:t>yyyy</w:t>
-      </w:r>
-      <w:proofErr w:type="spellEnd"/>
-      <w:r>
-        <w:t>)</w:t>
+        <w:t>(mm/dd/yyyy)</w:t>
       </w:r>
     </w:p>
     <w:p>
@@ -3161,7 +3057,7 @@
           <w:color w:val="FF0000"/>
         </w:rPr>
       </w:pPr>
-      <w:bookmarkStart w:id="0" w:name="_Hlk178840393"/>
+      <w:bookmarkStart w:id="1" w:name="_Hlk178840393"/>
       <w:r>
         <w:t>Nicki Daniels</w:t>
       </w:r>
@@ -3267,16 +3163,15 @@
         <w:t>[</w:t>
       </w:r>
       <w:r>
-        <w:t>NMSU CDRRC permit</w:t>
+        <w:t xml:space="preserve">NMSU CDRRC </w:t>
+      </w:r>
+      <w:r>
+        <w:t>permit</w:t>
       </w:r>
       <w:r>
         <w:t>]</w:t>
       </w:r>
       <w:r>
-        <w:rPr>
-          <w:sz w:val="16"/>
-          <w:szCs w:val="16"/>
-        </w:rPr>
         <w:tab/>
       </w:r>
       <w:r>
@@ -3303,17 +3198,12 @@
         </w:tabs>
       </w:pPr>
     </w:p>
-    <w:bookmarkEnd w:id="0"/>
-    <w:p>
-      <w:pPr>
-        <w:rPr>
-          <w:b/>
-          <w:bCs/>
-        </w:rPr>
-      </w:pPr>
-    </w:p>
-    <w:p>
-      <w:pPr>
+    <w:bookmarkEnd w:id="1"/>
+    <w:p>
+      <w:pPr>
+        <w:pBdr>
+          <w:bottom w:val="double" w:sz="6" w:space="1" w:color="auto"/>
+        </w:pBdr>
         <w:rPr>
           <w:b/>
           <w:bCs/>
@@ -3358,12 +3248,21 @@
         </w:rPr>
         <w:t>*</w:t>
       </w:r>
-      <w:r>
-        <w:rPr>
-          <w:b/>
-          <w:bCs/>
-        </w:rPr>
-        <w:t>Comments:</w:t>
+      <w:bookmarkStart w:id="2" w:name="Comments"/>
+      <w:r>
+        <w:rPr>
+          <w:b/>
+          <w:bCs/>
+        </w:rPr>
+        <w:t>Comments</w:t>
+      </w:r>
+      <w:bookmarkEnd w:id="2"/>
+      <w:r>
+        <w:rPr>
+          <w:b/>
+          <w:bCs/>
+        </w:rPr>
+        <w:t>:</w:t>
       </w:r>
     </w:p>
     <w:p>
@@ -4561,21 +4460,7 @@
         <w:rPr>
           <w:bCs/>
         </w:rPr>
-        <w:t xml:space="preserve"> welcomes outside researchers conducting studies that fall within the mission of the Jornada Experimental Range. Professional conduct is expected of all </w:t>
-      </w:r>
-      <w:proofErr w:type="gramStart"/>
-      <w:r>
-        <w:rPr>
-          <w:bCs/>
-        </w:rPr>
-        <w:t>persons</w:t>
-      </w:r>
-      <w:proofErr w:type="gramEnd"/>
-      <w:r>
-        <w:rPr>
-          <w:bCs/>
-        </w:rPr>
-        <w:t xml:space="preserve"> doing research on the Jornada Experimental Range. Unprofessional conduct</w:t>
+        <w:t xml:space="preserve"> welcomes outside researchers conducting studies that fall within the mission of the Jornada Experimental Range. Professional conduct is expected of all persons doing research on the Jornada Experimental Range. Unprofessional conduct</w:t>
       </w:r>
       <w:r>
         <w:rPr>
@@ -4879,22 +4764,10 @@
           <w:b/>
           <w:bCs/>
         </w:rPr>
-        <w:t>6. Site location</w:t>
-      </w:r>
-      <w:proofErr w:type="gramStart"/>
-      <w:r>
-        <w:rPr>
-          <w:b/>
-          <w:bCs/>
-        </w:rPr>
-        <w:t>:</w:t>
-      </w:r>
-      <w:r>
-        <w:t xml:space="preserve">  Be</w:t>
-      </w:r>
-      <w:proofErr w:type="gramEnd"/>
-      <w:r>
-        <w:t xml:space="preserve"> as explicit as possible so site can be located using your description.  In addition, the site(s) will be GPS referenced for our GIS information system.</w:t>
+        <w:t>6. Site location:</w:t>
+      </w:r>
+      <w:r>
+        <w:t xml:space="preserve">  Be as explicit as possible so site can be located using your description.  In addition, the site(s) will be GPS referenced for our GIS information system.</w:t>
       </w:r>
     </w:p>
     <w:p>
@@ -4924,23 +4797,7 @@
         <w:t xml:space="preserve">8. Person(s) responsible for carrying out study/sampling:  </w:t>
       </w:r>
       <w:r>
-        <w:t xml:space="preserve">It is the person (or persons) responsible for execution of the study; the person (or persons) who </w:t>
-      </w:r>
-      <w:proofErr w:type="gramStart"/>
-      <w:r>
-        <w:t>actually conducts</w:t>
-      </w:r>
-      <w:proofErr w:type="gramEnd"/>
-      <w:r>
-        <w:t xml:space="preserve"> the study.  This might be the same as the Principal Investigator.  It might also be the student whose project it is, other collaborating </w:t>
-      </w:r>
-      <w:proofErr w:type="gramStart"/>
-      <w:r>
-        <w:t>scientist</w:t>
-      </w:r>
-      <w:proofErr w:type="gramEnd"/>
-      <w:r>
-        <w:t xml:space="preserve">, or staff researcher.  </w:t>
+        <w:t xml:space="preserve">It is the person (or persons) responsible for execution of the study; the person (or persons) who actually conducts the study.  This might be the same as the Principal Investigator.  It might also be the student whose project it is, other collaborating scientist, or staff researcher.  </w:t>
       </w:r>
     </w:p>
     <w:p>
@@ -4980,207 +4837,167 @@
           <w:b/>
           <w:bCs/>
         </w:rPr>
-        <w:t>_</w:t>
-      </w:r>
-      <w:proofErr w:type="gramStart"/>
-      <w:r>
-        <w:rPr>
-          <w:b/>
-          <w:bCs/>
-        </w:rPr>
-        <w:t>_  Other</w:t>
-      </w:r>
-      <w:proofErr w:type="gramEnd"/>
-      <w:r>
-        <w:rPr>
-          <w:b/>
-          <w:bCs/>
+        <w:t xml:space="preserve">__  Other: </w:t>
+      </w:r>
+      <w:r>
+        <w:t>Give full name. Do not use acronyms.</w:t>
+      </w:r>
+    </w:p>
+    <w:p>
+      <w:pPr>
+        <w:ind w:left="450" w:hanging="450"/>
+        <w:rPr>
+          <w:b/>
+          <w:bCs/>
+        </w:rPr>
+      </w:pPr>
+      <w:r>
+        <w:rPr>
+          <w:b/>
+          <w:bCs/>
+        </w:rPr>
+        <w:t xml:space="preserve">11. Site Identification:  </w:t>
+      </w:r>
+      <w:r>
+        <w:t>Obtain study number from USDA-ARS or LTER Site Manager.</w:t>
+      </w:r>
+    </w:p>
+    <w:p>
+      <w:pPr>
+        <w:ind w:left="1890" w:hanging="1890"/>
+        <w:rPr>
+          <w:b/>
+          <w:bCs/>
+        </w:rPr>
+      </w:pPr>
+      <w:r>
+        <w:rPr>
+          <w:b/>
+          <w:bCs/>
+        </w:rPr>
+        <w:t xml:space="preserve">12. Marking/Labeling (of individual plots, samples, plants, etc.) </w:t>
+      </w:r>
+    </w:p>
+    <w:p>
+      <w:pPr>
+        <w:pStyle w:val="BodyTextIndent"/>
+      </w:pPr>
+      <w:r>
+        <w:t>Examples: wooden stakes, rebar, red flagging, aluminum tags wired to aluminum nails in ground, buried litter bags, etc.</w:t>
+      </w:r>
+    </w:p>
+    <w:p>
+      <w:pPr>
+        <w:ind w:left="450" w:hanging="450"/>
+      </w:pPr>
+      <w:r>
+        <w:rPr>
+          <w:b/>
+          <w:bCs/>
+        </w:rPr>
+        <w:t>13.</w:t>
+      </w:r>
+      <w:r>
+        <w:t xml:space="preserve"> </w:t>
+      </w:r>
+      <w:r>
+        <w:rPr>
+          <w:b/>
+          <w:bCs/>
+        </w:rPr>
+        <w:t>Disturbance:</w:t>
+      </w:r>
+      <w:r>
+        <w:t xml:space="preserve"> Soil cores of greater than 1-inch diameter or other excavations must be refilled immediately unless otherwise approved using soil representative of that removed.</w:t>
+      </w:r>
+    </w:p>
+    <w:p>
+      <w:pPr>
+        <w:pStyle w:val="BodyTextIndent"/>
+      </w:pPr>
+      <w:r>
+        <w:t>Examples of types of disturbances: soil cores (what diameter?), soil pits (what size?), nest excavation (estimate size of disturbance), destructive harvesting of plants, etc.)</w:t>
+      </w:r>
+    </w:p>
+    <w:p>
+      <w:pPr>
+        <w:ind w:left="450" w:hanging="450"/>
+      </w:pPr>
+      <w:r>
+        <w:rPr>
+          <w:b/>
+          <w:bCs/>
+        </w:rPr>
+        <w:t>15. Chemicals used in field:</w:t>
+      </w:r>
+      <w:r>
+        <w:t xml:space="preserve"> Researcher must provide Material Safety Data Sheet (MSDS) and other documentation that describes use and environmental fate/exposure potential. This should include terrestrial fate, aquatic fate, and atmospheric fate; biodegradation, abiotic degradation, bioconcentration, soil adsorption/mobility, volatilization from water/soil; longevity; probable routes of exposure. An example using Benomyl (fungicide) will be provided upon request.</w:t>
+      </w:r>
+    </w:p>
+    <w:p>
+      <w:pPr>
+        <w:ind w:left="450" w:hanging="450"/>
+        <w:rPr>
+          <w:b/>
+          <w:bCs/>
+        </w:rPr>
+      </w:pPr>
+      <w:r>
+        <w:rPr>
+          <w:b/>
+          <w:bCs/>
+        </w:rPr>
+        <w:t xml:space="preserve">16. Anticipated JER and/or JRN LTER resource needs:  </w:t>
+      </w:r>
+      <w:r>
+        <w:t xml:space="preserve">Be as specific as possible including period and length of time for which resources are requested.  </w:t>
+      </w:r>
+      <w:r>
+        <w:rPr>
+          <w:b/>
+          <w:bCs/>
+        </w:rPr>
+        <w:t xml:space="preserve"> </w:t>
+      </w:r>
+    </w:p>
+    <w:p>
+      <w:pPr>
+        <w:pStyle w:val="BodyTextIndent"/>
+      </w:pPr>
+      <w:r>
+        <w:rPr>
+          <w:b/>
+          <w:bCs/>
+        </w:rPr>
+        <w:t>LAB</w:t>
+      </w:r>
+      <w:r>
+        <w:t xml:space="preserve">: space, equipment, assistance, etc. </w:t>
+      </w:r>
+    </w:p>
+    <w:p>
+      <w:pPr>
+        <w:pStyle w:val="BodyTextIndent"/>
+        <w:rPr>
+          <w:b/>
+          <w:bCs/>
+        </w:rPr>
+      </w:pPr>
+      <w:r>
+        <w:rPr>
+          <w:b/>
+          <w:bCs/>
+          <w:caps/>
+        </w:rPr>
+        <w:t>field</w:t>
+      </w:r>
+      <w:r>
+        <w:rPr>
+          <w:caps/>
         </w:rPr>
         <w:t xml:space="preserve">: </w:t>
       </w:r>
       <w:r>
-        <w:t>Give full name. Do not use acronyms.</w:t>
-      </w:r>
-    </w:p>
-    <w:p>
-      <w:pPr>
-        <w:ind w:left="450" w:hanging="450"/>
-        <w:rPr>
-          <w:b/>
-          <w:bCs/>
-        </w:rPr>
-      </w:pPr>
-      <w:r>
-        <w:rPr>
-          <w:b/>
-          <w:bCs/>
-        </w:rPr>
-        <w:t>11. Site Identification</w:t>
-      </w:r>
-      <w:proofErr w:type="gramStart"/>
-      <w:r>
-        <w:rPr>
-          <w:b/>
-          <w:bCs/>
-        </w:rPr>
-        <w:t xml:space="preserve">:  </w:t>
-      </w:r>
-      <w:r>
-        <w:t>Obtain</w:t>
-      </w:r>
-      <w:proofErr w:type="gramEnd"/>
-      <w:r>
-        <w:t xml:space="preserve"> study number from USDA-ARS or LTER Site Manager.</w:t>
-      </w:r>
-    </w:p>
-    <w:p>
-      <w:pPr>
-        <w:ind w:left="1890" w:hanging="1890"/>
-        <w:rPr>
-          <w:b/>
-          <w:bCs/>
-        </w:rPr>
-      </w:pPr>
-      <w:r>
-        <w:rPr>
-          <w:b/>
-          <w:bCs/>
-        </w:rPr>
-        <w:t xml:space="preserve">12. Marking/Labeling (of individual plots, samples, plants, etc.) </w:t>
-      </w:r>
-    </w:p>
-    <w:p>
-      <w:pPr>
-        <w:pStyle w:val="BodyTextIndent"/>
-      </w:pPr>
-      <w:r>
-        <w:t>Examples: wooden stakes, rebar, red flagging, aluminum tags wired to aluminum nails in ground, buried litter bags, etc.</w:t>
-      </w:r>
-    </w:p>
-    <w:p>
-      <w:pPr>
-        <w:ind w:left="450" w:hanging="450"/>
-      </w:pPr>
-      <w:r>
-        <w:rPr>
-          <w:b/>
-          <w:bCs/>
-        </w:rPr>
-        <w:t>13.</w:t>
-      </w:r>
-      <w:r>
-        <w:t xml:space="preserve"> </w:t>
-      </w:r>
-      <w:r>
-        <w:rPr>
-          <w:b/>
-          <w:bCs/>
-        </w:rPr>
-        <w:t>Disturbance:</w:t>
-      </w:r>
-      <w:r>
-        <w:t xml:space="preserve"> Soil cores of greater than 1-inch diameter or other excavations must be refilled immediately unless otherwise approved using soil representative of that removed.</w:t>
-      </w:r>
-    </w:p>
-    <w:p>
-      <w:pPr>
-        <w:pStyle w:val="BodyTextIndent"/>
-      </w:pPr>
-      <w:r>
-        <w:t>Examples of types of disturbances: soil cores (what diameter?), soil pits (what size?), nest excavation (estimate size of disturbance), destructive harvesting of plants, etc.)</w:t>
-      </w:r>
-    </w:p>
-    <w:p>
-      <w:pPr>
-        <w:ind w:left="450" w:hanging="450"/>
-      </w:pPr>
-      <w:r>
-        <w:rPr>
-          <w:b/>
-          <w:bCs/>
-        </w:rPr>
-        <w:t>15. Chemicals used in field:</w:t>
-      </w:r>
-      <w:r>
-        <w:t xml:space="preserve"> Researcher must provide Material Safety Data Sheet (MSDS) and other documentation that describes use and environmental fate/exposure potential. This should include terrestrial fate, aquatic fate, and atmospheric fate; biodegradation, abiotic degradation, bioconcentration, soil adsorption/mobility, volatilization from water/soil; longevity; probable routes of exposure. An example using Benomyl (fungicide) will be provided upon request.</w:t>
-      </w:r>
-    </w:p>
-    <w:p>
-      <w:pPr>
-        <w:ind w:left="450" w:hanging="450"/>
-        <w:rPr>
-          <w:b/>
-          <w:bCs/>
-        </w:rPr>
-      </w:pPr>
-      <w:r>
-        <w:rPr>
-          <w:b/>
-          <w:bCs/>
-        </w:rPr>
-        <w:t>16. Anticipated JER and/or JRN LTER resource needs</w:t>
-      </w:r>
-      <w:proofErr w:type="gramStart"/>
-      <w:r>
-        <w:rPr>
-          <w:b/>
-          <w:bCs/>
-        </w:rPr>
-        <w:t xml:space="preserve">:  </w:t>
-      </w:r>
-      <w:r>
-        <w:t>Be</w:t>
-      </w:r>
-      <w:proofErr w:type="gramEnd"/>
-      <w:r>
-        <w:t xml:space="preserve"> as specific as possible including period and length of time for which resources are requested.  </w:t>
-      </w:r>
-      <w:r>
-        <w:rPr>
-          <w:b/>
-          <w:bCs/>
-        </w:rPr>
-        <w:t xml:space="preserve"> </w:t>
-      </w:r>
-    </w:p>
-    <w:p>
-      <w:pPr>
-        <w:pStyle w:val="BodyTextIndent"/>
-      </w:pPr>
-      <w:r>
-        <w:rPr>
-          <w:b/>
-          <w:bCs/>
-        </w:rPr>
-        <w:t>LAB</w:t>
-      </w:r>
-      <w:r>
-        <w:t xml:space="preserve">: space, equipment, assistance, etc. </w:t>
-      </w:r>
-    </w:p>
-    <w:p>
-      <w:pPr>
-        <w:pStyle w:val="BodyTextIndent"/>
-        <w:rPr>
-          <w:b/>
-          <w:bCs/>
-        </w:rPr>
-      </w:pPr>
-      <w:r>
-        <w:rPr>
-          <w:b/>
-          <w:bCs/>
-          <w:caps/>
-        </w:rPr>
-        <w:t>field</w:t>
-      </w:r>
-      <w:r>
-        <w:rPr>
-          <w:caps/>
-        </w:rPr>
-        <w:t xml:space="preserve">: </w:t>
-      </w:r>
-      <w:r>
         <w:t>assistance, monitored equipment, heavy equipment, backhoes, materials, water, misc. supplies, additional GPS, etc.)</w:t>
       </w:r>
     </w:p>
@@ -5198,22 +5015,10 @@
           <w:b/>
           <w:bCs/>
         </w:rPr>
-        <w:t>21. Comments</w:t>
-      </w:r>
-      <w:proofErr w:type="gramStart"/>
-      <w:r>
-        <w:rPr>
-          <w:b/>
-          <w:bCs/>
-        </w:rPr>
-        <w:t xml:space="preserve">:  </w:t>
-      </w:r>
-      <w:r>
-        <w:t>Additional</w:t>
-      </w:r>
-      <w:proofErr w:type="gramEnd"/>
-      <w:r>
-        <w:t xml:space="preserve"> information as needed to further clarify the study or issues that should be resolved prior to initiation of study.</w:t>
+        <w:t xml:space="preserve">21. Comments:  </w:t>
+      </w:r>
+      <w:r>
+        <w:t>Additional information as needed to further clarify the study or issues that should be resolved prior to initiation of study.</w:t>
       </w:r>
     </w:p>
     <w:p>
@@ -5474,15 +5279,7 @@
           <w:b/>
           <w:bCs/>
         </w:rPr>
-        <w:t>Chemical</w:t>
-      </w:r>
-      <w:proofErr w:type="gramStart"/>
-      <w:r>
-        <w:rPr>
-          <w:b/>
-          <w:bCs/>
-        </w:rPr>
-        <w:t xml:space="preserve">:  </w:t>
+        <w:t xml:space="preserve">Chemical:  </w:t>
       </w:r>
       <w:r>
         <w:rPr>
@@ -5492,7 +5289,6 @@
         </w:rPr>
         <w:t>Benomyl</w:t>
       </w:r>
-      <w:proofErr w:type="gramEnd"/>
     </w:p>
     <w:p>
       <w:pPr>
@@ -5514,15 +5310,7 @@
         <w:pStyle w:val="BodyTextIndent"/>
       </w:pPr>
       <w:r>
-        <w:t xml:space="preserve">Benomyl is used as a protective and </w:t>
-      </w:r>
-      <w:proofErr w:type="spellStart"/>
-      <w:r>
-        <w:t>eradicant</w:t>
-      </w:r>
-      <w:proofErr w:type="spellEnd"/>
-      <w:r>
-        <w:t xml:space="preserve"> fungicide.  Benomyl released to soil will not tend to leach, but volatilization of benomyl from soil may be significant.</w:t>
+        <w:t>Benomyl is used as a protective and eradicant fungicide.  Benomyl released to soil will not tend to leach, but volatilization of benomyl from soil may be significant.</w:t>
       </w:r>
     </w:p>
     <w:p>
@@ -5556,15 +5344,7 @@
         <w:pStyle w:val="BodyTextIndent"/>
       </w:pPr>
       <w:r>
-        <w:t>Benomyl released to water will have a low to moderate tendency to sorb to sediments, suspended sediments and biota and will not tend to bioconcentrate.  No information was found about volatilization from water.  In water, benomyl will hydrolyze.  One study reported that the conversion of benomyl (</w:t>
-      </w:r>
-      <w:proofErr w:type="spellStart"/>
-      <w:r>
-        <w:t>approx</w:t>
-      </w:r>
-      <w:proofErr w:type="spellEnd"/>
-      <w:r>
-        <w:t xml:space="preserve"> 40 ppm) to methyl 2-benzimidazole carbamate (MBC) was complete within one week.</w:t>
+        <w:t>Benomyl released to water will have a low to moderate tendency to sorb to sediments, suspended sediments and biota and will not tend to bioconcentrate.  No information was found about volatilization from water.  In water, benomyl will hydrolyze.  One study reported that the conversion of benomyl (approx 40 ppm) to methyl 2-benzimidazole carbamate (MBC) was complete within one week.</w:t>
       </w:r>
     </w:p>
     <w:p>
@@ -5607,31 +5387,7 @@
         <w:t>14</w:t>
       </w:r>
       <w:r>
-        <w:t xml:space="preserve">C ring-labeled benomyl, during </w:t>
-      </w:r>
-      <w:proofErr w:type="gramStart"/>
-      <w:r>
-        <w:t>6 and 12 months</w:t>
-      </w:r>
-      <w:proofErr w:type="gramEnd"/>
-      <w:r>
-        <w:t xml:space="preserve"> incubation periods, occurred only in </w:t>
-      </w:r>
-      <w:proofErr w:type="spellStart"/>
-      <w:r>
-        <w:t>nonsterilized</w:t>
-      </w:r>
-      <w:proofErr w:type="spellEnd"/>
-      <w:r>
-        <w:t xml:space="preserve"> soil.  Ring cleavage of the </w:t>
-      </w:r>
-      <w:proofErr w:type="spellStart"/>
-      <w:r>
-        <w:t>benzimizazole</w:t>
-      </w:r>
-      <w:proofErr w:type="spellEnd"/>
-      <w:r>
-        <w:t xml:space="preserve"> nucleus and metabolism of this moiety of CO</w:t>
+        <w:t>C ring-labeled benomyl, during 6 and 12 months incubation periods, occurred only in nonsterilized soil.  Ring cleavage of the benzimizazole nucleus and metabolism of this moiety of CO</w:t>
       </w:r>
       <w:r>
         <w:rPr>
@@ -5703,38 +5459,14 @@
         <w:t xml:space="preserve"> in</w:t>
       </w:r>
       <w:r>
-        <w:t xml:space="preserve"> soils (organic matter ranged from 0.7 to 83.5 percent) and did not leach or move significantly from the site of application. Another study also found that benomyl was not mobile in soil. An estimated soil adsorption coefficient (Koc), using a water solubility of 3.8 ppm is 2,100. This indicates that benomyl will be immobile in soil since it will be quite tightly bound to </w:t>
-      </w:r>
-      <w:proofErr w:type="gramStart"/>
-      <w:r>
-        <w:t>soil organic</w:t>
-      </w:r>
-      <w:proofErr w:type="gramEnd"/>
-      <w:r>
-        <w:t xml:space="preserve"> matter. Leaching will not be extensive.  </w:t>
+        <w:t xml:space="preserve"> soils (organic matter ranged from 0.7 to 83.5 percent) and did not leach or move significantly from the site of application. Another study also found that benomyl was not mobile in soil. An estimated soil adsorption coefficient (Koc), using a water solubility of 3.8 ppm is 2,100. This indicates that benomyl will be immobile in soil since it will be quite tightly bound to soil organic matter. Leaching will not be extensive.  </w:t>
       </w:r>
       <w:r>
         <w:rPr>
           <w:i/>
           <w:iCs/>
         </w:rPr>
-        <w:t xml:space="preserve">Benomyl released to the surface of </w:t>
-      </w:r>
-      <w:proofErr w:type="gramStart"/>
-      <w:r>
-        <w:rPr>
-          <w:i/>
-          <w:iCs/>
-        </w:rPr>
-        <w:t>soils</w:t>
-      </w:r>
-      <w:proofErr w:type="gramEnd"/>
-      <w:r>
-        <w:rPr>
-          <w:i/>
-          <w:iCs/>
-        </w:rPr>
-        <w:t xml:space="preserve"> may be transported by wind erosion or surface runoff since it will strongly sorb to organic matter in soils.</w:t>
+        <w:t>Benomyl released to the surface of soils may be transported by wind erosion or surface runoff since it will strongly sorb to organic matter in soils.</w:t>
       </w:r>
     </w:p>
     <w:p>
@@ -6171,7 +5903,7 @@
         <w:sz w:val="16"/>
         <w:szCs w:val="16"/>
       </w:rPr>
-      <w:t>Jornada_resnotif_form.rtf</w:t>
+      <w:t>Jornada_resnotif_form.docx</w:t>
     </w:r>
     <w:r>
       <w:rPr>
@@ -6310,7 +6042,14 @@
         <w:sz w:val="16"/>
         <w:szCs w:val="16"/>
       </w:rPr>
-      <w:t>50210</w:t>
+      <w:t>50</w:t>
+    </w:r>
+    <w:r>
+      <w:rPr>
+        <w:sz w:val="16"/>
+        <w:szCs w:val="16"/>
+      </w:rPr>
+      <w:t>720</w:t>
     </w:r>
     <w:r>
       <w:rPr>
@@ -7903,21 +7642,29 @@
   <w:rsids>
     <w:rsidRoot w:val="00907487"/>
     <w:rsid w:val="000C7D4D"/>
+    <w:rsid w:val="001A2FC9"/>
     <w:rsid w:val="001A5E11"/>
+    <w:rsid w:val="002977D2"/>
     <w:rsid w:val="003C4BCC"/>
     <w:rsid w:val="003C70C8"/>
+    <w:rsid w:val="00401918"/>
     <w:rsid w:val="004F2A52"/>
+    <w:rsid w:val="00536FED"/>
     <w:rsid w:val="0054476F"/>
+    <w:rsid w:val="005A1EC7"/>
     <w:rsid w:val="00602B07"/>
     <w:rsid w:val="006474E9"/>
     <w:rsid w:val="00665DCC"/>
     <w:rsid w:val="007574E7"/>
     <w:rsid w:val="007F3CE4"/>
+    <w:rsid w:val="008276BC"/>
+    <w:rsid w:val="00873989"/>
     <w:rsid w:val="008805CE"/>
     <w:rsid w:val="008D0062"/>
     <w:rsid w:val="00907487"/>
     <w:rsid w:val="00956507"/>
     <w:rsid w:val="00A442DB"/>
+    <w:rsid w:val="00A456C2"/>
     <w:rsid w:val="00AA1E0F"/>
     <w:rsid w:val="00B41ABE"/>
     <w:rsid w:val="00C30937"/>

</xml_diff>